<commit_message>
Se incluye en la memoria el apartado inicial de objetivos hasta el momento, a la espera de nuevos objetivos hasta la siguiente reunión.
</commit_message>
<xml_diff>
--- a/doc/GII_Puente_Gabarri_Daniel_Junio_ 2017.docx
+++ b/doc/GII_Puente_Gabarri_Daniel_Junio_ 2017.docx
@@ -4737,31 +4737,16 @@
       <w:pPr>
         <w:jc w:val="center"/>
       </w:pPr>
-      <w:r>
-        <w:fldChar w:fldCharType="begin"/>
-      </w:r>
-      <w:r>
-        <w:instrText xml:space="preserve"> TOC \h \z \c "Ilustración" </w:instrText>
-      </w:r>
-      <w:r>
-        <w:fldChar w:fldCharType="separate"/>
-      </w:r>
-      <w:r>
-        <w:rPr>
-          <w:b/>
-          <w:bCs/>
-          <w:noProof/>
-        </w:rPr>
-        <w:t>No se encuentran elementos de tabla de ilustraciones.</w:t>
-      </w:r>
-      <w:r>
-        <w:rPr>
-          <w:b/>
-          <w:bCs/>
-          <w:noProof/>
-        </w:rPr>
-        <w:fldChar w:fldCharType="end"/>
-      </w:r>
+      <w:fldSimple w:instr=" TOC \h \z \c &quot;Ilustración&quot; ">
+        <w:r>
+          <w:rPr>
+            <w:b/>
+            <w:bCs/>
+            <w:noProof/>
+          </w:rPr>
+          <w:t>No se encuentran elementos de tabla de ilustraciones.</w:t>
+        </w:r>
+      </w:fldSimple>
     </w:p>
     <w:p>
       <w:pPr>
@@ -4877,18 +4862,36 @@
         <w:t xml:space="preserve"> de la base de un proyecto anterior</w:t>
       </w:r>
       <w:r>
-        <w:t xml:space="preserve"> &lt;</w:t>
+        <w:t xml:space="preserve"> </w:t>
+      </w:r>
+      <w:r>
+        <w:rPr>
+          <w:color w:val="FF0000"/>
+        </w:rPr>
+        <w:t>&lt;</w:t>
       </w:r>
       <w:proofErr w:type="spellStart"/>
       <w:r>
+        <w:rPr>
+          <w:color w:val="FF0000"/>
+        </w:rPr>
         <w:t>nombre_del</w:t>
       </w:r>
       <w:proofErr w:type="spellEnd"/>
       <w:r>
+        <w:rPr>
+          <w:color w:val="FF0000"/>
+        </w:rPr>
         <w:t xml:space="preserve"> proyect</w:t>
       </w:r>
       <w:r>
-        <w:t xml:space="preserve">o&gt;, </w:t>
+        <w:rPr>
+          <w:color w:val="FF0000"/>
+        </w:rPr>
+        <w:t>o</w:t>
+      </w:r>
+      <w:r>
+        <w:t xml:space="preserve">&gt;, </w:t>
       </w:r>
       <w:r>
         <w:t xml:space="preserve">debido a la necesidad de ampliar la funcionalidad de dicho proyecto a una aplicación móvil que permita llevar a cabo las mismas funcionalidades y acceder a los mismos contenidos a disposición del alumno por medio del sistema </w:t>
@@ -5114,8 +5117,6 @@
       <w:r>
         <w:t>, permitirán al alumnado enfrentarse a la prueba de una manera más amigable al enmascarar la verdadera finalidad del cuestionario.</w:t>
       </w:r>
-      <w:bookmarkStart w:id="11" w:name="_GoBack"/>
-      <w:bookmarkEnd w:id="11"/>
     </w:p>
     <w:p>
       <w:pPr>
@@ -5127,6 +5128,210 @@
       </w:pPr>
       <w:r>
         <w:t>Objetivos de carácter técnico</w:t>
+      </w:r>
+    </w:p>
+    <w:p>
+      <w:pPr>
+        <w:pStyle w:val="Prrafodelista"/>
+        <w:numPr>
+          <w:ilvl w:val="1"/>
+          <w:numId w:val="2"/>
+        </w:numPr>
+      </w:pPr>
+      <w:r>
+        <w:t>La aplicación móvil deberá de poder ser lo suficientemente amigable para los distintos usuarios para facilitar su correcta utilización y finalidad.</w:t>
+      </w:r>
+    </w:p>
+    <w:p>
+      <w:pPr>
+        <w:pStyle w:val="Prrafodelista"/>
+        <w:ind w:left="792"/>
+      </w:pPr>
+    </w:p>
+    <w:p>
+      <w:pPr>
+        <w:pStyle w:val="Prrafodelista"/>
+        <w:numPr>
+          <w:ilvl w:val="1"/>
+          <w:numId w:val="2"/>
+        </w:numPr>
+      </w:pPr>
+      <w:r>
+        <w:t>La aplicación móvil a desarrollar se llevará a cabo para Android.</w:t>
+      </w:r>
+    </w:p>
+    <w:p>
+      <w:pPr>
+        <w:pStyle w:val="Prrafodelista"/>
+      </w:pPr>
+    </w:p>
+    <w:p>
+      <w:pPr>
+        <w:pStyle w:val="Prrafodelista"/>
+        <w:numPr>
+          <w:ilvl w:val="1"/>
+          <w:numId w:val="2"/>
+        </w:numPr>
+      </w:pPr>
+      <w:r>
+        <w:t xml:space="preserve">Para llevar a cabo la creación de la aplicación se utilizará el entorno de desarrollo </w:t>
+      </w:r>
+      <w:r>
+        <w:rPr>
+          <w:i/>
+        </w:rPr>
+        <w:t>Android Studio</w:t>
+      </w:r>
+      <w:r>
+        <w:rPr>
+          <w:i/>
+        </w:rPr>
+        <w:t>.</w:t>
+      </w:r>
+      <w:bookmarkStart w:id="11" w:name="_GoBack"/>
+      <w:bookmarkEnd w:id="11"/>
+    </w:p>
+    <w:p>
+      <w:pPr>
+        <w:pStyle w:val="Prrafodelista"/>
+      </w:pPr>
+    </w:p>
+    <w:p>
+      <w:pPr>
+        <w:pStyle w:val="Prrafodelista"/>
+        <w:numPr>
+          <w:ilvl w:val="1"/>
+          <w:numId w:val="2"/>
+        </w:numPr>
+        <w:rPr>
+          <w:color w:val="FF0000"/>
+        </w:rPr>
+      </w:pPr>
+      <w:r>
+        <w:rPr>
+          <w:color w:val="FF0000"/>
+        </w:rPr>
+        <w:t>&lt;Versión: de la aplicación&gt;</w:t>
+      </w:r>
+    </w:p>
+    <w:p>
+      <w:pPr>
+        <w:pStyle w:val="Prrafodelista"/>
+        <w:rPr>
+          <w:color w:val="FF0000"/>
+        </w:rPr>
+      </w:pPr>
+    </w:p>
+    <w:p>
+      <w:pPr>
+        <w:pStyle w:val="Prrafodelista"/>
+        <w:numPr>
+          <w:ilvl w:val="1"/>
+          <w:numId w:val="2"/>
+        </w:numPr>
+        <w:rPr>
+          <w:color w:val="FF0000"/>
+        </w:rPr>
+      </w:pPr>
+      <w:r>
+        <w:rPr>
+          <w:color w:val="FF0000"/>
+        </w:rPr>
+        <w:t>Como conectaremos Android con la Web</w:t>
+      </w:r>
+    </w:p>
+    <w:p>
+      <w:pPr>
+        <w:pStyle w:val="Prrafodelista"/>
+        <w:rPr>
+          <w:color w:val="FF0000"/>
+        </w:rPr>
+      </w:pPr>
+    </w:p>
+    <w:p>
+      <w:pPr>
+        <w:pStyle w:val="Prrafodelista"/>
+        <w:numPr>
+          <w:ilvl w:val="1"/>
+          <w:numId w:val="2"/>
+        </w:numPr>
+        <w:rPr>
+          <w:color w:val="FF0000"/>
+        </w:rPr>
+      </w:pPr>
+    </w:p>
+    <w:p>
+      <w:pPr>
+        <w:pStyle w:val="Ttulo2"/>
+        <w:numPr>
+          <w:ilvl w:val="1"/>
+          <w:numId w:val="2"/>
+        </w:numPr>
+      </w:pPr>
+      <w:r>
+        <w:t>Objetivos personales</w:t>
+      </w:r>
+    </w:p>
+    <w:p>
+      <w:pPr>
+        <w:pStyle w:val="Prrafodelista"/>
+        <w:numPr>
+          <w:ilvl w:val="2"/>
+          <w:numId w:val="2"/>
+        </w:numPr>
+      </w:pPr>
+      <w:r>
+        <w:t>Destacar que uno de los objetivos principales de este pr</w:t>
+      </w:r>
+      <w:r>
+        <w:t xml:space="preserve">oyecto es adquirir nuevos conocimientos dentro del desarrollo </w:t>
+      </w:r>
+      <w:r>
+        <w:rPr>
+          <w:i/>
+        </w:rPr>
+        <w:t>Android</w:t>
+      </w:r>
+      <w:r>
+        <w:t>, junto con otros conocimientos necesarios para poder llevar a cabo la correcta integración del proyecto de partida a el proyecto a desarrollar.</w:t>
+      </w:r>
+    </w:p>
+    <w:p>
+      <w:pPr>
+        <w:pStyle w:val="Prrafodelista"/>
+        <w:ind w:left="1224"/>
+      </w:pPr>
+    </w:p>
+    <w:p>
+      <w:pPr>
+        <w:pStyle w:val="Prrafodelista"/>
+        <w:numPr>
+          <w:ilvl w:val="2"/>
+          <w:numId w:val="2"/>
+        </w:numPr>
+      </w:pPr>
+      <w:r>
+        <w:t>Afrontarme a nuevos retos que pongan a prueba todos mis conocimientos adquiridos a lo largo del grado.</w:t>
+      </w:r>
+    </w:p>
+    <w:p>
+      <w:pPr>
+        <w:pStyle w:val="Prrafodelista"/>
+      </w:pPr>
+    </w:p>
+    <w:p>
+      <w:pPr>
+        <w:pStyle w:val="Prrafodelista"/>
+        <w:numPr>
+          <w:ilvl w:val="2"/>
+          <w:numId w:val="2"/>
+        </w:numPr>
+      </w:pPr>
+      <w:r>
+        <w:t>Enfrentarme a un posible trabajo o proyecto que se asemeje a mi vida profesional</w:t>
+      </w:r>
+      <w:r>
+        <w:t>.</w:t>
       </w:r>
     </w:p>
     <w:p>
@@ -5164,6 +5369,7 @@
       <w:bookmarkStart w:id="16" w:name="_Toc423175996"/>
       <w:bookmarkStart w:id="17" w:name="_Toc474578085"/>
       <w:r>
+        <w:lastRenderedPageBreak/>
         <w:t>Técnicas y herramientas</w:t>
       </w:r>
       <w:bookmarkEnd w:id="15"/>
@@ -5234,7 +5440,6 @@
       <w:bookmarkStart w:id="25" w:name="_Toc423176025"/>
       <w:bookmarkStart w:id="26" w:name="_Toc474578088"/>
       <w:r>
-        <w:lastRenderedPageBreak/>
         <w:t>Conclusiones y líneas de trabajo futuras</w:t>
       </w:r>
       <w:bookmarkEnd w:id="23"/>
@@ -5282,8 +5487,8 @@
         </w:tabs>
         <w:jc w:val="left"/>
       </w:pPr>
-      <w:bookmarkStart w:id="27" w:name="_Toc423176028"/>
-      <w:bookmarkStart w:id="28" w:name="_Toc422945162"/>
+      <w:bookmarkStart w:id="27" w:name="_Toc422945162"/>
+      <w:bookmarkStart w:id="28" w:name="_Toc423176028"/>
       <w:r>
         <w:lastRenderedPageBreak/>
         <w:tab/>
@@ -6516,7 +6721,7 @@
           <w:rPr>
             <w:noProof/>
           </w:rPr>
-          <w:t>12</w:t>
+          <w:t>13</w:t>
         </w:r>
         <w:r>
           <w:fldChar w:fldCharType="end"/>
@@ -21142,7 +21347,7 @@
 </file>
 
 <file path=customXml/itemProps1.xml><?xml version="1.0" encoding="utf-8"?>
-<ds:datastoreItem xmlns:ds="http://schemas.openxmlformats.org/officeDocument/2006/customXml" ds:itemID="{D7E5C19A-D4BD-466F-A47F-6703BB76F261}">
+<ds:datastoreItem xmlns:ds="http://schemas.openxmlformats.org/officeDocument/2006/customXml" ds:itemID="{2D12F68E-1FD4-47D4-B811-F81EAE4D8FC5}">
   <ds:schemaRefs>
     <ds:schemaRef ds:uri="http://schemas.openxmlformats.org/officeDocument/2006/bibliography"/>
   </ds:schemaRefs>

</xml_diff>

<commit_message>
#18 Finaliza esta tarea, Planificación del proyecto
</commit_message>
<xml_diff>
--- a/doc/GII_Puente_Gabarri_Daniel_Junio_ 2017.docx
+++ b/doc/GII_Puente_Gabarri_Daniel_Junio_ 2017.docx
@@ -8791,8 +8791,6 @@
         </w:rPr>
         <w:br w:type="page"/>
       </w:r>
-      <w:bookmarkStart w:id="6" w:name="_GoBack"/>
-      <w:bookmarkEnd w:id="6"/>
     </w:p>
     <w:p>
       <w:pPr>
@@ -8811,15 +8809,15 @@
           <w:numId w:val="1"/>
         </w:numPr>
       </w:pPr>
-      <w:bookmarkStart w:id="7" w:name="_Toc423175977"/>
-      <w:bookmarkStart w:id="8" w:name="_Toc476646446"/>
+      <w:bookmarkStart w:id="6" w:name="_Toc423175977"/>
+      <w:bookmarkStart w:id="7" w:name="_Toc476646446"/>
       <w:r>
         <w:t>Introducción</w:t>
       </w:r>
       <w:bookmarkEnd w:id="0"/>
       <w:bookmarkEnd w:id="1"/>
+      <w:bookmarkEnd w:id="6"/>
       <w:bookmarkEnd w:id="7"/>
-      <w:bookmarkEnd w:id="8"/>
     </w:p>
     <w:p>
       <w:r>
@@ -8861,15 +8859,15 @@
           <w:numId w:val="1"/>
         </w:numPr>
       </w:pPr>
-      <w:bookmarkStart w:id="9" w:name="_Toc422945097"/>
-      <w:bookmarkStart w:id="10" w:name="_Toc423175978"/>
-      <w:bookmarkStart w:id="11" w:name="_Toc476646447"/>
+      <w:bookmarkStart w:id="8" w:name="_Toc422945097"/>
+      <w:bookmarkStart w:id="9" w:name="_Toc423175978"/>
+      <w:bookmarkStart w:id="10" w:name="_Toc476646447"/>
       <w:r>
         <w:t>Objetivos del proyecto</w:t>
       </w:r>
+      <w:bookmarkEnd w:id="8"/>
       <w:bookmarkEnd w:id="9"/>
       <w:bookmarkEnd w:id="10"/>
-      <w:bookmarkEnd w:id="11"/>
     </w:p>
     <w:p>
       <w:r>
@@ -8884,11 +8882,11 @@
           <w:numId w:val="1"/>
         </w:numPr>
       </w:pPr>
-      <w:bookmarkStart w:id="12" w:name="_Toc476646448"/>
+      <w:bookmarkStart w:id="11" w:name="_Toc476646448"/>
       <w:r>
         <w:t>Objetivos funcionales</w:t>
       </w:r>
-      <w:bookmarkEnd w:id="12"/>
+      <w:bookmarkEnd w:id="11"/>
     </w:p>
     <w:p>
       <w:r>
@@ -9081,11 +9079,11 @@
           <w:numId w:val="1"/>
         </w:numPr>
       </w:pPr>
-      <w:bookmarkStart w:id="13" w:name="_Toc476646449"/>
+      <w:bookmarkStart w:id="12" w:name="_Toc476646449"/>
       <w:r>
         <w:t>Objetivos de carácter técnico</w:t>
       </w:r>
-      <w:bookmarkEnd w:id="13"/>
+      <w:bookmarkEnd w:id="12"/>
     </w:p>
     <w:p>
       <w:pPr>
@@ -9218,11 +9216,11 @@
           <w:numId w:val="1"/>
         </w:numPr>
       </w:pPr>
-      <w:bookmarkStart w:id="14" w:name="_Toc476646450"/>
+      <w:bookmarkStart w:id="13" w:name="_Toc476646450"/>
       <w:r>
         <w:t>Objetivos personales</w:t>
       </w:r>
-      <w:bookmarkEnd w:id="14"/>
+      <w:bookmarkEnd w:id="13"/>
     </w:p>
     <w:p>
       <w:pPr>
@@ -9303,18 +9301,18 @@
           <w:numId w:val="1"/>
         </w:numPr>
       </w:pPr>
-      <w:bookmarkStart w:id="15" w:name="_Toc422945098"/>
-      <w:bookmarkStart w:id="16" w:name="_Toc423175981"/>
-      <w:bookmarkStart w:id="17" w:name="_Ref476568797"/>
-      <w:bookmarkStart w:id="18" w:name="_Toc476646451"/>
+      <w:bookmarkStart w:id="14" w:name="_Toc422945098"/>
+      <w:bookmarkStart w:id="15" w:name="_Toc423175981"/>
+      <w:bookmarkStart w:id="16" w:name="_Ref476568797"/>
+      <w:bookmarkStart w:id="17" w:name="_Toc476646451"/>
       <w:r>
         <w:lastRenderedPageBreak/>
         <w:t>Conceptos teóricos</w:t>
       </w:r>
+      <w:bookmarkEnd w:id="14"/>
       <w:bookmarkEnd w:id="15"/>
       <w:bookmarkEnd w:id="16"/>
       <w:bookmarkEnd w:id="17"/>
-      <w:bookmarkEnd w:id="18"/>
     </w:p>
     <w:p>
       <w:r>
@@ -9338,7 +9336,7 @@
           <w:numId w:val="1"/>
         </w:numPr>
       </w:pPr>
-      <w:bookmarkStart w:id="19" w:name="_Toc476646452"/>
+      <w:bookmarkStart w:id="18" w:name="_Toc476646452"/>
       <w:r>
         <w:t>Web</w:t>
       </w:r>
@@ -9348,7 +9346,7 @@
       <w:r>
         <w:t>API</w:t>
       </w:r>
-      <w:bookmarkEnd w:id="19"/>
+      <w:bookmarkEnd w:id="18"/>
     </w:p>
     <w:p>
       <w:r>
@@ -9426,11 +9424,11 @@
           <w:numId w:val="1"/>
         </w:numPr>
       </w:pPr>
-      <w:bookmarkStart w:id="20" w:name="_Toc476646453"/>
+      <w:bookmarkStart w:id="19" w:name="_Toc476646453"/>
       <w:r>
         <w:t>API</w:t>
       </w:r>
-      <w:bookmarkEnd w:id="20"/>
+      <w:bookmarkEnd w:id="19"/>
     </w:p>
     <w:p>
       <w:pPr>
@@ -9541,11 +9539,11 @@
           <w:numId w:val="1"/>
         </w:numPr>
       </w:pPr>
-      <w:bookmarkStart w:id="21" w:name="_Toc476646454"/>
+      <w:bookmarkStart w:id="20" w:name="_Toc476646454"/>
       <w:r>
         <w:t>Web API</w:t>
       </w:r>
-      <w:bookmarkEnd w:id="21"/>
+      <w:bookmarkEnd w:id="20"/>
     </w:p>
     <w:p>
       <w:r>
@@ -9646,14 +9644,14 @@
           <w:lang w:val="en-US"/>
         </w:rPr>
       </w:pPr>
-      <w:bookmarkStart w:id="22" w:name="_Toc476646455"/>
+      <w:bookmarkStart w:id="21" w:name="_Toc476646455"/>
       <w:r>
         <w:rPr>
           <w:lang w:val="en-US"/>
         </w:rPr>
         <w:t>SOAP</w:t>
       </w:r>
-      <w:bookmarkEnd w:id="22"/>
+      <w:bookmarkEnd w:id="21"/>
     </w:p>
     <w:p>
       <w:pPr>
@@ -9752,11 +9750,11 @@
           <w:numId w:val="1"/>
         </w:numPr>
       </w:pPr>
-      <w:bookmarkStart w:id="23" w:name="_Toc476646456"/>
+      <w:bookmarkStart w:id="22" w:name="_Toc476646456"/>
       <w:r>
         <w:t>XML-RPC</w:t>
       </w:r>
-      <w:bookmarkEnd w:id="23"/>
+      <w:bookmarkEnd w:id="22"/>
     </w:p>
     <w:p>
       <w:r>
@@ -9798,12 +9796,12 @@
           <w:numId w:val="1"/>
         </w:numPr>
       </w:pPr>
-      <w:bookmarkStart w:id="24" w:name="_Toc476646457"/>
+      <w:bookmarkStart w:id="23" w:name="_Toc476646457"/>
       <w:r>
         <w:lastRenderedPageBreak/>
         <w:t>JSON-RPC</w:t>
       </w:r>
-      <w:bookmarkEnd w:id="24"/>
+      <w:bookmarkEnd w:id="23"/>
     </w:p>
     <w:p>
       <w:r>
@@ -9827,11 +9825,11 @@
           <w:numId w:val="1"/>
         </w:numPr>
       </w:pPr>
-      <w:bookmarkStart w:id="25" w:name="_Toc476646458"/>
+      <w:bookmarkStart w:id="24" w:name="_Toc476646458"/>
       <w:r>
         <w:t>REST</w:t>
       </w:r>
-      <w:bookmarkEnd w:id="25"/>
+      <w:bookmarkEnd w:id="24"/>
     </w:p>
     <w:p>
       <w:r>
@@ -9897,11 +9895,11 @@
           <w:numId w:val="1"/>
         </w:numPr>
       </w:pPr>
-      <w:bookmarkStart w:id="26" w:name="_Toc476646459"/>
+      <w:bookmarkStart w:id="25" w:name="_Toc476646459"/>
       <w:r>
         <w:t>LTI</w:t>
       </w:r>
-      <w:bookmarkEnd w:id="26"/>
+      <w:bookmarkEnd w:id="25"/>
     </w:p>
     <w:p/>
     <w:p>
@@ -9912,13 +9910,13 @@
           <w:numId w:val="1"/>
         </w:numPr>
       </w:pPr>
-      <w:bookmarkStart w:id="27" w:name="_Ref476568691"/>
-      <w:bookmarkStart w:id="28" w:name="_Toc476646460"/>
+      <w:bookmarkStart w:id="26" w:name="_Ref476568691"/>
+      <w:bookmarkStart w:id="27" w:name="_Toc476646460"/>
       <w:r>
         <w:t>Soap</w:t>
       </w:r>
+      <w:bookmarkEnd w:id="26"/>
       <w:bookmarkEnd w:id="27"/>
-      <w:bookmarkEnd w:id="28"/>
     </w:p>
     <w:p>
       <w:r>
@@ -10264,7 +10262,7 @@
       <w:pPr>
         <w:pStyle w:val="Descripcin"/>
       </w:pPr>
-      <w:bookmarkStart w:id="29" w:name="_Toc476646525"/>
+      <w:bookmarkStart w:id="28" w:name="_Toc476646525"/>
       <w:r>
         <w:t xml:space="preserve">Ilustración </w:t>
       </w:r>
@@ -10319,7 +10317,7 @@
           </w:r>
         </w:sdtContent>
       </w:sdt>
-      <w:bookmarkEnd w:id="29"/>
+      <w:bookmarkEnd w:id="28"/>
     </w:p>
     <w:p>
       <w:pPr>
@@ -10406,13 +10404,13 @@
           <w:numId w:val="1"/>
         </w:numPr>
       </w:pPr>
-      <w:bookmarkStart w:id="30" w:name="_Ref476568694"/>
-      <w:bookmarkStart w:id="31" w:name="_Toc476646461"/>
+      <w:bookmarkStart w:id="29" w:name="_Ref476568694"/>
+      <w:bookmarkStart w:id="30" w:name="_Toc476646461"/>
       <w:r>
         <w:t>Rest</w:t>
       </w:r>
+      <w:bookmarkEnd w:id="29"/>
       <w:bookmarkEnd w:id="30"/>
-      <w:bookmarkEnd w:id="31"/>
     </w:p>
     <w:p>
       <w:r>
@@ -10905,18 +10903,18 @@
           <w:numId w:val="1"/>
         </w:numPr>
       </w:pPr>
-      <w:bookmarkStart w:id="32" w:name="_Toc422945117"/>
-      <w:bookmarkStart w:id="33" w:name="_Toc423175996"/>
-      <w:bookmarkStart w:id="34" w:name="_Ref476568807"/>
-      <w:bookmarkStart w:id="35" w:name="_Toc476646462"/>
+      <w:bookmarkStart w:id="31" w:name="_Toc422945117"/>
+      <w:bookmarkStart w:id="32" w:name="_Toc423175996"/>
+      <w:bookmarkStart w:id="33" w:name="_Ref476568807"/>
+      <w:bookmarkStart w:id="34" w:name="_Toc476646462"/>
       <w:r>
         <w:lastRenderedPageBreak/>
         <w:t>Técnicas y herramientas</w:t>
       </w:r>
+      <w:bookmarkEnd w:id="31"/>
       <w:bookmarkEnd w:id="32"/>
       <w:bookmarkEnd w:id="33"/>
       <w:bookmarkEnd w:id="34"/>
-      <w:bookmarkEnd w:id="35"/>
     </w:p>
     <w:p>
       <w:r>
@@ -10934,11 +10932,11 @@
           <w:numId w:val="1"/>
         </w:numPr>
       </w:pPr>
-      <w:bookmarkStart w:id="36" w:name="_Toc476646463"/>
+      <w:bookmarkStart w:id="35" w:name="_Toc476646463"/>
       <w:r>
         <w:t>Lenguajes</w:t>
       </w:r>
-      <w:bookmarkEnd w:id="36"/>
+      <w:bookmarkEnd w:id="35"/>
       <w:r>
         <w:t xml:space="preserve"> </w:t>
       </w:r>
@@ -10951,11 +10949,11 @@
           <w:numId w:val="1"/>
         </w:numPr>
       </w:pPr>
-      <w:bookmarkStart w:id="37" w:name="_Toc476646464"/>
+      <w:bookmarkStart w:id="36" w:name="_Toc476646464"/>
       <w:r>
         <w:t>PHP</w:t>
       </w:r>
-      <w:bookmarkEnd w:id="37"/>
+      <w:bookmarkEnd w:id="36"/>
     </w:p>
     <w:p>
       <w:r>
@@ -11140,11 +11138,11 @@
           <w:numId w:val="1"/>
         </w:numPr>
       </w:pPr>
-      <w:bookmarkStart w:id="38" w:name="_Toc476646465"/>
+      <w:bookmarkStart w:id="37" w:name="_Toc476646465"/>
       <w:r>
         <w:t>JSON</w:t>
       </w:r>
-      <w:bookmarkEnd w:id="38"/>
+      <w:bookmarkEnd w:id="37"/>
     </w:p>
     <w:p>
       <w:r>
@@ -11342,11 +11340,11 @@
           <w:numId w:val="1"/>
         </w:numPr>
       </w:pPr>
-      <w:bookmarkStart w:id="39" w:name="_Toc476646466"/>
+      <w:bookmarkStart w:id="38" w:name="_Toc476646466"/>
       <w:r>
         <w:t>Android</w:t>
       </w:r>
-      <w:bookmarkEnd w:id="39"/>
+      <w:bookmarkEnd w:id="38"/>
     </w:p>
     <w:p/>
     <w:p>
@@ -11357,11 +11355,11 @@
           <w:numId w:val="1"/>
         </w:numPr>
       </w:pPr>
-      <w:bookmarkStart w:id="40" w:name="_Toc476646467"/>
+      <w:bookmarkStart w:id="39" w:name="_Toc476646467"/>
       <w:r>
         <w:t>Herramientas</w:t>
       </w:r>
-      <w:bookmarkEnd w:id="40"/>
+      <w:bookmarkEnd w:id="39"/>
     </w:p>
     <w:p>
       <w:pPr>
@@ -11371,11 +11369,11 @@
           <w:numId w:val="1"/>
         </w:numPr>
       </w:pPr>
-      <w:bookmarkStart w:id="41" w:name="_Toc476646468"/>
+      <w:bookmarkStart w:id="40" w:name="_Toc476646468"/>
       <w:r>
         <w:t>XAMPP</w:t>
       </w:r>
-      <w:bookmarkEnd w:id="41"/>
+      <w:bookmarkEnd w:id="40"/>
     </w:p>
     <w:p>
       <w:r>
@@ -11570,11 +11568,11 @@
           <w:numId w:val="1"/>
         </w:numPr>
       </w:pPr>
-      <w:bookmarkStart w:id="42" w:name="_Toc476646469"/>
+      <w:bookmarkStart w:id="41" w:name="_Toc476646469"/>
       <w:r>
         <w:t>GitHub</w:t>
       </w:r>
-      <w:bookmarkEnd w:id="42"/>
+      <w:bookmarkEnd w:id="41"/>
     </w:p>
     <w:p>
       <w:r>
@@ -11824,11 +11822,11 @@
           <w:numId w:val="1"/>
         </w:numPr>
       </w:pPr>
-      <w:bookmarkStart w:id="43" w:name="_Toc476646470"/>
+      <w:bookmarkStart w:id="42" w:name="_Toc476646470"/>
       <w:r>
         <w:t>TortoiseSVN</w:t>
       </w:r>
-      <w:bookmarkEnd w:id="43"/>
+      <w:bookmarkEnd w:id="42"/>
     </w:p>
     <w:p>
       <w:r>
@@ -11922,11 +11920,11 @@
           <w:numId w:val="1"/>
         </w:numPr>
       </w:pPr>
-      <w:bookmarkStart w:id="44" w:name="_Toc476646471"/>
+      <w:bookmarkStart w:id="43" w:name="_Toc476646471"/>
       <w:r>
         <w:t>Moodle</w:t>
       </w:r>
-      <w:bookmarkEnd w:id="44"/>
+      <w:bookmarkEnd w:id="43"/>
     </w:p>
     <w:p>
       <w:pPr>
@@ -11936,11 +11934,11 @@
           <w:numId w:val="1"/>
         </w:numPr>
       </w:pPr>
-      <w:bookmarkStart w:id="45" w:name="_Toc476646472"/>
+      <w:bookmarkStart w:id="44" w:name="_Toc476646472"/>
       <w:r>
         <w:t>PhpStorm</w:t>
       </w:r>
-      <w:bookmarkEnd w:id="45"/>
+      <w:bookmarkEnd w:id="44"/>
     </w:p>
     <w:p>
       <w:pPr>
@@ -11950,11 +11948,11 @@
           <w:numId w:val="1"/>
         </w:numPr>
       </w:pPr>
-      <w:bookmarkStart w:id="46" w:name="_Toc476646473"/>
+      <w:bookmarkStart w:id="45" w:name="_Toc476646473"/>
       <w:r>
         <w:t>phpMyAdmin</w:t>
       </w:r>
-      <w:bookmarkEnd w:id="46"/>
+      <w:bookmarkEnd w:id="45"/>
     </w:p>
     <w:p>
       <w:pPr>
@@ -11964,11 +11962,11 @@
           <w:numId w:val="1"/>
         </w:numPr>
       </w:pPr>
-      <w:bookmarkStart w:id="47" w:name="_Toc476646474"/>
+      <w:bookmarkStart w:id="46" w:name="_Toc476646474"/>
       <w:r>
         <w:t>PHPUnit</w:t>
       </w:r>
-      <w:bookmarkEnd w:id="47"/>
+      <w:bookmarkEnd w:id="46"/>
     </w:p>
     <w:p>
       <w:pPr>
@@ -11978,11 +11976,11 @@
           <w:numId w:val="1"/>
         </w:numPr>
       </w:pPr>
-      <w:bookmarkStart w:id="48" w:name="_Toc476646475"/>
+      <w:bookmarkStart w:id="47" w:name="_Toc476646475"/>
       <w:r>
         <w:t>SonarQube</w:t>
       </w:r>
-      <w:bookmarkEnd w:id="48"/>
+      <w:bookmarkEnd w:id="47"/>
     </w:p>
     <w:p>
       <w:pPr>
@@ -11992,11 +11990,11 @@
           <w:numId w:val="1"/>
         </w:numPr>
       </w:pPr>
-      <w:bookmarkStart w:id="49" w:name="_Toc476646476"/>
+      <w:bookmarkStart w:id="48" w:name="_Toc476646476"/>
       <w:r>
         <w:t>Advanced REST Client</w:t>
       </w:r>
-      <w:bookmarkEnd w:id="49"/>
+      <w:bookmarkEnd w:id="48"/>
     </w:p>
     <w:p>
       <w:pPr>
@@ -12006,11 +12004,11 @@
           <w:numId w:val="1"/>
         </w:numPr>
       </w:pPr>
-      <w:bookmarkStart w:id="50" w:name="_Toc476646477"/>
+      <w:bookmarkStart w:id="49" w:name="_Toc476646477"/>
       <w:r>
         <w:t>Modelio</w:t>
       </w:r>
-      <w:bookmarkEnd w:id="50"/>
+      <w:bookmarkEnd w:id="49"/>
     </w:p>
     <w:p>
       <w:r>
@@ -12106,11 +12104,11 @@
           <w:numId w:val="1"/>
         </w:numPr>
       </w:pPr>
-      <w:bookmarkStart w:id="51" w:name="_Toc476646478"/>
+      <w:bookmarkStart w:id="50" w:name="_Toc476646478"/>
       <w:r>
         <w:t>Técnicas</w:t>
       </w:r>
-      <w:bookmarkEnd w:id="51"/>
+      <w:bookmarkEnd w:id="50"/>
     </w:p>
     <w:p>
       <w:pPr>
@@ -12120,11 +12118,11 @@
           <w:numId w:val="1"/>
         </w:numPr>
       </w:pPr>
-      <w:bookmarkStart w:id="52" w:name="_Toc476646479"/>
+      <w:bookmarkStart w:id="51" w:name="_Toc476646479"/>
       <w:r>
         <w:t>LTI</w:t>
       </w:r>
-      <w:bookmarkEnd w:id="52"/>
+      <w:bookmarkEnd w:id="51"/>
     </w:p>
     <w:p>
       <w:pPr>
@@ -12134,11 +12132,11 @@
           <w:numId w:val="1"/>
         </w:numPr>
       </w:pPr>
-      <w:bookmarkStart w:id="53" w:name="_Toc476646480"/>
+      <w:bookmarkStart w:id="52" w:name="_Toc476646480"/>
       <w:r>
         <w:t>MVC</w:t>
       </w:r>
-      <w:bookmarkEnd w:id="53"/>
+      <w:bookmarkEnd w:id="52"/>
     </w:p>
     <w:p>
       <w:pPr>
@@ -12148,13 +12146,13 @@
           <w:numId w:val="1"/>
         </w:numPr>
       </w:pPr>
-      <w:bookmarkStart w:id="54" w:name="_Ref476508508"/>
-      <w:bookmarkStart w:id="55" w:name="_Toc476646481"/>
+      <w:bookmarkStart w:id="53" w:name="_Ref476508508"/>
+      <w:bookmarkStart w:id="54" w:name="_Toc476646481"/>
       <w:r>
         <w:t>SCRUM</w:t>
       </w:r>
+      <w:bookmarkEnd w:id="53"/>
       <w:bookmarkEnd w:id="54"/>
-      <w:bookmarkEnd w:id="55"/>
     </w:p>
     <w:p>
       <w:r>
@@ -12396,14 +12394,14 @@
           <w:numId w:val="1"/>
         </w:numPr>
       </w:pPr>
-      <w:bookmarkStart w:id="56" w:name="_Toc423176004"/>
-      <w:bookmarkStart w:id="57" w:name="_Toc476646482"/>
+      <w:bookmarkStart w:id="55" w:name="_Toc423176004"/>
+      <w:bookmarkStart w:id="56" w:name="_Toc476646482"/>
       <w:r>
         <w:lastRenderedPageBreak/>
         <w:t>Trabajos relacionados</w:t>
       </w:r>
+      <w:bookmarkEnd w:id="55"/>
       <w:bookmarkEnd w:id="56"/>
-      <w:bookmarkEnd w:id="57"/>
     </w:p>
     <w:p>
       <w:pPr>
@@ -12419,15 +12417,15 @@
         </w:numPr>
         <w:spacing w:after="240"/>
       </w:pPr>
-      <w:bookmarkStart w:id="58" w:name="_Toc422945147"/>
-      <w:bookmarkStart w:id="59" w:name="_Toc423176014"/>
-      <w:bookmarkStart w:id="60" w:name="_Toc476646483"/>
+      <w:bookmarkStart w:id="57" w:name="_Toc422945147"/>
+      <w:bookmarkStart w:id="58" w:name="_Toc423176014"/>
+      <w:bookmarkStart w:id="59" w:name="_Toc476646483"/>
       <w:r>
         <w:t>Aspectos relevantes del desarrollo del proyecto</w:t>
       </w:r>
+      <w:bookmarkEnd w:id="57"/>
       <w:bookmarkEnd w:id="58"/>
       <w:bookmarkEnd w:id="59"/>
-      <w:bookmarkEnd w:id="60"/>
     </w:p>
     <w:p>
       <w:pPr>
@@ -12442,17 +12440,44 @@
           <w:numId w:val="1"/>
         </w:numPr>
       </w:pPr>
-      <w:bookmarkStart w:id="61" w:name="_Toc422945161"/>
-      <w:bookmarkStart w:id="62" w:name="_Ref423017159"/>
-      <w:bookmarkStart w:id="63" w:name="_Toc423176025"/>
-      <w:bookmarkStart w:id="64" w:name="_Toc476646484"/>
+      <w:bookmarkStart w:id="60" w:name="_Toc422945161"/>
+      <w:bookmarkStart w:id="61" w:name="_Ref423017159"/>
+      <w:bookmarkStart w:id="62" w:name="_Toc423176025"/>
+      <w:bookmarkStart w:id="63" w:name="_Toc476646484"/>
       <w:r>
         <w:t>Conclusiones y líneas de trabajo futuras</w:t>
       </w:r>
+      <w:bookmarkEnd w:id="60"/>
       <w:bookmarkEnd w:id="61"/>
       <w:bookmarkEnd w:id="62"/>
       <w:bookmarkEnd w:id="63"/>
-      <w:bookmarkEnd w:id="64"/>
+    </w:p>
+    <w:p>
+      <w:pPr>
+        <w:spacing w:after="160"/>
+        <w:jc w:val="left"/>
+      </w:pPr>
+      <w:r>
+        <w:t>Patron singleton, en las dos DB</w:t>
+      </w:r>
+    </w:p>
+    <w:p>
+      <w:pPr>
+        <w:spacing w:after="160"/>
+        <w:jc w:val="left"/>
+      </w:pPr>
+      <w:r>
+        <w:t>Usar PDO para las sentencias preparadas y para accerder a la DB</w:t>
+      </w:r>
+    </w:p>
+    <w:p>
+      <w:pPr>
+        <w:spacing w:after="160"/>
+        <w:jc w:val="left"/>
+      </w:pPr>
+      <w:r>
+        <w:t>Uso de un Batch para tratar las peticiones que realicen cambios sobre la DB post,put,delete, asi ahorramos bateria</w:t>
+      </w:r>
     </w:p>
     <w:p>
       <w:pPr>
@@ -12494,20 +12519,20 @@
         </w:tabs>
         <w:jc w:val="left"/>
       </w:pPr>
-      <w:bookmarkStart w:id="65" w:name="_Toc423176028"/>
-      <w:bookmarkStart w:id="66" w:name="_Toc422945162"/>
+      <w:bookmarkStart w:id="64" w:name="_Toc423176028"/>
+      <w:bookmarkStart w:id="65" w:name="_Toc422945162"/>
       <w:r>
         <w:lastRenderedPageBreak/>
         <w:tab/>
       </w:r>
-      <w:bookmarkStart w:id="67" w:name="_Toc476646485"/>
+      <w:bookmarkStart w:id="66" w:name="_Toc476646485"/>
       <w:r>
         <w:t>A</w:t>
       </w:r>
       <w:r>
         <w:t>NEXOS</w:t>
       </w:r>
-      <w:bookmarkEnd w:id="67"/>
+      <w:bookmarkEnd w:id="66"/>
     </w:p>
     <w:tbl>
       <w:tblPr>
@@ -13061,14 +13086,14 @@
           <w:numId w:val="2"/>
         </w:numPr>
       </w:pPr>
-      <w:bookmarkStart w:id="68" w:name="_Toc423294880"/>
-      <w:bookmarkStart w:id="69" w:name="_Toc476646486"/>
+      <w:bookmarkStart w:id="67" w:name="_Toc423294880"/>
+      <w:bookmarkStart w:id="68" w:name="_Toc476646486"/>
       <w:r>
         <w:lastRenderedPageBreak/>
         <w:t>Plan de proyecto software</w:t>
       </w:r>
+      <w:bookmarkEnd w:id="67"/>
       <w:bookmarkEnd w:id="68"/>
-      <w:bookmarkEnd w:id="69"/>
     </w:p>
     <w:p>
       <w:pPr>
@@ -13078,13 +13103,13 @@
           <w:numId w:val="2"/>
         </w:numPr>
       </w:pPr>
-      <w:bookmarkStart w:id="70" w:name="_Toc423294881"/>
-      <w:bookmarkStart w:id="71" w:name="_Toc476646487"/>
+      <w:bookmarkStart w:id="69" w:name="_Toc423294881"/>
+      <w:bookmarkStart w:id="70" w:name="_Toc476646487"/>
       <w:r>
         <w:t>Introducción</w:t>
       </w:r>
+      <w:bookmarkEnd w:id="69"/>
       <w:bookmarkEnd w:id="70"/>
-      <w:bookmarkEnd w:id="71"/>
     </w:p>
     <w:p>
       <w:r>
@@ -13165,13 +13190,13 @@
           <w:numId w:val="2"/>
         </w:numPr>
       </w:pPr>
-      <w:bookmarkStart w:id="72" w:name="_Toc423294882"/>
-      <w:bookmarkStart w:id="73" w:name="_Toc476646488"/>
+      <w:bookmarkStart w:id="71" w:name="_Toc423294882"/>
+      <w:bookmarkStart w:id="72" w:name="_Toc476646488"/>
       <w:r>
         <w:t>Planificación temporal del proyecto</w:t>
       </w:r>
+      <w:bookmarkEnd w:id="71"/>
       <w:bookmarkEnd w:id="72"/>
-      <w:bookmarkEnd w:id="73"/>
     </w:p>
     <w:p>
       <w:r>
@@ -13202,10 +13227,10 @@
           <w:numId w:val="2"/>
         </w:numPr>
       </w:pPr>
-      <w:bookmarkStart w:id="74" w:name="_Toc423294883"/>
-      <w:bookmarkStart w:id="75" w:name="_Ref476567838"/>
-      <w:bookmarkStart w:id="76" w:name="_Ref476567859"/>
-      <w:bookmarkStart w:id="77" w:name="_Toc476646489"/>
+      <w:bookmarkStart w:id="73" w:name="_Toc423294883"/>
+      <w:bookmarkStart w:id="74" w:name="_Ref476567838"/>
+      <w:bookmarkStart w:id="75" w:name="_Ref476567859"/>
+      <w:bookmarkStart w:id="76" w:name="_Toc476646489"/>
       <w:r>
         <w:t>Sprint 1. Inicio del proyecto</w:t>
       </w:r>
@@ -13282,10 +13307,10 @@
       <w:r>
         <w:t>)</w:t>
       </w:r>
+      <w:bookmarkEnd w:id="73"/>
       <w:bookmarkEnd w:id="74"/>
       <w:bookmarkEnd w:id="75"/>
       <w:bookmarkEnd w:id="76"/>
-      <w:bookmarkEnd w:id="77"/>
     </w:p>
     <w:p>
       <w:r>
@@ -13665,7 +13690,7 @@
       <w:pPr>
         <w:pStyle w:val="Descripcin"/>
       </w:pPr>
-      <w:bookmarkStart w:id="78" w:name="_Toc476646526"/>
+      <w:bookmarkStart w:id="77" w:name="_Toc476646526"/>
       <w:r>
         <w:t xml:space="preserve">Ilustración </w:t>
       </w:r>
@@ -13690,7 +13715,7 @@
       <w:r>
         <w:t xml:space="preserve"> - Gráfico Burndown Sprint 1. Inicio del proyecto</w:t>
       </w:r>
-      <w:bookmarkEnd w:id="78"/>
+      <w:bookmarkEnd w:id="77"/>
     </w:p>
     <w:p>
       <w:pPr>
@@ -13700,7 +13725,7 @@
           <w:numId w:val="2"/>
         </w:numPr>
       </w:pPr>
-      <w:bookmarkStart w:id="79" w:name="_Toc476646490"/>
+      <w:bookmarkStart w:id="78" w:name="_Toc476646490"/>
       <w:r>
         <w:t>Sprint 2. Estudio de refactorización del servidor</w:t>
       </w:r>
@@ -13727,7 +13752,7 @@
       <w:r>
         <w:t>)</w:t>
       </w:r>
-      <w:bookmarkEnd w:id="79"/>
+      <w:bookmarkEnd w:id="78"/>
     </w:p>
     <w:p/>
     <w:p>
@@ -14449,7 +14474,7 @@
       <w:pPr>
         <w:pStyle w:val="Descripcin"/>
       </w:pPr>
-      <w:bookmarkStart w:id="80" w:name="_Toc476646527"/>
+      <w:bookmarkStart w:id="79" w:name="_Toc476646527"/>
       <w:r>
         <w:t xml:space="preserve">Ilustración </w:t>
       </w:r>
@@ -14486,7 +14511,7 @@
       <w:r>
         <w:t>. Estudio de refactorización del servidor</w:t>
       </w:r>
-      <w:bookmarkEnd w:id="80"/>
+      <w:bookmarkEnd w:id="79"/>
     </w:p>
     <w:p/>
     <w:p>
@@ -14497,11 +14522,11 @@
           <w:numId w:val="2"/>
         </w:numPr>
       </w:pPr>
-      <w:bookmarkStart w:id="81" w:name="_Toc476646491"/>
+      <w:bookmarkStart w:id="80" w:name="_Toc476646491"/>
       <w:r>
         <w:t>Sprint 3. Diseño del BackEnd (2 Mar 2017 a 15 Mar 2017)</w:t>
       </w:r>
-      <w:bookmarkEnd w:id="81"/>
+      <w:bookmarkEnd w:id="80"/>
     </w:p>
     <w:p>
       <w:pPr>
@@ -14520,13 +14545,13 @@
           <w:numId w:val="2"/>
         </w:numPr>
       </w:pPr>
+      <w:bookmarkStart w:id="81" w:name="_Toc476646492"/>
       <w:bookmarkStart w:id="82" w:name="_Toc423294899"/>
-      <w:bookmarkStart w:id="83" w:name="_Toc476646492"/>
       <w:r>
         <w:lastRenderedPageBreak/>
         <w:t>Estudio de viabilidad</w:t>
       </w:r>
-      <w:bookmarkEnd w:id="83"/>
+      <w:bookmarkEnd w:id="81"/>
     </w:p>
     <w:p>
       <w:r>
@@ -14555,11 +14580,11 @@
           <w:numId w:val="2"/>
         </w:numPr>
       </w:pPr>
-      <w:bookmarkStart w:id="84" w:name="_Toc476646493"/>
+      <w:bookmarkStart w:id="83" w:name="_Toc476646493"/>
       <w:r>
         <w:t>Estudio de viabilidad económica.</w:t>
       </w:r>
-      <w:bookmarkEnd w:id="84"/>
+      <w:bookmarkEnd w:id="83"/>
     </w:p>
     <w:p>
       <w:r>
@@ -15012,7 +15037,7 @@
           <w:i/>
         </w:rPr>
       </w:pPr>
-      <w:bookmarkStart w:id="85" w:name="_Toc476657551"/>
+      <w:bookmarkStart w:id="84" w:name="_Toc476657551"/>
       <w:r>
         <w:t xml:space="preserve">Tabla </w:t>
       </w:r>
@@ -15037,7 +15062,7 @@
       <w:r>
         <w:t xml:space="preserve"> - Coste Hardware</w:t>
       </w:r>
-      <w:bookmarkEnd w:id="85"/>
+      <w:bookmarkEnd w:id="84"/>
     </w:p>
     <w:p>
       <w:pPr>
@@ -16372,7 +16397,7 @@
       <w:pPr>
         <w:pStyle w:val="Descripcin"/>
       </w:pPr>
-      <w:bookmarkStart w:id="86" w:name="_Toc476657552"/>
+      <w:bookmarkStart w:id="85" w:name="_Toc476657552"/>
       <w:r>
         <w:t xml:space="preserve">Tabla </w:t>
       </w:r>
@@ -16403,7 +16428,7 @@
       <w:r>
         <w:t xml:space="preserve"> - 1</w:t>
       </w:r>
-      <w:bookmarkEnd w:id="86"/>
+      <w:bookmarkEnd w:id="85"/>
     </w:p>
     <w:p>
       <w:r>
@@ -16648,7 +16673,7 @@
           <w:noProof/>
         </w:rPr>
       </w:pPr>
-      <w:bookmarkStart w:id="87" w:name="_Toc476657553"/>
+      <w:bookmarkStart w:id="86" w:name="_Toc476657553"/>
       <w:r>
         <w:t xml:space="preserve">Tabla </w:t>
       </w:r>
@@ -16694,7 +16719,7 @@
         </w:rPr>
         <w:t xml:space="preserve"> 2</w:t>
       </w:r>
-      <w:bookmarkEnd w:id="87"/>
+      <w:bookmarkEnd w:id="86"/>
     </w:p>
     <w:p>
       <w:pPr>
@@ -16967,7 +16992,7 @@
       <w:pPr>
         <w:pStyle w:val="Descripcin"/>
       </w:pPr>
-      <w:bookmarkStart w:id="88" w:name="_Toc476657554"/>
+      <w:bookmarkStart w:id="87" w:name="_Toc476657554"/>
       <w:r>
         <w:t xml:space="preserve">Tabla </w:t>
       </w:r>
@@ -16995,7 +17020,7 @@
       <w:r>
         <w:t>Coste de aprendizaje</w:t>
       </w:r>
-      <w:bookmarkEnd w:id="88"/>
+      <w:bookmarkEnd w:id="87"/>
     </w:p>
     <w:p/>
     <w:p>
@@ -17482,13 +17507,7 @@
               <w:rPr>
                 <w:rFonts w:cs="Times New Roman"/>
               </w:rPr>
-              <w:t>35 €/mes</w:t>
-            </w:r>
-            <w:r>
-              <w:rPr>
-                <w:rFonts w:cs="Times New Roman"/>
-              </w:rPr>
-              <w:t xml:space="preserve"> * 4 = 140 €</w:t>
+              <w:t>35 €/mes * 4 = 140 €</w:t>
             </w:r>
           </w:p>
         </w:tc>
@@ -17574,13 +17593,7 @@
               <w:rPr>
                 <w:rFonts w:cs="Times New Roman"/>
               </w:rPr>
-              <w:t>37, 90 €/mes</w:t>
-            </w:r>
-            <w:r>
-              <w:rPr>
-                <w:rFonts w:cs="Times New Roman"/>
-              </w:rPr>
-              <w:t xml:space="preserve"> * 4 = </w:t>
+              <w:t xml:space="preserve">37, 90 €/mes * 4 = </w:t>
             </w:r>
             <w:r>
               <w:rPr>
@@ -17690,7 +17703,7 @@
       <w:pPr>
         <w:pStyle w:val="Descripcin"/>
       </w:pPr>
-      <w:bookmarkStart w:id="89" w:name="_Toc476657555"/>
+      <w:bookmarkStart w:id="88" w:name="_Toc476657555"/>
       <w:r>
         <w:t xml:space="preserve">Tabla </w:t>
       </w:r>
@@ -17715,7 +17728,7 @@
       <w:r>
         <w:t xml:space="preserve"> - Otros costes</w:t>
       </w:r>
-      <w:bookmarkEnd w:id="89"/>
+      <w:bookmarkEnd w:id="88"/>
     </w:p>
     <w:p/>
     <w:p>
@@ -18254,7 +18267,19 @@
               <w:rPr>
                 <w:rFonts w:cs="Times New Roman"/>
               </w:rPr>
-              <w:t>3746,9</w:t>
+              <w:t>3</w:t>
+            </w:r>
+            <w:r>
+              <w:rPr>
+                <w:rFonts w:cs="Times New Roman"/>
+              </w:rPr>
+              <w:t>.</w:t>
+            </w:r>
+            <w:r>
+              <w:rPr>
+                <w:rFonts w:cs="Times New Roman"/>
+              </w:rPr>
+              <w:t>746,9</w:t>
             </w:r>
             <w:r>
               <w:rPr>
@@ -18270,7 +18295,7 @@
       <w:pPr>
         <w:pStyle w:val="Descripcin"/>
       </w:pPr>
-      <w:bookmarkStart w:id="90" w:name="_Toc476657556"/>
+      <w:bookmarkStart w:id="89" w:name="_Toc476657556"/>
       <w:r>
         <w:t xml:space="preserve">Tabla </w:t>
       </w:r>
@@ -18295,7 +18320,7 @@
       <w:r>
         <w:t xml:space="preserve"> - Costes totales</w:t>
       </w:r>
-      <w:bookmarkEnd w:id="90"/>
+      <w:bookmarkEnd w:id="89"/>
     </w:p>
     <w:p>
       <w:pPr>
@@ -18310,16 +18335,182 @@
       </w:r>
     </w:p>
     <w:p/>
+    <w:p>
+      <w:pPr>
+        <w:rPr>
+          <w:i/>
+        </w:rPr>
+      </w:pPr>
+      <w:r>
+        <w:t xml:space="preserve">Como ya se ha explicado, este proyecto nace de la base fundamental de otro proyecto. Este proyecto fue desarrollado con una base y un fin muy bien definido y fijado, la herramienta </w:t>
+      </w:r>
+      <w:r>
+        <w:rPr>
+          <w:i/>
+        </w:rPr>
+        <w:t>QuickTest</w:t>
+      </w:r>
+      <w:r>
+        <w:t xml:space="preserve"> es compatible con cualquier plataforma que cumpla el estándar </w:t>
+      </w:r>
+      <w:r>
+        <w:rPr>
+          <w:i/>
+        </w:rPr>
+        <w:t>LTI</w:t>
+      </w:r>
+      <w:r>
+        <w:t xml:space="preserve">. Fruto de esta idea se desarrolló este proyecto como un complemento de resolución de cuestionarios para </w:t>
+      </w:r>
+      <w:r>
+        <w:rPr>
+          <w:i/>
+        </w:rPr>
+        <w:t>Moodle.</w:t>
+      </w:r>
+      <w:r>
+        <w:t xml:space="preserve"> Es por esto que este análisis de coste-beneficio se va realizar para </w:t>
+      </w:r>
+      <w:r>
+        <w:rPr>
+          <w:i/>
+        </w:rPr>
+        <w:t>Moodle.</w:t>
+      </w:r>
+    </w:p>
+    <w:p>
+      <w:r>
+        <w:rPr>
+          <w:i/>
+        </w:rPr>
+        <w:lastRenderedPageBreak/>
+        <w:t>Moodle</w:t>
+      </w:r>
+      <w:r>
+        <w:t xml:space="preserve"> cuenta actualmente con más de 81 millones de usuarios en todo el mundo, lo que la convierte en la plataforma digital más utilizada en todo mundo por la comunidad educativa </w:t>
+      </w:r>
+      <w:sdt>
+        <w:sdtPr>
+          <w:id w:val="-1880463520"/>
+          <w:citation/>
+        </w:sdtPr>
+        <w:sdtContent>
+          <w:r>
+            <w:fldChar w:fldCharType="begin"/>
+          </w:r>
+          <w:r>
+            <w:rPr>
+              <w:lang w:val="es-ES"/>
+            </w:rPr>
+            <w:instrText xml:space="preserve"> CITATION Lav16 \l 3082 </w:instrText>
+          </w:r>
+          <w:r>
+            <w:fldChar w:fldCharType="separate"/>
+          </w:r>
+          <w:r>
+            <w:rPr>
+              <w:noProof/>
+              <w:lang w:val="es-ES"/>
+            </w:rPr>
+            <w:t>[24]</w:t>
+          </w:r>
+          <w:r>
+            <w:fldChar w:fldCharType="end"/>
+          </w:r>
+        </w:sdtContent>
+      </w:sdt>
+      <w:r>
+        <w:t xml:space="preserve">. Al ser el proyecto compatible con </w:t>
+      </w:r>
+      <w:r>
+        <w:rPr>
+          <w:i/>
+        </w:rPr>
+        <w:t>Moodle</w:t>
+      </w:r>
+      <w:r>
+        <w:t xml:space="preserve"> y al ser este</w:t>
+      </w:r>
+      <w:r>
+        <w:t>,</w:t>
+      </w:r>
+      <w:bookmarkStart w:id="90" w:name="_GoBack"/>
+      <w:bookmarkEnd w:id="90"/>
+      <w:r>
+        <w:t xml:space="preserve"> la plataforma digital más influyente en este sector cabe destacar que no deberíamos de tener ningún inconveniente en vender licencias de este software por </w:t>
+      </w:r>
+      <w:r>
+        <w:rPr>
+          <w:b/>
+          <w:i/>
+        </w:rPr>
+        <w:t>9,99€</w:t>
+      </w:r>
+      <w:r>
+        <w:rPr>
+          <w:b/>
+          <w:i/>
+        </w:rPr>
+        <w:t xml:space="preserve"> </w:t>
+      </w:r>
+      <w:r>
+        <w:t xml:space="preserve">en el </w:t>
+      </w:r>
+      <w:r>
+        <w:rPr>
+          <w:i/>
+        </w:rPr>
+        <w:t>PlayStore</w:t>
+      </w:r>
+      <w:r>
+        <w:t>.</w:t>
+      </w:r>
+    </w:p>
+    <w:p>
+      <w:r>
+        <w:t>Estas licencias</w:t>
+      </w:r>
+      <w:r>
+        <w:t>,</w:t>
+      </w:r>
+      <w:r>
+        <w:t xml:space="preserve"> claro </w:t>
+      </w:r>
+      <w:r>
+        <w:t>está,</w:t>
+      </w:r>
+      <w:r>
+        <w:t xml:space="preserve"> serán puestas a disposición de cualquier institución que decida comprarla</w:t>
+      </w:r>
+      <w:r>
+        <w:t>,</w:t>
+      </w:r>
+      <w:r>
+        <w:t xml:space="preserve"> por lo que</w:t>
+      </w:r>
+      <w:r>
+        <w:t xml:space="preserve"> para recuperar la inversión realizada solamente sería necesaria la venta de </w:t>
+      </w:r>
+      <w:r>
+        <w:rPr>
+          <w:b/>
+          <w:i/>
+        </w:rPr>
+        <w:t>376 licencias</w:t>
+      </w:r>
+      <w:r>
+        <w:t xml:space="preserve">. </w:t>
+      </w:r>
+    </w:p>
+    <w:p>
+      <w:r>
+        <w:t>Cabe destacar que este número de</w:t>
+      </w:r>
+      <w:r>
+        <w:t xml:space="preserve"> licencias mínimo se antoja bastante positivo, ya que al ser la plataforma digital educativa más utilizada en el mundo este número de licencias se presenta como un obstáculo muy débil. Por lo que valoraremos este coste como factible.</w:t>
+      </w:r>
+    </w:p>
     <w:p/>
-    <w:p/>
-    <w:p/>
-    <w:p/>
-    <w:p>
-      <w:r>
-        <w:lastRenderedPageBreak/>
-        <w:t>Persona a trabajando , costes de orde, servidor, monetario, etc -&gt; presupuesto -&gt; recuperar la inversión (venta de licenciaas, tantas para coste cero, suponer suscripción, precio app Stroe)</w:t>
-      </w:r>
-    </w:p>
     <w:p>
       <w:pPr>
         <w:pStyle w:val="Ttulo3"/>
@@ -18336,7 +18527,81 @@
     </w:p>
     <w:p>
       <w:r>
-        <w:t>Herramientas a usar, php código abierto obliga a tal -&gt; barreas legales</w:t>
+        <w:t>Al utilizar herramientas que se encuentran bajo licencias de software libre la distribución de esta herramienta no ocasionará ninguna problemática legal.</w:t>
+      </w:r>
+    </w:p>
+    <w:p>
+      <w:r>
+        <w:t>No obstante, la herramienta fruto de este proyecto se distribuirá con la licencia</w:t>
+      </w:r>
+      <w:r>
+        <w:t xml:space="preserve"> </w:t>
+      </w:r>
+      <w:r>
+        <w:rPr>
+          <w:i/>
+        </w:rPr>
+        <w:t xml:space="preserve">Android License Verification Library </w:t>
+      </w:r>
+      <w:sdt>
+        <w:sdtPr>
+          <w:rPr>
+            <w:i/>
+          </w:rPr>
+          <w:id w:val="687417763"/>
+          <w:citation/>
+        </w:sdtPr>
+        <w:sdtContent>
+          <w:r>
+            <w:rPr>
+              <w:i/>
+            </w:rPr>
+            <w:fldChar w:fldCharType="begin"/>
+          </w:r>
+          <w:r>
+            <w:rPr>
+              <w:lang w:val="es-ES"/>
+            </w:rPr>
+            <w:instrText xml:space="preserve"> CITATION And \l 3082 </w:instrText>
+          </w:r>
+          <w:r>
+            <w:rPr>
+              <w:i/>
+            </w:rPr>
+            <w:fldChar w:fldCharType="separate"/>
+          </w:r>
+          <w:r>
+            <w:rPr>
+              <w:noProof/>
+              <w:lang w:val="es-ES"/>
+            </w:rPr>
+            <w:t>[25]</w:t>
+          </w:r>
+          <w:r>
+            <w:rPr>
+              <w:i/>
+            </w:rPr>
+            <w:fldChar w:fldCharType="end"/>
+          </w:r>
+        </w:sdtContent>
+      </w:sdt>
+      <w:r>
+        <w:t xml:space="preserve"> </w:t>
+      </w:r>
+      <w:r>
+        <w:t xml:space="preserve">propia de </w:t>
+      </w:r>
+      <w:r>
+        <w:rPr>
+          <w:i/>
+        </w:rPr>
+        <w:t>PlayStore</w:t>
+      </w:r>
+      <w:r>
+        <w:t xml:space="preserve"> y utilizada por cualquier aplicación que resida en la misma para evitar posibles pirateos</w:t>
+      </w:r>
+      <w:r>
+        <w:t>.</w:t>
       </w:r>
     </w:p>
     <w:p>
@@ -19861,8 +20126,8 @@
         </w:sectPr>
       </w:pPr>
     </w:p>
-    <w:bookmarkEnd w:id="66" w:displacedByCustomXml="next"/>
     <w:bookmarkEnd w:id="65" w:displacedByCustomXml="next"/>
+    <w:bookmarkEnd w:id="64" w:displacedByCustomXml="next"/>
     <w:bookmarkStart w:id="121" w:name="_Toc476646519" w:displacedByCustomXml="next"/>
     <w:sdt>
       <w:sdtPr>
@@ -20962,7 +21227,7 @@
           <w:rPr>
             <w:noProof/>
           </w:rPr>
-          <w:t>14</w:t>
+          <w:t>30</w:t>
         </w:r>
         <w:r>
           <w:fldChar w:fldCharType="end"/>
@@ -25745,11 +26010,30 @@
     <b:URL>https://www.amazon.es/Android-Desarrollo-Aplicaciones-Smartphones-Tabletas/dp/2746092298</b:URL>
     <b:RefOrder>23</b:RefOrder>
   </b:Source>
+  <b:Source>
+    <b:Tag>Lav16</b:Tag>
+    <b:SourceType>InternetSite</b:SourceType>
+    <b:Guid>{672407E0-7ABB-453B-9DD8-5B7E0D15EC92}</b:Guid>
+    <b:Title>Lavanguardia</b:Title>
+    <b:Year>2016</b:Year>
+    <b:Month>4</b:Month>
+    <b:Day>1</b:Day>
+    <b:URL>http://www.lavanguardia.com/vida/20160401/40813172673/martin-dougiamas-moodle-universitat-vict-doctor-honoris-causa-agora-barcelona-tencologia-software-libre.html</b:URL>
+    <b:RefOrder>24</b:RefOrder>
+  </b:Source>
+  <b:Source>
+    <b:Tag>And</b:Tag>
+    <b:SourceType>InternetSite</b:SourceType>
+    <b:Guid>{6316BC26-A163-4CEF-AE6B-7D76D3807CB6}</b:Guid>
+    <b:Title>Android License Verification Library</b:Title>
+    <b:URL>https://developer.android.com/google/play/licensing/index.html</b:URL>
+    <b:RefOrder>25</b:RefOrder>
+  </b:Source>
 </b:Sources>
 </file>
 
 <file path=customXml/itemProps1.xml><?xml version="1.0" encoding="utf-8"?>
-<ds:datastoreItem xmlns:ds="http://schemas.openxmlformats.org/officeDocument/2006/customXml" ds:itemID="{90F01D20-BF48-48E6-BA4B-65829A949041}">
+<ds:datastoreItem xmlns:ds="http://schemas.openxmlformats.org/officeDocument/2006/customXml" ds:itemID="{2556CADB-9EB9-4836-83E8-770AD3C65088}">
   <ds:schemaRefs>
     <ds:schemaRef ds:uri="http://schemas.openxmlformats.org/officeDocument/2006/bibliography"/>
   </ds:schemaRefs>

</xml_diff>

<commit_message>
#20 Creado proyecto en blanco de Android.
</commit_message>
<xml_diff>
--- a/doc/GII_Puente_Gabarri_Daniel_Junio_ 2017.docx
+++ b/doc/GII_Puente_Gabarri_Daniel_Junio_ 2017.docx
@@ -10354,7 +10354,6 @@
           <w:b/>
         </w:rPr>
       </w:pPr>
-      <w:bookmarkStart w:id="6" w:name="_GoBack"/>
       <w:r>
         <w:rPr>
           <w:b/>
@@ -10362,7 +10361,6 @@
         <w:br w:type="page"/>
       </w:r>
     </w:p>
-    <w:bookmarkEnd w:id="6"/>
     <w:p>
       <w:pPr>
         <w:spacing w:after="160"/>
@@ -10380,15 +10378,15 @@
           <w:numId w:val="1"/>
         </w:numPr>
       </w:pPr>
-      <w:bookmarkStart w:id="7" w:name="_Toc423175977"/>
-      <w:bookmarkStart w:id="8" w:name="_Toc477600794"/>
+      <w:bookmarkStart w:id="6" w:name="_Toc423175977"/>
+      <w:bookmarkStart w:id="7" w:name="_Toc477600794"/>
       <w:r>
         <w:t>Introducción</w:t>
       </w:r>
       <w:bookmarkEnd w:id="0"/>
       <w:bookmarkEnd w:id="1"/>
+      <w:bookmarkEnd w:id="6"/>
       <w:bookmarkEnd w:id="7"/>
-      <w:bookmarkEnd w:id="8"/>
     </w:p>
     <w:p>
       <w:r>
@@ -10452,15 +10450,15 @@
           <w:numId w:val="1"/>
         </w:numPr>
       </w:pPr>
-      <w:bookmarkStart w:id="9" w:name="_Toc422945097"/>
-      <w:bookmarkStart w:id="10" w:name="_Toc423175978"/>
-      <w:bookmarkStart w:id="11" w:name="_Toc477600795"/>
+      <w:bookmarkStart w:id="8" w:name="_Toc422945097"/>
+      <w:bookmarkStart w:id="9" w:name="_Toc423175978"/>
+      <w:bookmarkStart w:id="10" w:name="_Toc477600795"/>
       <w:r>
         <w:t>Objetivos del proyecto</w:t>
       </w:r>
+      <w:bookmarkEnd w:id="8"/>
       <w:bookmarkEnd w:id="9"/>
       <w:bookmarkEnd w:id="10"/>
-      <w:bookmarkEnd w:id="11"/>
     </w:p>
     <w:p>
       <w:r>
@@ -10475,11 +10473,11 @@
           <w:numId w:val="1"/>
         </w:numPr>
       </w:pPr>
-      <w:bookmarkStart w:id="12" w:name="_Toc477600796"/>
+      <w:bookmarkStart w:id="11" w:name="_Toc477600796"/>
       <w:r>
         <w:t>Objetivos funcionales</w:t>
       </w:r>
-      <w:bookmarkEnd w:id="12"/>
+      <w:bookmarkEnd w:id="11"/>
     </w:p>
     <w:p>
       <w:r>
@@ -10672,11 +10670,11 @@
           <w:numId w:val="1"/>
         </w:numPr>
       </w:pPr>
-      <w:bookmarkStart w:id="13" w:name="_Toc477600797"/>
+      <w:bookmarkStart w:id="12" w:name="_Toc477600797"/>
       <w:r>
         <w:t>Objetivos de carácter técnico</w:t>
       </w:r>
-      <w:bookmarkEnd w:id="13"/>
+      <w:bookmarkEnd w:id="12"/>
     </w:p>
     <w:p>
       <w:pPr>
@@ -10817,11 +10815,11 @@
           <w:numId w:val="1"/>
         </w:numPr>
       </w:pPr>
-      <w:bookmarkStart w:id="14" w:name="_Toc477600798"/>
+      <w:bookmarkStart w:id="13" w:name="_Toc477600798"/>
       <w:r>
         <w:t>Objetivos personales</w:t>
       </w:r>
-      <w:bookmarkEnd w:id="14"/>
+      <w:bookmarkEnd w:id="13"/>
     </w:p>
     <w:p>
       <w:pPr>
@@ -10902,18 +10900,18 @@
           <w:numId w:val="1"/>
         </w:numPr>
       </w:pPr>
-      <w:bookmarkStart w:id="15" w:name="_Toc422945098"/>
-      <w:bookmarkStart w:id="16" w:name="_Toc423175981"/>
-      <w:bookmarkStart w:id="17" w:name="_Ref476568797"/>
-      <w:bookmarkStart w:id="18" w:name="_Toc477600799"/>
+      <w:bookmarkStart w:id="14" w:name="_Toc422945098"/>
+      <w:bookmarkStart w:id="15" w:name="_Toc423175981"/>
+      <w:bookmarkStart w:id="16" w:name="_Ref476568797"/>
+      <w:bookmarkStart w:id="17" w:name="_Toc477600799"/>
       <w:r>
         <w:lastRenderedPageBreak/>
         <w:t>Conceptos teóricos</w:t>
       </w:r>
+      <w:bookmarkEnd w:id="14"/>
       <w:bookmarkEnd w:id="15"/>
       <w:bookmarkEnd w:id="16"/>
       <w:bookmarkEnd w:id="17"/>
-      <w:bookmarkEnd w:id="18"/>
     </w:p>
     <w:p>
       <w:r>
@@ -10937,7 +10935,7 @@
           <w:numId w:val="1"/>
         </w:numPr>
       </w:pPr>
-      <w:bookmarkStart w:id="19" w:name="_Toc477600800"/>
+      <w:bookmarkStart w:id="18" w:name="_Toc477600800"/>
       <w:r>
         <w:t>Web</w:t>
       </w:r>
@@ -10947,7 +10945,7 @@
       <w:r>
         <w:t>API</w:t>
       </w:r>
-      <w:bookmarkEnd w:id="19"/>
+      <w:bookmarkEnd w:id="18"/>
     </w:p>
     <w:p>
       <w:r>
@@ -11025,11 +11023,11 @@
           <w:numId w:val="1"/>
         </w:numPr>
       </w:pPr>
-      <w:bookmarkStart w:id="20" w:name="_Toc477600801"/>
+      <w:bookmarkStart w:id="19" w:name="_Toc477600801"/>
       <w:r>
         <w:t>API</w:t>
       </w:r>
-      <w:bookmarkEnd w:id="20"/>
+      <w:bookmarkEnd w:id="19"/>
     </w:p>
     <w:p>
       <w:pPr>
@@ -11097,6 +11095,7 @@
           <w:id w:val="-1236547184"/>
           <w:citation/>
         </w:sdtPr>
+        <w:sdtEndPr/>
         <w:sdtContent>
           <w:r>
             <w:rPr>
@@ -11168,11 +11167,11 @@
           <w:numId w:val="1"/>
         </w:numPr>
       </w:pPr>
-      <w:bookmarkStart w:id="21" w:name="_Toc477600802"/>
+      <w:bookmarkStart w:id="20" w:name="_Toc477600802"/>
       <w:r>
         <w:t>Web API</w:t>
       </w:r>
-      <w:bookmarkEnd w:id="21"/>
+      <w:bookmarkEnd w:id="20"/>
     </w:p>
     <w:p>
       <w:r>
@@ -11273,14 +11272,14 @@
           <w:lang w:val="en-US"/>
         </w:rPr>
       </w:pPr>
-      <w:bookmarkStart w:id="22" w:name="_Toc477600803"/>
+      <w:bookmarkStart w:id="21" w:name="_Toc477600803"/>
       <w:r>
         <w:rPr>
           <w:lang w:val="en-US"/>
         </w:rPr>
         <w:t>SOAP</w:t>
       </w:r>
-      <w:bookmarkEnd w:id="22"/>
+      <w:bookmarkEnd w:id="21"/>
     </w:p>
     <w:p>
       <w:pPr>
@@ -11404,11 +11403,11 @@
           <w:numId w:val="1"/>
         </w:numPr>
       </w:pPr>
-      <w:bookmarkStart w:id="23" w:name="_Toc477600804"/>
+      <w:bookmarkStart w:id="22" w:name="_Toc477600804"/>
       <w:r>
         <w:t>XML-RPC</w:t>
       </w:r>
-      <w:bookmarkEnd w:id="23"/>
+      <w:bookmarkEnd w:id="22"/>
     </w:p>
     <w:p>
       <w:r>
@@ -11450,12 +11449,12 @@
           <w:numId w:val="1"/>
         </w:numPr>
       </w:pPr>
-      <w:bookmarkStart w:id="24" w:name="_Toc477600805"/>
+      <w:bookmarkStart w:id="23" w:name="_Toc477600805"/>
       <w:r>
         <w:lastRenderedPageBreak/>
         <w:t>JSON-RPC</w:t>
       </w:r>
-      <w:bookmarkEnd w:id="24"/>
+      <w:bookmarkEnd w:id="23"/>
     </w:p>
     <w:p>
       <w:r>
@@ -11479,11 +11478,11 @@
           <w:numId w:val="1"/>
         </w:numPr>
       </w:pPr>
-      <w:bookmarkStart w:id="25" w:name="_Toc477600806"/>
+      <w:bookmarkStart w:id="24" w:name="_Toc477600806"/>
       <w:r>
         <w:t>REST</w:t>
       </w:r>
-      <w:bookmarkEnd w:id="25"/>
+      <w:bookmarkEnd w:id="24"/>
     </w:p>
     <w:p>
       <w:r>
@@ -11522,6 +11521,7 @@
           <w:id w:val="1427000790"/>
           <w:citation/>
         </w:sdtPr>
+        <w:sdtEndPr/>
         <w:sdtContent>
           <w:r>
             <w:fldChar w:fldCharType="begin"/>
@@ -11557,11 +11557,11 @@
           <w:numId w:val="1"/>
         </w:numPr>
       </w:pPr>
-      <w:bookmarkStart w:id="26" w:name="_Toc477600807"/>
+      <w:bookmarkStart w:id="25" w:name="_Toc477600807"/>
       <w:r>
         <w:t>LTI</w:t>
       </w:r>
-      <w:bookmarkEnd w:id="26"/>
+      <w:bookmarkEnd w:id="25"/>
     </w:p>
     <w:p/>
     <w:p>
@@ -11572,14 +11572,14 @@
           <w:numId w:val="1"/>
         </w:numPr>
       </w:pPr>
-      <w:bookmarkStart w:id="27" w:name="_Ref476568691"/>
-      <w:bookmarkStart w:id="28" w:name="_Toc477600808"/>
+      <w:bookmarkStart w:id="26" w:name="_Ref476568691"/>
+      <w:bookmarkStart w:id="27" w:name="_Toc477600808"/>
       <w:proofErr w:type="spellStart"/>
       <w:r>
         <w:t>Soap</w:t>
       </w:r>
+      <w:bookmarkEnd w:id="26"/>
       <w:bookmarkEnd w:id="27"/>
-      <w:bookmarkEnd w:id="28"/>
       <w:proofErr w:type="spellEnd"/>
     </w:p>
     <w:p>
@@ -11962,7 +11962,7 @@
       <w:pPr>
         <w:pStyle w:val="Descripcin"/>
       </w:pPr>
-      <w:bookmarkStart w:id="29" w:name="_Toc477600868"/>
+      <w:bookmarkStart w:id="28" w:name="_Toc477600868"/>
       <w:r>
         <w:t xml:space="preserve">Ilustración </w:t>
       </w:r>
@@ -12000,6 +12000,7 @@
           <w:id w:val="1122878440"/>
           <w:citation/>
         </w:sdtPr>
+        <w:sdtEndPr/>
         <w:sdtContent>
           <w:r>
             <w:fldChar w:fldCharType="begin"/>
@@ -12025,7 +12026,7 @@
           </w:r>
         </w:sdtContent>
       </w:sdt>
-      <w:bookmarkEnd w:id="29"/>
+      <w:bookmarkEnd w:id="28"/>
     </w:p>
     <w:p>
       <w:pPr>
@@ -12040,6 +12041,7 @@
           <w:id w:val="-1347561610"/>
           <w:citation/>
         </w:sdtPr>
+        <w:sdtEndPr/>
         <w:sdtContent>
           <w:r>
             <w:fldChar w:fldCharType="begin"/>
@@ -12073,6 +12075,7 @@
           <w:id w:val="1348290791"/>
           <w:citation/>
         </w:sdtPr>
+        <w:sdtEndPr/>
         <w:sdtContent>
           <w:r>
             <w:fldChar w:fldCharType="begin"/>
@@ -12112,14 +12115,14 @@
           <w:numId w:val="1"/>
         </w:numPr>
       </w:pPr>
-      <w:bookmarkStart w:id="30" w:name="_Ref476568694"/>
-      <w:bookmarkStart w:id="31" w:name="_Toc477600809"/>
+      <w:bookmarkStart w:id="29" w:name="_Ref476568694"/>
+      <w:bookmarkStart w:id="30" w:name="_Toc477600809"/>
       <w:proofErr w:type="spellStart"/>
       <w:r>
         <w:t>Rest</w:t>
       </w:r>
+      <w:bookmarkEnd w:id="29"/>
       <w:bookmarkEnd w:id="30"/>
-      <w:bookmarkEnd w:id="31"/>
       <w:proofErr w:type="spellEnd"/>
     </w:p>
     <w:p>
@@ -12163,6 +12166,7 @@
           <w:id w:val="-1005968891"/>
           <w:citation/>
         </w:sdtPr>
+        <w:sdtEndPr/>
         <w:sdtContent>
           <w:r>
             <w:rPr>
@@ -12612,6 +12616,7 @@
           <w:id w:val="2000849375"/>
           <w:citation/>
         </w:sdtPr>
+        <w:sdtEndPr/>
         <w:sdtContent>
           <w:r>
             <w:fldChar w:fldCharType="begin"/>
@@ -12655,18 +12660,18 @@
           <w:numId w:val="1"/>
         </w:numPr>
       </w:pPr>
-      <w:bookmarkStart w:id="32" w:name="_Toc422945117"/>
-      <w:bookmarkStart w:id="33" w:name="_Toc423175996"/>
-      <w:bookmarkStart w:id="34" w:name="_Ref476568807"/>
-      <w:bookmarkStart w:id="35" w:name="_Toc477600810"/>
+      <w:bookmarkStart w:id="31" w:name="_Toc422945117"/>
+      <w:bookmarkStart w:id="32" w:name="_Toc423175996"/>
+      <w:bookmarkStart w:id="33" w:name="_Ref476568807"/>
+      <w:bookmarkStart w:id="34" w:name="_Toc477600810"/>
       <w:r>
         <w:lastRenderedPageBreak/>
         <w:t>Técnicas y herramientas</w:t>
       </w:r>
+      <w:bookmarkEnd w:id="31"/>
       <w:bookmarkEnd w:id="32"/>
       <w:bookmarkEnd w:id="33"/>
       <w:bookmarkEnd w:id="34"/>
-      <w:bookmarkEnd w:id="35"/>
     </w:p>
     <w:p>
       <w:r>
@@ -12684,11 +12689,11 @@
           <w:numId w:val="1"/>
         </w:numPr>
       </w:pPr>
-      <w:bookmarkStart w:id="36" w:name="_Toc477600811"/>
+      <w:bookmarkStart w:id="35" w:name="_Toc477600811"/>
       <w:r>
         <w:t>Lenguajes</w:t>
       </w:r>
-      <w:bookmarkEnd w:id="36"/>
+      <w:bookmarkEnd w:id="35"/>
       <w:r>
         <w:t xml:space="preserve"> </w:t>
       </w:r>
@@ -12701,11 +12706,11 @@
           <w:numId w:val="1"/>
         </w:numPr>
       </w:pPr>
-      <w:bookmarkStart w:id="37" w:name="_Toc477600812"/>
+      <w:bookmarkStart w:id="36" w:name="_Toc477600812"/>
       <w:r>
         <w:t>PHP</w:t>
       </w:r>
-      <w:bookmarkEnd w:id="37"/>
+      <w:bookmarkEnd w:id="36"/>
     </w:p>
     <w:p>
       <w:r>
@@ -12731,6 +12736,7 @@
           <w:id w:val="-1374528144"/>
           <w:citation/>
         </w:sdtPr>
+        <w:sdtEndPr/>
         <w:sdtContent>
           <w:r>
             <w:rPr>
@@ -12837,6 +12843,7 @@
           <w:id w:val="1297879091"/>
           <w:citation/>
         </w:sdtPr>
+        <w:sdtEndPr/>
         <w:sdtContent>
           <w:r>
             <w:fldChar w:fldCharType="begin"/>
@@ -12894,11 +12901,11 @@
           <w:numId w:val="1"/>
         </w:numPr>
       </w:pPr>
-      <w:bookmarkStart w:id="38" w:name="_Toc477600813"/>
+      <w:bookmarkStart w:id="37" w:name="_Toc477600813"/>
       <w:r>
         <w:t>JSON</w:t>
       </w:r>
-      <w:bookmarkEnd w:id="38"/>
+      <w:bookmarkEnd w:id="37"/>
     </w:p>
     <w:p>
       <w:r>
@@ -12989,6 +12996,7 @@
           <w:id w:val="-448853248"/>
           <w:citation/>
         </w:sdtPr>
+        <w:sdtEndPr/>
         <w:sdtContent>
           <w:r>
             <w:fldChar w:fldCharType="begin"/>
@@ -13048,6 +13056,7 @@
           <w:id w:val="1260024005"/>
           <w:citation/>
         </w:sdtPr>
+        <w:sdtEndPr/>
         <w:sdtContent>
           <w:r>
             <w:fldChar w:fldCharType="begin"/>
@@ -13120,11 +13129,11 @@
           <w:numId w:val="1"/>
         </w:numPr>
       </w:pPr>
-      <w:bookmarkStart w:id="39" w:name="_Toc477600814"/>
+      <w:bookmarkStart w:id="38" w:name="_Toc477600814"/>
       <w:r>
         <w:t>Android</w:t>
       </w:r>
-      <w:bookmarkEnd w:id="39"/>
+      <w:bookmarkEnd w:id="38"/>
     </w:p>
     <w:p/>
     <w:p>
@@ -13135,11 +13144,11 @@
           <w:numId w:val="1"/>
         </w:numPr>
       </w:pPr>
-      <w:bookmarkStart w:id="40" w:name="_Toc477600815"/>
+      <w:bookmarkStart w:id="39" w:name="_Toc477600815"/>
       <w:r>
         <w:t>Herramientas</w:t>
       </w:r>
-      <w:bookmarkEnd w:id="40"/>
+      <w:bookmarkEnd w:id="39"/>
     </w:p>
     <w:p>
       <w:pPr>
@@ -13149,11 +13158,11 @@
           <w:numId w:val="1"/>
         </w:numPr>
       </w:pPr>
-      <w:bookmarkStart w:id="41" w:name="_Toc477600816"/>
+      <w:bookmarkStart w:id="40" w:name="_Toc477600816"/>
       <w:r>
         <w:t>XAMPP</w:t>
       </w:r>
-      <w:bookmarkEnd w:id="41"/>
+      <w:bookmarkEnd w:id="40"/>
     </w:p>
     <w:p>
       <w:r>
@@ -13220,6 +13229,7 @@
           <w:id w:val="458314296"/>
           <w:citation/>
         </w:sdtPr>
+        <w:sdtEndPr/>
         <w:sdtContent>
           <w:r>
             <w:fldChar w:fldCharType="begin"/>
@@ -13364,11 +13374,11 @@
           <w:numId w:val="1"/>
         </w:numPr>
       </w:pPr>
-      <w:bookmarkStart w:id="42" w:name="_Toc477600817"/>
+      <w:bookmarkStart w:id="41" w:name="_Toc477600817"/>
       <w:r>
         <w:t>GitHub</w:t>
       </w:r>
-      <w:bookmarkEnd w:id="42"/>
+      <w:bookmarkEnd w:id="41"/>
     </w:p>
     <w:p>
       <w:r>
@@ -13402,6 +13412,7 @@
           <w:id w:val="2073150442"/>
           <w:citation/>
         </w:sdtPr>
+        <w:sdtEndPr/>
         <w:sdtContent>
           <w:r>
             <w:rPr>
@@ -13557,15 +13568,32 @@
                               </w:rPr>
                               <w:t xml:space="preserve">: </w:t>
                             </w:r>
-                            <w:hyperlink r:id="rId23" w:history="1">
-                              <w:r>
-                                <w:rPr>
-                                  <w:rStyle w:val="Hipervnculo"/>
-                                  <w:lang w:val="en-US"/>
-                                </w:rPr>
-                                <w:t>https://github.com/danielpuente-dpg/GII14.K.QUICKTEST</w:t>
-                              </w:r>
-                            </w:hyperlink>
+                            <w:r>
+                              <w:fldChar w:fldCharType="begin"/>
+                            </w:r>
+                            <w:r>
+                              <w:rPr>
+                                <w:lang w:val="en-US"/>
+                              </w:rPr>
+                              <w:instrText xml:space="preserve"> HYPERLINK "https://github.com/danielpuente-dpg/GII14.K.QUICKTEST" </w:instrText>
+                            </w:r>
+                            <w:r>
+                              <w:fldChar w:fldCharType="separate"/>
+                            </w:r>
+                            <w:r>
+                              <w:rPr>
+                                <w:rStyle w:val="Hipervnculo"/>
+                                <w:lang w:val="en-US"/>
+                              </w:rPr>
+                              <w:t>https://github.com/danielpuente-dpg/GII14.K.QUICKTEST</w:t>
+                            </w:r>
+                            <w:r>
+                              <w:rPr>
+                                <w:rStyle w:val="Hipervnculo"/>
+                                <w:lang w:val="en-US"/>
+                              </w:rPr>
+                              <w:fldChar w:fldCharType="end"/>
+                            </w:r>
                           </w:p>
                         </w:txbxContent>
                       </wps:txbx>
@@ -13608,15 +13636,32 @@
                         </w:rPr>
                         <w:t xml:space="preserve">: </w:t>
                       </w:r>
-                      <w:hyperlink r:id="rId24" w:history="1">
-                        <w:r>
-                          <w:rPr>
-                            <w:rStyle w:val="Hipervnculo"/>
-                            <w:lang w:val="en-US"/>
-                          </w:rPr>
-                          <w:t>https://github.com/danielpuente-dpg/GII14.K.QUICKTEST</w:t>
-                        </w:r>
-                      </w:hyperlink>
+                      <w:r>
+                        <w:fldChar w:fldCharType="begin"/>
+                      </w:r>
+                      <w:r>
+                        <w:rPr>
+                          <w:lang w:val="en-US"/>
+                        </w:rPr>
+                        <w:instrText xml:space="preserve"> HYPERLINK "https://github.com/danielpuente-dpg/GII14.K.QUICKTEST" </w:instrText>
+                      </w:r>
+                      <w:r>
+                        <w:fldChar w:fldCharType="separate"/>
+                      </w:r>
+                      <w:r>
+                        <w:rPr>
+                          <w:rStyle w:val="Hipervnculo"/>
+                          <w:lang w:val="en-US"/>
+                        </w:rPr>
+                        <w:t>https://github.com/danielpuente-dpg/GII14.K.QUICKTEST</w:t>
+                      </w:r>
+                      <w:r>
+                        <w:rPr>
+                          <w:rStyle w:val="Hipervnculo"/>
+                          <w:lang w:val="en-US"/>
+                        </w:rPr>
+                        <w:fldChar w:fldCharType="end"/>
+                      </w:r>
                     </w:p>
                   </w:txbxContent>
                 </v:textbox>
@@ -13636,12 +13681,12 @@
           <w:numId w:val="1"/>
         </w:numPr>
       </w:pPr>
-      <w:bookmarkStart w:id="43" w:name="_Toc477600818"/>
+      <w:bookmarkStart w:id="42" w:name="_Toc477600818"/>
       <w:proofErr w:type="spellStart"/>
       <w:r>
         <w:t>TortoiseSVN</w:t>
       </w:r>
-      <w:bookmarkEnd w:id="43"/>
+      <w:bookmarkEnd w:id="42"/>
       <w:proofErr w:type="spellEnd"/>
     </w:p>
     <w:p>
@@ -13673,6 +13718,7 @@
           <w:id w:val="1549497156"/>
           <w:citation/>
         </w:sdtPr>
+        <w:sdtEndPr/>
         <w:sdtContent>
           <w:r>
             <w:rPr>
@@ -13746,11 +13792,11 @@
           <w:numId w:val="1"/>
         </w:numPr>
       </w:pPr>
-      <w:bookmarkStart w:id="44" w:name="_Toc477600819"/>
+      <w:bookmarkStart w:id="43" w:name="_Toc477600819"/>
       <w:r>
         <w:t>Moodle</w:t>
       </w:r>
-      <w:bookmarkEnd w:id="44"/>
+      <w:bookmarkEnd w:id="43"/>
     </w:p>
     <w:p>
       <w:pPr>
@@ -13760,12 +13806,12 @@
           <w:numId w:val="1"/>
         </w:numPr>
       </w:pPr>
-      <w:bookmarkStart w:id="45" w:name="_Toc477600820"/>
+      <w:bookmarkStart w:id="44" w:name="_Toc477600820"/>
       <w:proofErr w:type="spellStart"/>
       <w:r>
         <w:t>PhpStorm</w:t>
       </w:r>
-      <w:bookmarkEnd w:id="45"/>
+      <w:bookmarkEnd w:id="44"/>
       <w:proofErr w:type="spellEnd"/>
     </w:p>
     <w:p>
@@ -13776,12 +13822,12 @@
           <w:numId w:val="1"/>
         </w:numPr>
       </w:pPr>
-      <w:bookmarkStart w:id="46" w:name="_Toc477600821"/>
+      <w:bookmarkStart w:id="45" w:name="_Toc477600821"/>
       <w:proofErr w:type="spellStart"/>
       <w:r>
         <w:t>phpMyAdmin</w:t>
       </w:r>
-      <w:bookmarkEnd w:id="46"/>
+      <w:bookmarkEnd w:id="45"/>
       <w:proofErr w:type="spellEnd"/>
     </w:p>
     <w:p>
@@ -13792,12 +13838,12 @@
           <w:numId w:val="1"/>
         </w:numPr>
       </w:pPr>
-      <w:bookmarkStart w:id="47" w:name="_Toc477600822"/>
+      <w:bookmarkStart w:id="46" w:name="_Toc477600822"/>
       <w:proofErr w:type="spellStart"/>
       <w:r>
         <w:t>PHPUnit</w:t>
       </w:r>
-      <w:bookmarkEnd w:id="47"/>
+      <w:bookmarkEnd w:id="46"/>
       <w:proofErr w:type="spellEnd"/>
     </w:p>
     <w:p>
@@ -13808,12 +13854,12 @@
           <w:numId w:val="1"/>
         </w:numPr>
       </w:pPr>
-      <w:bookmarkStart w:id="48" w:name="_Toc477600823"/>
+      <w:bookmarkStart w:id="47" w:name="_Toc477600823"/>
       <w:proofErr w:type="spellStart"/>
       <w:r>
         <w:t>SonarQube</w:t>
       </w:r>
-      <w:bookmarkEnd w:id="48"/>
+      <w:bookmarkEnd w:id="47"/>
       <w:proofErr w:type="spellEnd"/>
     </w:p>
     <w:p>
@@ -13824,7 +13870,7 @@
           <w:numId w:val="1"/>
         </w:numPr>
       </w:pPr>
-      <w:bookmarkStart w:id="49" w:name="_Toc477600824"/>
+      <w:bookmarkStart w:id="48" w:name="_Toc477600824"/>
       <w:proofErr w:type="spellStart"/>
       <w:r>
         <w:t>Advanced</w:t>
@@ -13837,7 +13883,7 @@
       <w:r>
         <w:t>Client</w:t>
       </w:r>
-      <w:bookmarkEnd w:id="49"/>
+      <w:bookmarkEnd w:id="48"/>
       <w:proofErr w:type="spellEnd"/>
     </w:p>
     <w:p>
@@ -13848,12 +13894,12 @@
           <w:numId w:val="1"/>
         </w:numPr>
       </w:pPr>
-      <w:bookmarkStart w:id="50" w:name="_Toc477600825"/>
+      <w:bookmarkStart w:id="49" w:name="_Toc477600825"/>
       <w:proofErr w:type="spellStart"/>
       <w:r>
         <w:t>Modelio</w:t>
       </w:r>
-      <w:bookmarkEnd w:id="50"/>
+      <w:bookmarkEnd w:id="49"/>
       <w:proofErr w:type="spellEnd"/>
     </w:p>
     <w:p>
@@ -13910,6 +13956,7 @@
           <w:id w:val="64145069"/>
           <w:citation/>
         </w:sdtPr>
+        <w:sdtEndPr/>
         <w:sdtContent>
           <w:r>
             <w:fldChar w:fldCharType="begin"/>
@@ -13970,11 +14017,11 @@
           <w:numId w:val="1"/>
         </w:numPr>
       </w:pPr>
-      <w:bookmarkStart w:id="51" w:name="_Toc477600826"/>
+      <w:bookmarkStart w:id="50" w:name="_Toc477600826"/>
       <w:r>
         <w:t>Técnicas</w:t>
       </w:r>
-      <w:bookmarkEnd w:id="51"/>
+      <w:bookmarkEnd w:id="50"/>
     </w:p>
     <w:p>
       <w:pPr>
@@ -13984,11 +14031,11 @@
           <w:numId w:val="1"/>
         </w:numPr>
       </w:pPr>
-      <w:bookmarkStart w:id="52" w:name="_Toc477600827"/>
+      <w:bookmarkStart w:id="51" w:name="_Toc477600827"/>
       <w:r>
         <w:t>LTI</w:t>
       </w:r>
-      <w:bookmarkEnd w:id="52"/>
+      <w:bookmarkEnd w:id="51"/>
     </w:p>
     <w:p>
       <w:pPr>
@@ -13998,11 +14045,11 @@
           <w:numId w:val="1"/>
         </w:numPr>
       </w:pPr>
-      <w:bookmarkStart w:id="53" w:name="_Toc477600828"/>
+      <w:bookmarkStart w:id="52" w:name="_Toc477600828"/>
       <w:r>
         <w:t>MVC</w:t>
       </w:r>
-      <w:bookmarkEnd w:id="53"/>
+      <w:bookmarkEnd w:id="52"/>
     </w:p>
     <w:p>
       <w:pPr>
@@ -14012,13 +14059,13 @@
           <w:numId w:val="1"/>
         </w:numPr>
       </w:pPr>
-      <w:bookmarkStart w:id="54" w:name="_Ref476508508"/>
-      <w:bookmarkStart w:id="55" w:name="_Toc477600829"/>
+      <w:bookmarkStart w:id="53" w:name="_Ref476508508"/>
+      <w:bookmarkStart w:id="54" w:name="_Toc477600829"/>
       <w:r>
         <w:t>SCRUM</w:t>
       </w:r>
+      <w:bookmarkEnd w:id="53"/>
       <w:bookmarkEnd w:id="54"/>
-      <w:bookmarkEnd w:id="55"/>
     </w:p>
     <w:p>
       <w:r>
@@ -14044,6 +14091,7 @@
           <w:id w:val="-1209418912"/>
           <w:citation/>
         </w:sdtPr>
+        <w:sdtEndPr/>
         <w:sdtContent>
           <w:r>
             <w:fldChar w:fldCharType="begin"/>
@@ -14127,11 +14175,19 @@
           <w:numId w:val="13"/>
         </w:numPr>
       </w:pPr>
+      <w:proofErr w:type="spellStart"/>
       <w:r>
         <w:rPr>
           <w:b/>
         </w:rPr>
-        <w:t xml:space="preserve">Product </w:t>
+        <w:t>Product</w:t>
+      </w:r>
+      <w:proofErr w:type="spellEnd"/>
+      <w:r>
+        <w:rPr>
+          <w:b/>
+        </w:rPr>
+        <w:t xml:space="preserve"> </w:t>
       </w:r>
       <w:proofErr w:type="spellStart"/>
       <w:r>
@@ -14189,6 +14245,7 @@
           <w:id w:val="-1262914625"/>
           <w:citation/>
         </w:sdtPr>
+        <w:sdtEndPr/>
         <w:sdtContent>
           <w:r>
             <w:fldChar w:fldCharType="begin"/>
@@ -14294,14 +14351,14 @@
           <w:numId w:val="1"/>
         </w:numPr>
       </w:pPr>
-      <w:bookmarkStart w:id="56" w:name="_Toc423176004"/>
-      <w:bookmarkStart w:id="57" w:name="_Toc477600830"/>
+      <w:bookmarkStart w:id="55" w:name="_Toc423176004"/>
+      <w:bookmarkStart w:id="56" w:name="_Toc477600830"/>
       <w:r>
         <w:lastRenderedPageBreak/>
         <w:t>Trabajos relacionados</w:t>
       </w:r>
+      <w:bookmarkEnd w:id="55"/>
       <w:bookmarkEnd w:id="56"/>
-      <w:bookmarkEnd w:id="57"/>
     </w:p>
     <w:p>
       <w:pPr>
@@ -14317,15 +14374,15 @@
         </w:numPr>
         <w:spacing w:after="240"/>
       </w:pPr>
-      <w:bookmarkStart w:id="58" w:name="_Toc422945147"/>
-      <w:bookmarkStart w:id="59" w:name="_Toc423176014"/>
-      <w:bookmarkStart w:id="60" w:name="_Toc477600831"/>
+      <w:bookmarkStart w:id="57" w:name="_Toc422945147"/>
+      <w:bookmarkStart w:id="58" w:name="_Toc423176014"/>
+      <w:bookmarkStart w:id="59" w:name="_Toc477600831"/>
       <w:r>
         <w:t>Aspectos relevantes del desarrollo del proyecto</w:t>
       </w:r>
+      <w:bookmarkEnd w:id="57"/>
       <w:bookmarkEnd w:id="58"/>
       <w:bookmarkEnd w:id="59"/>
-      <w:bookmarkEnd w:id="60"/>
     </w:p>
     <w:p>
       <w:pPr>
@@ -14340,17 +14397,17 @@
           <w:numId w:val="1"/>
         </w:numPr>
       </w:pPr>
-      <w:bookmarkStart w:id="61" w:name="_Toc422945161"/>
-      <w:bookmarkStart w:id="62" w:name="_Ref423017159"/>
-      <w:bookmarkStart w:id="63" w:name="_Toc423176025"/>
-      <w:bookmarkStart w:id="64" w:name="_Toc477600832"/>
+      <w:bookmarkStart w:id="60" w:name="_Toc422945161"/>
+      <w:bookmarkStart w:id="61" w:name="_Ref423017159"/>
+      <w:bookmarkStart w:id="62" w:name="_Toc423176025"/>
+      <w:bookmarkStart w:id="63" w:name="_Toc477600832"/>
       <w:r>
         <w:t>Conclusiones y líneas de trabajo futuras</w:t>
       </w:r>
+      <w:bookmarkEnd w:id="60"/>
       <w:bookmarkEnd w:id="61"/>
       <w:bookmarkEnd w:id="62"/>
       <w:bookmarkEnd w:id="63"/>
-      <w:bookmarkEnd w:id="64"/>
     </w:p>
     <w:p>
       <w:pPr>
@@ -14467,7 +14524,7 @@
       <w:pPr>
         <w:pStyle w:val="Ttulo1"/>
         <w:sectPr>
-          <w:headerReference w:type="default" r:id="rId25"/>
+          <w:headerReference w:type="default" r:id="rId23"/>
           <w:type w:val="continuous"/>
           <w:pgSz w:w="11906" w:h="16838"/>
           <w:pgMar w:top="1417" w:right="1701" w:bottom="1417" w:left="1701" w:header="708" w:footer="708" w:gutter="0"/>
@@ -14486,20 +14543,20 @@
         </w:tabs>
         <w:jc w:val="left"/>
       </w:pPr>
+      <w:bookmarkStart w:id="64" w:name="_Toc422945162"/>
       <w:bookmarkStart w:id="65" w:name="_Toc423176028"/>
-      <w:bookmarkStart w:id="66" w:name="_Toc422945162"/>
       <w:r>
         <w:lastRenderedPageBreak/>
         <w:tab/>
       </w:r>
-      <w:bookmarkStart w:id="67" w:name="_Toc477600833"/>
+      <w:bookmarkStart w:id="66" w:name="_Toc477600833"/>
       <w:r>
         <w:t>A</w:t>
       </w:r>
       <w:r>
         <w:t>NEXOS</w:t>
       </w:r>
-      <w:bookmarkEnd w:id="67"/>
+      <w:bookmarkEnd w:id="66"/>
     </w:p>
     <w:tbl>
       <w:tblPr>
@@ -15099,14 +15156,14 @@
           <w:numId w:val="2"/>
         </w:numPr>
       </w:pPr>
-      <w:bookmarkStart w:id="68" w:name="_Toc423294880"/>
-      <w:bookmarkStart w:id="69" w:name="_Toc477600834"/>
+      <w:bookmarkStart w:id="67" w:name="_Toc423294880"/>
+      <w:bookmarkStart w:id="68" w:name="_Toc477600834"/>
       <w:r>
         <w:lastRenderedPageBreak/>
         <w:t>Plan de proyecto software</w:t>
       </w:r>
+      <w:bookmarkEnd w:id="67"/>
       <w:bookmarkEnd w:id="68"/>
-      <w:bookmarkEnd w:id="69"/>
     </w:p>
     <w:p>
       <w:pPr>
@@ -15116,13 +15173,13 @@
           <w:numId w:val="2"/>
         </w:numPr>
       </w:pPr>
-      <w:bookmarkStart w:id="70" w:name="_Toc423294881"/>
-      <w:bookmarkStart w:id="71" w:name="_Toc477600835"/>
+      <w:bookmarkStart w:id="69" w:name="_Toc423294881"/>
+      <w:bookmarkStart w:id="70" w:name="_Toc477600835"/>
       <w:r>
         <w:t>Introducción</w:t>
       </w:r>
+      <w:bookmarkEnd w:id="69"/>
       <w:bookmarkEnd w:id="70"/>
-      <w:bookmarkEnd w:id="71"/>
     </w:p>
     <w:p>
       <w:r>
@@ -15211,13 +15268,13 @@
           <w:numId w:val="2"/>
         </w:numPr>
       </w:pPr>
-      <w:bookmarkStart w:id="72" w:name="_Toc423294882"/>
-      <w:bookmarkStart w:id="73" w:name="_Toc477600836"/>
+      <w:bookmarkStart w:id="71" w:name="_Toc423294882"/>
+      <w:bookmarkStart w:id="72" w:name="_Toc477600836"/>
       <w:r>
         <w:t>Planificación temporal del proyecto</w:t>
       </w:r>
+      <w:bookmarkEnd w:id="71"/>
       <w:bookmarkEnd w:id="72"/>
-      <w:bookmarkEnd w:id="73"/>
     </w:p>
     <w:p>
       <w:r>
@@ -15250,10 +15307,10 @@
           <w:numId w:val="2"/>
         </w:numPr>
       </w:pPr>
-      <w:bookmarkStart w:id="74" w:name="_Toc423294883"/>
-      <w:bookmarkStart w:id="75" w:name="_Ref476567838"/>
-      <w:bookmarkStart w:id="76" w:name="_Ref476567859"/>
-      <w:bookmarkStart w:id="77" w:name="_Toc477600837"/>
+      <w:bookmarkStart w:id="73" w:name="_Toc423294883"/>
+      <w:bookmarkStart w:id="74" w:name="_Ref476567838"/>
+      <w:bookmarkStart w:id="75" w:name="_Ref476567859"/>
+      <w:bookmarkStart w:id="76" w:name="_Toc477600837"/>
       <w:r>
         <w:t>Sprint 1. Inicio del proyecto</w:t>
       </w:r>
@@ -15330,10 +15387,10 @@
       <w:r>
         <w:t>)</w:t>
       </w:r>
+      <w:bookmarkEnd w:id="73"/>
       <w:bookmarkEnd w:id="74"/>
       <w:bookmarkEnd w:id="75"/>
       <w:bookmarkEnd w:id="76"/>
-      <w:bookmarkEnd w:id="77"/>
     </w:p>
     <w:p>
       <w:r>
@@ -15576,6 +15633,7 @@
           <w:id w:val="-2069496968"/>
           <w:citation/>
         </w:sdtPr>
+        <w:sdtEndPr/>
         <w:sdtContent>
           <w:r>
             <w:fldChar w:fldCharType="begin"/>
@@ -15698,7 +15756,7 @@
                     <pic:cNvPicPr/>
                   </pic:nvPicPr>
                   <pic:blipFill>
-                    <a:blip r:embed="rId26"/>
+                    <a:blip r:embed="rId24"/>
                     <a:stretch>
                       <a:fillRect/>
                     </a:stretch>
@@ -15723,7 +15781,7 @@
       <w:pPr>
         <w:pStyle w:val="Descripcin"/>
       </w:pPr>
-      <w:bookmarkStart w:id="78" w:name="_Toc477600869"/>
+      <w:bookmarkStart w:id="77" w:name="_Toc477600869"/>
       <w:r>
         <w:t xml:space="preserve">Ilustración </w:t>
       </w:r>
@@ -15756,7 +15814,7 @@
       <w:r>
         <w:t xml:space="preserve"> Sprint 1. Inicio del proyecto</w:t>
       </w:r>
-      <w:bookmarkEnd w:id="78"/>
+      <w:bookmarkEnd w:id="77"/>
     </w:p>
     <w:p>
       <w:pPr>
@@ -15766,8 +15824,8 @@
           <w:numId w:val="2"/>
         </w:numPr>
       </w:pPr>
-      <w:bookmarkStart w:id="79" w:name="_Ref477600053"/>
-      <w:bookmarkStart w:id="80" w:name="_Toc477600838"/>
+      <w:bookmarkStart w:id="78" w:name="_Ref477600053"/>
+      <w:bookmarkStart w:id="79" w:name="_Toc477600838"/>
       <w:r>
         <w:t>Sprint 2. Estudio de refactorización del servidor</w:t>
       </w:r>
@@ -15794,8 +15852,8 @@
       <w:r>
         <w:t>)</w:t>
       </w:r>
+      <w:bookmarkEnd w:id="78"/>
       <w:bookmarkEnd w:id="79"/>
-      <w:bookmarkEnd w:id="80"/>
     </w:p>
     <w:p/>
     <w:p>
@@ -15934,6 +15992,7 @@
           <w:id w:val="-1949223566"/>
           <w:citation/>
         </w:sdtPr>
+        <w:sdtEndPr/>
         <w:sdtContent>
           <w:r>
             <w:rPr>
@@ -15994,6 +16053,7 @@
           <w:id w:val="-959726052"/>
           <w:citation/>
         </w:sdtPr>
+        <w:sdtEndPr/>
         <w:sdtContent>
           <w:r>
             <w:rPr>
@@ -16054,6 +16114,7 @@
           <w:id w:val="746614639"/>
           <w:citation/>
         </w:sdtPr>
+        <w:sdtEndPr/>
         <w:sdtContent>
           <w:r>
             <w:rPr>
@@ -16112,6 +16173,7 @@
           <w:id w:val="1348609332"/>
           <w:citation/>
         </w:sdtPr>
+        <w:sdtEndPr/>
         <w:sdtContent>
           <w:r>
             <w:rPr>
@@ -16510,7 +16572,7 @@
                     <pic:cNvPicPr/>
                   </pic:nvPicPr>
                   <pic:blipFill>
-                    <a:blip r:embed="rId27"/>
+                    <a:blip r:embed="rId25"/>
                     <a:stretch>
                       <a:fillRect/>
                     </a:stretch>
@@ -16535,7 +16597,7 @@
       <w:pPr>
         <w:pStyle w:val="Descripcin"/>
       </w:pPr>
-      <w:bookmarkStart w:id="81" w:name="_Toc477600870"/>
+      <w:bookmarkStart w:id="80" w:name="_Toc477600870"/>
       <w:r>
         <w:t xml:space="preserve">Ilustración </w:t>
       </w:r>
@@ -16577,7 +16639,7 @@
       <w:r>
         <w:t>. Estudio de refactorización del servidor</w:t>
       </w:r>
-      <w:bookmarkEnd w:id="81"/>
+      <w:bookmarkEnd w:id="80"/>
     </w:p>
     <w:p/>
     <w:p>
@@ -16588,11 +16650,11 @@
           <w:numId w:val="2"/>
         </w:numPr>
       </w:pPr>
-      <w:bookmarkStart w:id="82" w:name="_Toc477600839"/>
+      <w:bookmarkStart w:id="81" w:name="_Toc477600839"/>
       <w:r>
         <w:t>Sprint 3. Diseño del BackEnd (2 Mar 2017 a 15 Mar 2017)</w:t>
       </w:r>
-      <w:bookmarkEnd w:id="82"/>
+      <w:bookmarkEnd w:id="81"/>
     </w:p>
     <w:p/>
     <w:p>
@@ -16625,12 +16687,12 @@
         <w:rPr>
           <w:i/>
         </w:rPr>
+        <w:instrText xml:space="preserve"> \* MERGEFORMAT </w:instrText>
       </w:r>
       <w:r>
         <w:rPr>
           <w:i/>
         </w:rPr>
-        <w:instrText xml:space="preserve"> \* MERGEFORMAT </w:instrText>
       </w:r>
       <w:r>
         <w:rPr>
@@ -16807,7 +16869,7 @@
                     <pic:cNvPicPr/>
                   </pic:nvPicPr>
                   <pic:blipFill>
-                    <a:blip r:embed="rId28"/>
+                    <a:blip r:embed="rId26"/>
                     <a:stretch>
                       <a:fillRect/>
                     </a:stretch>
@@ -16832,7 +16894,7 @@
       <w:pPr>
         <w:pStyle w:val="Descripcin"/>
       </w:pPr>
-      <w:bookmarkStart w:id="83" w:name="_Toc477600871"/>
+      <w:bookmarkStart w:id="82" w:name="_Toc477600871"/>
       <w:r>
         <w:t xml:space="preserve">Ilustración </w:t>
       </w:r>
@@ -16860,7 +16922,7 @@
       <w:r>
         <w:t>. Diseño del BackEnd</w:t>
       </w:r>
-      <w:bookmarkEnd w:id="83"/>
+      <w:bookmarkEnd w:id="82"/>
     </w:p>
     <w:p>
       <w:pPr>
@@ -16879,13 +16941,13 @@
           <w:numId w:val="2"/>
         </w:numPr>
       </w:pPr>
+      <w:bookmarkStart w:id="83" w:name="_Toc477600840"/>
       <w:bookmarkStart w:id="84" w:name="_Toc423294899"/>
-      <w:bookmarkStart w:id="85" w:name="_Toc477600840"/>
       <w:r>
         <w:lastRenderedPageBreak/>
         <w:t>Estudio de viabilidad</w:t>
       </w:r>
-      <w:bookmarkEnd w:id="85"/>
+      <w:bookmarkEnd w:id="83"/>
     </w:p>
     <w:p>
       <w:r>
@@ -16914,11 +16976,11 @@
           <w:numId w:val="2"/>
         </w:numPr>
       </w:pPr>
-      <w:bookmarkStart w:id="86" w:name="_Toc477600841"/>
+      <w:bookmarkStart w:id="85" w:name="_Toc477600841"/>
       <w:r>
         <w:t>Estudio de viabilidad económica.</w:t>
       </w:r>
-      <w:bookmarkEnd w:id="86"/>
+      <w:bookmarkEnd w:id="85"/>
     </w:p>
     <w:p>
       <w:r>
@@ -17386,7 +17448,7 @@
           <w:i/>
         </w:rPr>
       </w:pPr>
-      <w:bookmarkStart w:id="87" w:name="_Toc477600885"/>
+      <w:bookmarkStart w:id="86" w:name="_Toc477600885"/>
       <w:r>
         <w:t xml:space="preserve">Tabla </w:t>
       </w:r>
@@ -17411,7 +17473,7 @@
       <w:r>
         <w:t xml:space="preserve"> - Coste Hardware</w:t>
       </w:r>
-      <w:bookmarkEnd w:id="87"/>
+      <w:bookmarkEnd w:id="86"/>
     </w:p>
     <w:p>
       <w:pPr>
@@ -17670,6 +17732,7 @@
                 <w:id w:val="-2139172869"/>
                 <w:citation/>
               </w:sdtPr>
+              <w:sdtEndPr/>
               <w:sdtContent>
                 <w:r>
                   <w:rPr>
@@ -17812,6 +17875,11 @@
                 <w:id w:val="-259980124"/>
                 <w:citation/>
               </w:sdtPr>
+              <w:sdtEndPr>
+                <w:rPr>
+                  <w:rStyle w:val="apple-converted-space"/>
+                </w:rPr>
+              </w:sdtEndPr>
               <w:sdtContent>
                 <w:r>
                   <w:rPr>
@@ -18065,6 +18133,7 @@
                 <w:id w:val="107713045"/>
                 <w:citation/>
               </w:sdtPr>
+              <w:sdtEndPr/>
               <w:sdtContent>
                 <w:r>
                   <w:rPr>
@@ -18203,6 +18272,7 @@
                 <w:id w:val="-1214343062"/>
                 <w:citation/>
               </w:sdtPr>
+              <w:sdtEndPr/>
               <w:sdtContent>
                 <w:r>
                   <w:rPr>
@@ -18800,7 +18870,7 @@
       <w:pPr>
         <w:pStyle w:val="Descripcin"/>
       </w:pPr>
-      <w:bookmarkStart w:id="88" w:name="_Toc477600886"/>
+      <w:bookmarkStart w:id="87" w:name="_Toc477600886"/>
       <w:r>
         <w:t xml:space="preserve">Tabla </w:t>
       </w:r>
@@ -18831,7 +18901,7 @@
       <w:r>
         <w:t xml:space="preserve"> - 1</w:t>
       </w:r>
-      <w:bookmarkEnd w:id="88"/>
+      <w:bookmarkEnd w:id="87"/>
     </w:p>
     <w:p>
       <w:r>
@@ -19076,7 +19146,7 @@
           <w:noProof/>
         </w:rPr>
       </w:pPr>
-      <w:bookmarkStart w:id="89" w:name="_Toc477600887"/>
+      <w:bookmarkStart w:id="88" w:name="_Toc477600887"/>
       <w:r>
         <w:t xml:space="preserve">Tabla </w:t>
       </w:r>
@@ -19122,7 +19192,7 @@
         </w:rPr>
         <w:t xml:space="preserve"> 2</w:t>
       </w:r>
-      <w:bookmarkEnd w:id="89"/>
+      <w:bookmarkEnd w:id="88"/>
     </w:p>
     <w:p>
       <w:pPr>
@@ -19395,7 +19465,7 @@
       <w:pPr>
         <w:pStyle w:val="Descripcin"/>
       </w:pPr>
-      <w:bookmarkStart w:id="90" w:name="_Toc477600888"/>
+      <w:bookmarkStart w:id="89" w:name="_Toc477600888"/>
       <w:r>
         <w:t xml:space="preserve">Tabla </w:t>
       </w:r>
@@ -19423,7 +19493,7 @@
       <w:r>
         <w:t>Coste de aprendizaje</w:t>
       </w:r>
-      <w:bookmarkEnd w:id="90"/>
+      <w:bookmarkEnd w:id="89"/>
     </w:p>
     <w:p/>
     <w:p>
@@ -19779,6 +19849,7 @@
                 <w:id w:val="1811981343"/>
                 <w:citation/>
               </w:sdtPr>
+              <w:sdtEndPr/>
               <w:sdtContent>
                 <w:r>
                   <w:rPr>
@@ -20109,7 +20180,7 @@
       <w:pPr>
         <w:pStyle w:val="Descripcin"/>
       </w:pPr>
-      <w:bookmarkStart w:id="91" w:name="_Toc477600889"/>
+      <w:bookmarkStart w:id="90" w:name="_Toc477600889"/>
       <w:r>
         <w:t xml:space="preserve">Tabla </w:t>
       </w:r>
@@ -20134,7 +20205,7 @@
       <w:r>
         <w:t xml:space="preserve"> - Otros costes</w:t>
       </w:r>
-      <w:bookmarkEnd w:id="91"/>
+      <w:bookmarkEnd w:id="90"/>
     </w:p>
     <w:p/>
     <w:p>
@@ -20701,7 +20772,7 @@
       <w:pPr>
         <w:pStyle w:val="Descripcin"/>
       </w:pPr>
-      <w:bookmarkStart w:id="92" w:name="_Toc477600890"/>
+      <w:bookmarkStart w:id="91" w:name="_Toc477600890"/>
       <w:r>
         <w:t xml:space="preserve">Tabla </w:t>
       </w:r>
@@ -20726,7 +20797,7 @@
       <w:r>
         <w:t xml:space="preserve"> - Costes totales</w:t>
       </w:r>
-      <w:bookmarkEnd w:id="92"/>
+      <w:bookmarkEnd w:id="91"/>
     </w:p>
     <w:p>
       <w:pPr>
@@ -20820,6 +20891,7 @@
           <w:id w:val="-1880463520"/>
           <w:citation/>
         </w:sdtPr>
+        <w:sdtEndPr/>
         <w:sdtContent>
           <w:r>
             <w:fldChar w:fldCharType="begin"/>
@@ -20850,6 +20922,7 @@
           <w:id w:val="250858983"/>
           <w:citation/>
         </w:sdtPr>
+        <w:sdtEndPr/>
         <w:sdtContent>
           <w:r>
             <w:fldChar w:fldCharType="begin"/>
@@ -21016,6 +21089,7 @@
           <w:id w:val="-765305966"/>
           <w:citation/>
         </w:sdtPr>
+        <w:sdtEndPr/>
         <w:sdtContent>
           <w:r>
             <w:rPr>
@@ -21068,11 +21142,11 @@
           <w:numId w:val="2"/>
         </w:numPr>
       </w:pPr>
-      <w:bookmarkStart w:id="93" w:name="_Toc477600842"/>
+      <w:bookmarkStart w:id="92" w:name="_Toc477600842"/>
       <w:r>
         <w:t>Estudio de viabilidad legal.</w:t>
       </w:r>
-      <w:bookmarkEnd w:id="93"/>
+      <w:bookmarkEnd w:id="92"/>
     </w:p>
     <w:p>
       <w:r>
@@ -21128,6 +21202,7 @@
           <w:id w:val="687417763"/>
           <w:citation/>
         </w:sdtPr>
+        <w:sdtEndPr/>
         <w:sdtContent>
           <w:r>
             <w:rPr>
@@ -21214,13 +21289,13 @@
           <w:numId w:val="2"/>
         </w:numPr>
       </w:pPr>
-      <w:bookmarkStart w:id="94" w:name="_Toc477600843"/>
+      <w:bookmarkStart w:id="93" w:name="_Toc477600843"/>
       <w:r>
         <w:lastRenderedPageBreak/>
         <w:t>Especificación de requisitios</w:t>
       </w:r>
       <w:bookmarkEnd w:id="84"/>
-      <w:bookmarkEnd w:id="94"/>
+      <w:bookmarkEnd w:id="93"/>
     </w:p>
     <w:p>
       <w:pPr>
@@ -21230,13 +21305,13 @@
           <w:numId w:val="2"/>
         </w:numPr>
       </w:pPr>
-      <w:bookmarkStart w:id="95" w:name="_Toc423294900"/>
-      <w:bookmarkStart w:id="96" w:name="_Toc477600844"/>
+      <w:bookmarkStart w:id="94" w:name="_Toc423294900"/>
+      <w:bookmarkStart w:id="95" w:name="_Toc477600844"/>
       <w:r>
         <w:t>Introducción</w:t>
       </w:r>
+      <w:bookmarkEnd w:id="94"/>
       <w:bookmarkEnd w:id="95"/>
-      <w:bookmarkEnd w:id="96"/>
     </w:p>
     <w:p>
       <w:r>
@@ -21275,11 +21350,11 @@
           <w:numId w:val="2"/>
         </w:numPr>
       </w:pPr>
-      <w:bookmarkStart w:id="97" w:name="_Toc477600845"/>
+      <w:bookmarkStart w:id="96" w:name="_Toc477600845"/>
       <w:r>
         <w:t>Product Backlog</w:t>
       </w:r>
-      <w:bookmarkEnd w:id="97"/>
+      <w:bookmarkEnd w:id="96"/>
     </w:p>
     <w:p>
       <w:r>
@@ -21447,7 +21522,7 @@
       <w:pPr>
         <w:pStyle w:val="Descripcin"/>
       </w:pPr>
-      <w:bookmarkStart w:id="98" w:name="_Toc477600891"/>
+      <w:bookmarkStart w:id="97" w:name="_Toc477600891"/>
       <w:r>
         <w:t xml:space="preserve">Tabla </w:t>
       </w:r>
@@ -21472,7 +21547,7 @@
       <w:r>
         <w:t>- Historia de usuario 1</w:t>
       </w:r>
-      <w:bookmarkEnd w:id="98"/>
+      <w:bookmarkEnd w:id="97"/>
     </w:p>
     <w:tbl>
       <w:tblPr>
@@ -21647,7 +21722,7 @@
       <w:pPr>
         <w:pStyle w:val="Descripcin"/>
       </w:pPr>
-      <w:bookmarkStart w:id="99" w:name="_Toc477600892"/>
+      <w:bookmarkStart w:id="98" w:name="_Toc477600892"/>
       <w:r>
         <w:t xml:space="preserve">Tabla </w:t>
       </w:r>
@@ -21672,7 +21747,7 @@
       <w:r>
         <w:t>- Historia de usuario 2</w:t>
       </w:r>
-      <w:bookmarkEnd w:id="99"/>
+      <w:bookmarkEnd w:id="98"/>
     </w:p>
     <w:tbl>
       <w:tblPr>
@@ -21848,7 +21923,7 @@
       <w:pPr>
         <w:pStyle w:val="Descripcin"/>
       </w:pPr>
-      <w:bookmarkStart w:id="100" w:name="_Toc477600893"/>
+      <w:bookmarkStart w:id="99" w:name="_Toc477600893"/>
       <w:r>
         <w:t xml:space="preserve">Tabla </w:t>
       </w:r>
@@ -21873,7 +21948,7 @@
       <w:r>
         <w:t>- Historia de usuario 3</w:t>
       </w:r>
-      <w:bookmarkEnd w:id="100"/>
+      <w:bookmarkEnd w:id="99"/>
     </w:p>
     <w:tbl>
       <w:tblPr>
@@ -21925,10 +22000,7 @@
               <w:cnfStyle w:val="000000000000" w:firstRow="0" w:lastRow="0" w:firstColumn="0" w:lastColumn="0" w:oddVBand="0" w:evenVBand="0" w:oddHBand="0" w:evenHBand="0" w:firstRowFirstColumn="0" w:firstRowLastColumn="0" w:lastRowFirstColumn="0" w:lastRowLastColumn="0"/>
             </w:pPr>
             <w:r>
-              <w:t xml:space="preserve">Como un usuario autenticado, podrá </w:t>
-            </w:r>
-            <w:r>
-              <w:t>finalizar un cuestionario</w:t>
+              <w:t>Como un usuario autenticado, podrá finalizar un cuestionario</w:t>
             </w:r>
           </w:p>
         </w:tc>
@@ -22064,7 +22136,7 @@
       <w:pPr>
         <w:pStyle w:val="Descripcin"/>
       </w:pPr>
-      <w:bookmarkStart w:id="101" w:name="_Toc477600894"/>
+      <w:bookmarkStart w:id="100" w:name="_Toc477600894"/>
       <w:r>
         <w:t xml:space="preserve">Tabla </w:t>
       </w:r>
@@ -22089,7 +22161,7 @@
       <w:r>
         <w:t>- Historia de usuario 4</w:t>
       </w:r>
-      <w:bookmarkEnd w:id="101"/>
+      <w:bookmarkEnd w:id="100"/>
     </w:p>
     <w:tbl>
       <w:tblPr>
@@ -22141,10 +22213,7 @@
               <w:cnfStyle w:val="000000000000" w:firstRow="0" w:lastRow="0" w:firstColumn="0" w:lastColumn="0" w:oddVBand="0" w:evenVBand="0" w:oddHBand="0" w:evenHBand="0" w:firstRowFirstColumn="0" w:firstRowLastColumn="0" w:lastRowFirstColumn="0" w:lastRowLastColumn="0"/>
             </w:pPr>
             <w:r>
-              <w:t>Com</w:t>
-            </w:r>
-            <w:r>
-              <w:t>o un usuario autenticado, el sistema notificará sobre la calificación obtenida.</w:t>
+              <w:t>Como un usuario autenticado, el sistema notificará sobre la calificación obtenida.</w:t>
             </w:r>
           </w:p>
         </w:tc>
@@ -22296,7 +22365,7 @@
       <w:pPr>
         <w:pStyle w:val="Descripcin"/>
       </w:pPr>
-      <w:bookmarkStart w:id="102" w:name="_Toc477600895"/>
+      <w:bookmarkStart w:id="101" w:name="_Toc477600895"/>
       <w:r>
         <w:t xml:space="preserve">Tabla </w:t>
       </w:r>
@@ -22321,7 +22390,7 @@
       <w:r>
         <w:t>- Historia de usuario 5</w:t>
       </w:r>
-      <w:bookmarkEnd w:id="102"/>
+      <w:bookmarkEnd w:id="101"/>
     </w:p>
     <w:tbl>
       <w:tblPr>
@@ -22373,10 +22442,7 @@
               <w:cnfStyle w:val="000000000000" w:firstRow="0" w:lastRow="0" w:firstColumn="0" w:lastColumn="0" w:oddVBand="0" w:evenVBand="0" w:oddHBand="0" w:evenHBand="0" w:firstRowFirstColumn="0" w:firstRowLastColumn="0" w:lastRowFirstColumn="0" w:lastRowLastColumn="0"/>
             </w:pPr>
             <w:r>
-              <w:t xml:space="preserve">Como un usuario autenticado, </w:t>
-            </w:r>
-            <w:r>
-              <w:t>podrá revisar un cuestionario resuelto</w:t>
+              <w:t>Como un usuario autenticado, podrá revisar un cuestionario resuelto</w:t>
             </w:r>
           </w:p>
         </w:tc>
@@ -22532,7 +22598,7 @@
       <w:pPr>
         <w:pStyle w:val="Descripcin"/>
       </w:pPr>
-      <w:bookmarkStart w:id="103" w:name="_Toc477600896"/>
+      <w:bookmarkStart w:id="102" w:name="_Toc477600896"/>
       <w:r>
         <w:lastRenderedPageBreak/>
         <w:t xml:space="preserve">Tabla </w:t>
@@ -22558,7 +22624,7 @@
       <w:r>
         <w:t>- Historia de usuario 6</w:t>
       </w:r>
-      <w:bookmarkEnd w:id="103"/>
+      <w:bookmarkEnd w:id="102"/>
     </w:p>
     <w:tbl>
       <w:tblPr>
@@ -22607,14 +22673,19 @@
           </w:tcPr>
           <w:p>
             <w:pPr>
+              <w:tabs>
+                <w:tab w:val="left" w:pos="5172"/>
+              </w:tabs>
               <w:cnfStyle w:val="000000000000" w:firstRow="0" w:lastRow="0" w:firstColumn="0" w:lastColumn="0" w:oddVBand="0" w:evenVBand="0" w:oddHBand="0" w:evenHBand="0" w:firstRowFirstColumn="0" w:firstRowLastColumn="0" w:lastRowFirstColumn="0" w:lastRowLastColumn="0"/>
             </w:pPr>
-            <w:r>
-              <w:t xml:space="preserve">Como un usuario autenticado, podrá </w:t>
-            </w:r>
-            <w:r>
-              <w:t>cerrar sesión</w:t>
-            </w:r>
+            <w:bookmarkStart w:id="103" w:name="_GoBack"/>
+            <w:r>
+              <w:t>Como un usuario autenticado, podrá cerrar sesión</w:t>
+            </w:r>
+            <w:r>
+              <w:tab/>
+            </w:r>
+            <w:bookmarkEnd w:id="103"/>
           </w:p>
         </w:tc>
       </w:tr>
@@ -22713,10 +22784,7 @@
               <w:cnfStyle w:val="000000000000" w:firstRow="0" w:lastRow="0" w:firstColumn="0" w:lastColumn="0" w:oddVBand="0" w:evenVBand="0" w:oddHBand="0" w:evenHBand="0" w:firstRowFirstColumn="0" w:firstRowLastColumn="0" w:lastRowFirstColumn="0" w:lastRowLastColumn="0"/>
             </w:pPr>
             <w:r>
-              <w:t>Haber iniciado sesión</w:t>
-            </w:r>
-            <w:r>
-              <w:t>.</w:t>
+              <w:t>Haber iniciado sesión.</w:t>
             </w:r>
           </w:p>
         </w:tc>
@@ -23376,7 +23444,7 @@
                                 <w:sz w:val="24"/>
                               </w:rPr>
                             </w:pPr>
-                            <w:bookmarkStart w:id="113" w:name="_Toc477600873"/>
+                            <w:bookmarkStart w:id="112" w:name="_Toc477600873"/>
                             <w:r>
                               <w:t xml:space="preserve">Ilustración </w:t>
                             </w:r>
@@ -23414,7 +23482,7 @@
                             <w:r>
                               <w:t>QuickTest</w:t>
                             </w:r>
-                            <w:bookmarkEnd w:id="113"/>
+                            <w:bookmarkEnd w:id="112"/>
                             <w:proofErr w:type="spellEnd"/>
                           </w:p>
                         </w:txbxContent>
@@ -23766,7 +23834,7 @@
                     <pic:cNvPicPr/>
                   </pic:nvPicPr>
                   <pic:blipFill>
-                    <a:blip r:embed="rId29"/>
+                    <a:blip r:embed="rId27"/>
                     <a:stretch>
                       <a:fillRect/>
                     </a:stretch>
@@ -23791,7 +23859,7 @@
       <w:pPr>
         <w:pStyle w:val="Descripcin"/>
       </w:pPr>
-      <w:bookmarkStart w:id="115" w:name="_Toc477600874"/>
+      <w:bookmarkStart w:id="113" w:name="_Toc477600874"/>
       <w:r>
         <w:t xml:space="preserve">Ilustración </w:t>
       </w:r>
@@ -23819,7 +23887,7 @@
       <w:r>
         <w:t>Clase ControlAccesoProfesor</w:t>
       </w:r>
-      <w:bookmarkEnd w:id="115"/>
+      <w:bookmarkEnd w:id="113"/>
     </w:p>
     <w:p/>
     <w:p>
@@ -23918,7 +23986,7 @@
                                 <w:sz w:val="24"/>
                               </w:rPr>
                             </w:pPr>
-                            <w:bookmarkStart w:id="116" w:name="_Toc477600875"/>
+                            <w:bookmarkStart w:id="114" w:name="_Toc477600875"/>
                             <w:r>
                               <w:t xml:space="preserve">Ilustración </w:t>
                             </w:r>
@@ -23943,7 +24011,7 @@
                             <w:r>
                               <w:t xml:space="preserve"> - REST - Obtener cuestionario</w:t>
                             </w:r>
-                            <w:bookmarkEnd w:id="116"/>
+                            <w:bookmarkEnd w:id="114"/>
                           </w:p>
                         </w:txbxContent>
                       </wps:txbx>
@@ -24276,7 +24344,7 @@
                             <w:pPr>
                               <w:pStyle w:val="Descripcin"/>
                             </w:pPr>
-                            <w:bookmarkStart w:id="118" w:name="_Toc477600876"/>
+                            <w:bookmarkStart w:id="115" w:name="_Toc477600876"/>
                             <w:r>
                               <w:t xml:space="preserve">Ilustración </w:t>
                             </w:r>
@@ -24301,7 +24369,7 @@
                             <w:r>
                               <w:t xml:space="preserve"> - REST - Duplicar cuestionario</w:t>
                             </w:r>
-                            <w:bookmarkEnd w:id="118"/>
+                            <w:bookmarkEnd w:id="115"/>
                           </w:p>
                         </w:txbxContent>
                       </wps:txbx>
@@ -24533,7 +24601,7 @@
                                 <w:sz w:val="24"/>
                               </w:rPr>
                             </w:pPr>
-                            <w:bookmarkStart w:id="120" w:name="_Toc477600877"/>
+                            <w:bookmarkStart w:id="116" w:name="_Toc477600877"/>
                             <w:r>
                               <w:t xml:space="preserve">Ilustración </w:t>
                             </w:r>
@@ -24558,7 +24626,7 @@
                             <w:r>
                               <w:t xml:space="preserve"> - REST - Insertar cuestionario</w:t>
                             </w:r>
-                            <w:bookmarkEnd w:id="120"/>
+                            <w:bookmarkEnd w:id="116"/>
                           </w:p>
                         </w:txbxContent>
                       </wps:txbx>
@@ -24814,7 +24882,7 @@
                                 <w:sz w:val="24"/>
                               </w:rPr>
                             </w:pPr>
-                            <w:bookmarkStart w:id="122" w:name="_Toc477600878"/>
+                            <w:bookmarkStart w:id="117" w:name="_Toc477600878"/>
                             <w:r>
                               <w:t xml:space="preserve">Ilustración </w:t>
                             </w:r>
@@ -24839,7 +24907,7 @@
                             <w:r>
                               <w:t xml:space="preserve"> - REST - Eliminar cuestionario</w:t>
                             </w:r>
-                            <w:bookmarkEnd w:id="122"/>
+                            <w:bookmarkEnd w:id="117"/>
                           </w:p>
                         </w:txbxContent>
                       </wps:txbx>
@@ -25061,7 +25129,7 @@
                     <pic:cNvPicPr/>
                   </pic:nvPicPr>
                   <pic:blipFill>
-                    <a:blip r:embed="rId30"/>
+                    <a:blip r:embed="rId28"/>
                     <a:stretch>
                       <a:fillRect/>
                     </a:stretch>
@@ -25086,7 +25154,7 @@
       <w:pPr>
         <w:pStyle w:val="Descripcin"/>
       </w:pPr>
-      <w:bookmarkStart w:id="124" w:name="_Toc477600879"/>
+      <w:bookmarkStart w:id="118" w:name="_Toc477600879"/>
       <w:r>
         <w:t xml:space="preserve">Ilustración </w:t>
       </w:r>
@@ -25111,7 +25179,7 @@
       <w:r>
         <w:t xml:space="preserve"> - Clase GestionCuestionario</w:t>
       </w:r>
-      <w:bookmarkEnd w:id="124"/>
+      <w:bookmarkEnd w:id="118"/>
     </w:p>
     <w:p/>
     <w:p>
@@ -25220,7 +25288,7 @@
                                 <w:sz w:val="24"/>
                               </w:rPr>
                             </w:pPr>
-                            <w:bookmarkStart w:id="125" w:name="_Toc477600880"/>
+                            <w:bookmarkStart w:id="119" w:name="_Toc477600880"/>
                             <w:r>
                               <w:t xml:space="preserve">Ilustración </w:t>
                             </w:r>
@@ -25245,7 +25313,7 @@
                             <w:r>
                               <w:t xml:space="preserve"> - REST - Mostrar resultados</w:t>
                             </w:r>
-                            <w:bookmarkEnd w:id="125"/>
+                            <w:bookmarkEnd w:id="119"/>
                           </w:p>
                         </w:txbxContent>
                       </wps:txbx>
@@ -25603,7 +25671,7 @@
                                 <w:sz w:val="24"/>
                               </w:rPr>
                             </w:pPr>
-                            <w:bookmarkStart w:id="127" w:name="_Toc477600881"/>
+                            <w:bookmarkStart w:id="120" w:name="_Toc477600881"/>
                             <w:r>
                               <w:t xml:space="preserve">Ilustración </w:t>
                             </w:r>
@@ -25628,7 +25696,7 @@
                             <w:r>
                               <w:t xml:space="preserve"> - REST - Iniciar cuestionario</w:t>
                             </w:r>
-                            <w:bookmarkEnd w:id="127"/>
+                            <w:bookmarkEnd w:id="120"/>
                           </w:p>
                         </w:txbxContent>
                       </wps:txbx>
@@ -25878,7 +25946,7 @@
                                 <w:sz w:val="24"/>
                               </w:rPr>
                             </w:pPr>
-                            <w:bookmarkStart w:id="129" w:name="_Toc477600882"/>
+                            <w:bookmarkStart w:id="121" w:name="_Toc477600882"/>
                             <w:r>
                               <w:t xml:space="preserve">Ilustración </w:t>
                             </w:r>
@@ -25903,7 +25971,7 @@
                             <w:r>
                               <w:t xml:space="preserve"> - REST - Finalizar cuestionario</w:t>
                             </w:r>
-                            <w:bookmarkEnd w:id="129"/>
+                            <w:bookmarkEnd w:id="121"/>
                           </w:p>
                         </w:txbxContent>
                       </wps:txbx>
@@ -25994,7 +26062,7 @@
                     <pic:cNvPicPr/>
                   </pic:nvPicPr>
                   <pic:blipFill>
-                    <a:blip r:embed="rId31"/>
+                    <a:blip r:embed="rId29"/>
                     <a:stretch>
                       <a:fillRect/>
                     </a:stretch>
@@ -26019,7 +26087,7 @@
       <w:pPr>
         <w:pStyle w:val="Descripcin"/>
       </w:pPr>
-      <w:bookmarkStart w:id="131" w:name="_Toc477600883"/>
+      <w:bookmarkStart w:id="122" w:name="_Toc477600883"/>
       <w:r>
         <w:t xml:space="preserve">Ilustración </w:t>
       </w:r>
@@ -26044,7 +26112,7 @@
       <w:r>
         <w:t xml:space="preserve"> - Clase SolucionCuestionario</w:t>
       </w:r>
-      <w:bookmarkEnd w:id="131"/>
+      <w:bookmarkEnd w:id="122"/>
     </w:p>
     <w:p>
       <w:pPr>
@@ -26067,11 +26135,11 @@
           <w:numId w:val="25"/>
         </w:numPr>
       </w:pPr>
-      <w:bookmarkStart w:id="132" w:name="_Toc477600851"/>
+      <w:bookmarkStart w:id="123" w:name="_Toc477600851"/>
       <w:r>
         <w:t>Diagrama de paquetes</w:t>
       </w:r>
-      <w:bookmarkEnd w:id="132"/>
+      <w:bookmarkEnd w:id="123"/>
     </w:p>
     <w:p>
       <w:r>
@@ -26121,7 +26189,7 @@
                     <pic:cNvPicPr/>
                   </pic:nvPicPr>
                   <pic:blipFill>
-                    <a:blip r:embed="rId32"/>
+                    <a:blip r:embed="rId30"/>
                     <a:stretch>
                       <a:fillRect/>
                     </a:stretch>
@@ -26146,7 +26214,7 @@
       <w:pPr>
         <w:pStyle w:val="Descripcin"/>
       </w:pPr>
-      <w:bookmarkStart w:id="133" w:name="_Toc477600884"/>
+      <w:bookmarkStart w:id="124" w:name="_Toc477600884"/>
       <w:r>
         <w:t xml:space="preserve">Ilustración </w:t>
       </w:r>
@@ -26171,7 +26239,7 @@
       <w:r>
         <w:t xml:space="preserve"> - Diagrama de paquetes - REST</w:t>
       </w:r>
-      <w:bookmarkEnd w:id="133"/>
+      <w:bookmarkEnd w:id="124"/>
     </w:p>
     <w:p>
       <w:pPr>
@@ -26181,12 +26249,12 @@
           <w:numId w:val="25"/>
         </w:numPr>
       </w:pPr>
-      <w:bookmarkStart w:id="134" w:name="_Toc477600852"/>
+      <w:bookmarkStart w:id="125" w:name="_Toc477600852"/>
       <w:r>
         <w:lastRenderedPageBreak/>
         <w:t>Diseño procedimental</w:t>
       </w:r>
-      <w:bookmarkEnd w:id="134"/>
+      <w:bookmarkEnd w:id="125"/>
     </w:p>
     <w:p>
       <w:pPr>
@@ -26196,11 +26264,11 @@
           <w:numId w:val="25"/>
         </w:numPr>
       </w:pPr>
-      <w:bookmarkStart w:id="135" w:name="_Toc477600853"/>
+      <w:bookmarkStart w:id="126" w:name="_Toc477600853"/>
       <w:r>
         <w:t>Diagrama de secuencias</w:t>
       </w:r>
-      <w:bookmarkEnd w:id="135"/>
+      <w:bookmarkEnd w:id="126"/>
     </w:p>
     <w:p>
       <w:pPr>
@@ -26210,11 +26278,11 @@
           <w:numId w:val="25"/>
         </w:numPr>
       </w:pPr>
-      <w:bookmarkStart w:id="136" w:name="_Toc477600854"/>
+      <w:bookmarkStart w:id="127" w:name="_Toc477600854"/>
       <w:r>
         <w:t>Diseño arquitectónico</w:t>
       </w:r>
-      <w:bookmarkEnd w:id="136"/>
+      <w:bookmarkEnd w:id="127"/>
     </w:p>
     <w:p>
       <w:pPr>
@@ -26224,11 +26292,11 @@
           <w:numId w:val="25"/>
         </w:numPr>
       </w:pPr>
-      <w:bookmarkStart w:id="137" w:name="_Toc477600855"/>
+      <w:bookmarkStart w:id="128" w:name="_Toc477600855"/>
       <w:r>
         <w:t>Diagrama de despliegue</w:t>
       </w:r>
-      <w:bookmarkEnd w:id="137"/>
+      <w:bookmarkEnd w:id="128"/>
     </w:p>
     <w:p/>
     <w:p>
@@ -26248,14 +26316,14 @@
           <w:numId w:val="25"/>
         </w:numPr>
       </w:pPr>
-      <w:bookmarkStart w:id="138" w:name="_Toc423294909"/>
-      <w:bookmarkStart w:id="139" w:name="_Toc477600856"/>
+      <w:bookmarkStart w:id="129" w:name="_Toc423294909"/>
+      <w:bookmarkStart w:id="130" w:name="_Toc477600856"/>
       <w:r>
         <w:lastRenderedPageBreak/>
         <w:t>Manual del programador</w:t>
       </w:r>
-      <w:bookmarkEnd w:id="138"/>
-      <w:bookmarkEnd w:id="139"/>
+      <w:bookmarkEnd w:id="129"/>
+      <w:bookmarkEnd w:id="130"/>
     </w:p>
     <w:p>
       <w:pPr>
@@ -26265,11 +26333,11 @@
           <w:numId w:val="25"/>
         </w:numPr>
       </w:pPr>
-      <w:bookmarkStart w:id="140" w:name="_Toc477600857"/>
+      <w:bookmarkStart w:id="131" w:name="_Toc477600857"/>
       <w:r>
         <w:t>Introducción</w:t>
       </w:r>
-      <w:bookmarkEnd w:id="140"/>
+      <w:bookmarkEnd w:id="131"/>
     </w:p>
     <w:p>
       <w:pPr>
@@ -26279,13 +26347,13 @@
           <w:numId w:val="25"/>
         </w:numPr>
       </w:pPr>
-      <w:bookmarkStart w:id="141" w:name="_Ref423362187"/>
-      <w:bookmarkStart w:id="142" w:name="_Toc477600858"/>
+      <w:bookmarkStart w:id="132" w:name="_Ref423362187"/>
+      <w:bookmarkStart w:id="133" w:name="_Toc477600858"/>
       <w:r>
         <w:t>Estructura de directorios</w:t>
       </w:r>
-      <w:bookmarkEnd w:id="141"/>
-      <w:bookmarkEnd w:id="142"/>
+      <w:bookmarkEnd w:id="132"/>
+      <w:bookmarkEnd w:id="133"/>
     </w:p>
     <w:p>
       <w:pPr>
@@ -26295,11 +26363,11 @@
           <w:numId w:val="25"/>
         </w:numPr>
       </w:pPr>
-      <w:bookmarkStart w:id="143" w:name="_Toc477600859"/>
+      <w:bookmarkStart w:id="134" w:name="_Toc477600859"/>
       <w:r>
         <w:t>Manual del programador</w:t>
       </w:r>
-      <w:bookmarkEnd w:id="143"/>
+      <w:bookmarkEnd w:id="134"/>
     </w:p>
     <w:p>
       <w:pPr>
@@ -26309,11 +26377,11 @@
           <w:numId w:val="25"/>
         </w:numPr>
       </w:pPr>
-      <w:bookmarkStart w:id="144" w:name="_Toc477600860"/>
+      <w:bookmarkStart w:id="135" w:name="_Toc477600860"/>
       <w:r>
         <w:t>Compilación, instalación y ejecución del proyecto</w:t>
       </w:r>
-      <w:bookmarkEnd w:id="144"/>
+      <w:bookmarkEnd w:id="135"/>
     </w:p>
     <w:p>
       <w:pPr>
@@ -26323,14 +26391,14 @@
           <w:numId w:val="25"/>
         </w:numPr>
       </w:pPr>
-      <w:bookmarkStart w:id="145" w:name="_Toc477600861"/>
+      <w:bookmarkStart w:id="136" w:name="_Toc477600861"/>
       <w:r>
         <w:t>Pruebas</w:t>
       </w:r>
       <w:r>
         <w:t xml:space="preserve"> del sistema</w:t>
       </w:r>
-      <w:bookmarkEnd w:id="145"/>
+      <w:bookmarkEnd w:id="136"/>
     </w:p>
     <w:p>
       <w:pPr>
@@ -26340,13 +26408,13 @@
           <w:numId w:val="25"/>
         </w:numPr>
       </w:pPr>
-      <w:bookmarkStart w:id="146" w:name="_Toc423294910"/>
-      <w:bookmarkStart w:id="147" w:name="_Toc477600862"/>
+      <w:bookmarkStart w:id="137" w:name="_Toc423294910"/>
+      <w:bookmarkStart w:id="138" w:name="_Toc477600862"/>
       <w:r>
         <w:t>Manual del usuario</w:t>
       </w:r>
-      <w:bookmarkEnd w:id="146"/>
-      <w:bookmarkEnd w:id="147"/>
+      <w:bookmarkEnd w:id="137"/>
+      <w:bookmarkEnd w:id="138"/>
     </w:p>
     <w:p>
       <w:pPr>
@@ -26356,11 +26424,11 @@
           <w:numId w:val="25"/>
         </w:numPr>
       </w:pPr>
-      <w:bookmarkStart w:id="148" w:name="_Toc477600863"/>
+      <w:bookmarkStart w:id="139" w:name="_Toc477600863"/>
       <w:r>
         <w:t>Introducción</w:t>
       </w:r>
-      <w:bookmarkEnd w:id="148"/>
+      <w:bookmarkEnd w:id="139"/>
     </w:p>
     <w:p>
       <w:pPr>
@@ -26370,11 +26438,11 @@
           <w:numId w:val="25"/>
         </w:numPr>
       </w:pPr>
-      <w:bookmarkStart w:id="149" w:name="_Toc477600864"/>
+      <w:bookmarkStart w:id="140" w:name="_Toc477600864"/>
       <w:r>
         <w:t>Requisitos de usuarios</w:t>
       </w:r>
-      <w:bookmarkEnd w:id="149"/>
+      <w:bookmarkEnd w:id="140"/>
     </w:p>
     <w:p>
       <w:pPr>
@@ -26384,11 +26452,11 @@
           <w:numId w:val="25"/>
         </w:numPr>
       </w:pPr>
-      <w:bookmarkStart w:id="150" w:name="_Toc477600865"/>
+      <w:bookmarkStart w:id="141" w:name="_Toc477600865"/>
       <w:r>
         <w:t>Instalación</w:t>
       </w:r>
-      <w:bookmarkEnd w:id="150"/>
+      <w:bookmarkEnd w:id="141"/>
     </w:p>
     <w:p>
       <w:pPr>
@@ -26398,11 +26466,11 @@
           <w:numId w:val="25"/>
         </w:numPr>
       </w:pPr>
-      <w:bookmarkStart w:id="151" w:name="_Toc477600866"/>
+      <w:bookmarkStart w:id="142" w:name="_Toc477600866"/>
       <w:r>
         <w:t>Manual del usuario</w:t>
       </w:r>
-      <w:bookmarkEnd w:id="151"/>
+      <w:bookmarkEnd w:id="142"/>
     </w:p>
     <w:p/>
     <w:p>
@@ -26416,9 +26484,9 @@
         </w:sectPr>
       </w:pPr>
     </w:p>
-    <w:bookmarkEnd w:id="66" w:displacedByCustomXml="next"/>
     <w:bookmarkEnd w:id="65" w:displacedByCustomXml="next"/>
-    <w:bookmarkStart w:id="152" w:name="_Toc477600867" w:displacedByCustomXml="next"/>
+    <w:bookmarkEnd w:id="64" w:displacedByCustomXml="next"/>
+    <w:bookmarkStart w:id="143" w:name="_Toc477600867" w:displacedByCustomXml="next"/>
     <w:sdt>
       <w:sdtPr>
         <w:rPr>
@@ -26448,13 +26516,14 @@
           <w:r>
             <w:t>Bibliografía</w:t>
           </w:r>
-          <w:bookmarkEnd w:id="152"/>
+          <w:bookmarkEnd w:id="143"/>
         </w:p>
         <w:sdt>
           <w:sdtPr>
             <w:id w:val="111145805"/>
             <w:bibliography/>
           </w:sdtPr>
+          <w:sdtEndPr/>
           <w:sdtContent>
             <w:p>
               <w:pPr>
@@ -27837,6 +27906,7 @@
         <w:docPartUnique/>
       </w:docPartObj>
     </w:sdtPr>
+    <w:sdtEndPr/>
     <w:sdtContent>
       <w:p>
         <w:pPr>
@@ -27856,7 +27926,7 @@
           <w:rPr>
             <w:noProof/>
           </w:rPr>
-          <w:t>9</w:t>
+          <w:t>40</w:t>
         </w:r>
         <w:r>
           <w:fldChar w:fldCharType="end"/>
@@ -33378,7 +33448,7 @@
 </file>
 
 <file path=customXml/itemProps1.xml><?xml version="1.0" encoding="utf-8"?>
-<ds:datastoreItem xmlns:ds="http://schemas.openxmlformats.org/officeDocument/2006/customXml" ds:itemID="{1A2DA6EF-C862-4122-94C1-DB1CA4863D92}">
+<ds:datastoreItem xmlns:ds="http://schemas.openxmlformats.org/officeDocument/2006/customXml" ds:itemID="{C2DD445C-DF4D-4C8D-9574-B06A1F5C6C84}">
   <ds:schemaRefs>
     <ds:schemaRef ds:uri="http://schemas.openxmlformats.org/officeDocument/2006/bibliography"/>
   </ds:schemaRefs>

</xml_diff>

<commit_message>
#16 Se ha añadido a la documentación el diagrama de paquetes actual sobre la arquitectura del FrontEnd
</commit_message>
<xml_diff>
--- a/doc/GII_Puente_Gabarri_Daniel_Junio_ 2017.docx
+++ b/doc/GII_Puente_Gabarri_Daniel_Junio_ 2017.docx
@@ -22678,14 +22678,12 @@
               </w:tabs>
               <w:cnfStyle w:val="000000000000" w:firstRow="0" w:lastRow="0" w:firstColumn="0" w:lastColumn="0" w:oddVBand="0" w:evenVBand="0" w:oddHBand="0" w:evenHBand="0" w:firstRowFirstColumn="0" w:firstRowLastColumn="0" w:lastRowFirstColumn="0" w:lastRowLastColumn="0"/>
             </w:pPr>
-            <w:bookmarkStart w:id="103" w:name="_GoBack"/>
             <w:r>
               <w:t>Como un usuario autenticado, podrá cerrar sesión</w:t>
             </w:r>
             <w:r>
               <w:tab/>
             </w:r>
-            <w:bookmarkEnd w:id="103"/>
           </w:p>
         </w:tc>
       </w:tr>
@@ -22794,7 +22792,7 @@
       <w:pPr>
         <w:pStyle w:val="Descripcin"/>
       </w:pPr>
-      <w:bookmarkStart w:id="104" w:name="_Toc477600897"/>
+      <w:bookmarkStart w:id="103" w:name="_Toc477600897"/>
       <w:r>
         <w:t xml:space="preserve">Tabla </w:t>
       </w:r>
@@ -22819,7 +22817,7 @@
       <w:r>
         <w:t>- Historia de usuario 7</w:t>
       </w:r>
-      <w:bookmarkEnd w:id="104"/>
+      <w:bookmarkEnd w:id="103"/>
     </w:p>
     <w:p/>
     <w:p>
@@ -22830,11 +22828,11 @@
           <w:numId w:val="2"/>
         </w:numPr>
       </w:pPr>
-      <w:bookmarkStart w:id="105" w:name="_Toc477600846"/>
+      <w:bookmarkStart w:id="104" w:name="_Toc477600846"/>
       <w:r>
         <w:t>Diagrama de Casos de uso</w:t>
       </w:r>
-      <w:bookmarkEnd w:id="105"/>
+      <w:bookmarkEnd w:id="104"/>
     </w:p>
     <w:p/>
     <w:p>
@@ -22854,14 +22852,14 @@
           <w:numId w:val="3"/>
         </w:numPr>
       </w:pPr>
-      <w:bookmarkStart w:id="106" w:name="_Toc423294908"/>
-      <w:bookmarkStart w:id="107" w:name="_Toc477600847"/>
+      <w:bookmarkStart w:id="105" w:name="_Toc423294908"/>
+      <w:bookmarkStart w:id="106" w:name="_Toc477600847"/>
       <w:r>
         <w:lastRenderedPageBreak/>
         <w:t>Especificación de diseño</w:t>
       </w:r>
+      <w:bookmarkEnd w:id="105"/>
       <w:bookmarkEnd w:id="106"/>
-      <w:bookmarkEnd w:id="107"/>
     </w:p>
     <w:p>
       <w:pPr>
@@ -22871,11 +22869,11 @@
           <w:numId w:val="3"/>
         </w:numPr>
       </w:pPr>
-      <w:bookmarkStart w:id="108" w:name="_Toc477600848"/>
+      <w:bookmarkStart w:id="107" w:name="_Toc477600848"/>
       <w:r>
         <w:t>Introducción</w:t>
       </w:r>
-      <w:bookmarkEnd w:id="108"/>
+      <w:bookmarkEnd w:id="107"/>
     </w:p>
     <w:p>
       <w:r>
@@ -22911,11 +22909,11 @@
           <w:numId w:val="3"/>
         </w:numPr>
       </w:pPr>
-      <w:bookmarkStart w:id="109" w:name="_Toc477600849"/>
+      <w:bookmarkStart w:id="108" w:name="_Toc477600849"/>
       <w:r>
         <w:t>Diseño de datos</w:t>
       </w:r>
-      <w:bookmarkEnd w:id="109"/>
+      <w:bookmarkEnd w:id="108"/>
     </w:p>
     <w:p>
       <w:r>
@@ -22933,11 +22931,11 @@
           <w:numId w:val="3"/>
         </w:numPr>
       </w:pPr>
-      <w:bookmarkStart w:id="110" w:name="_Toc477600850"/>
+      <w:bookmarkStart w:id="109" w:name="_Toc477600850"/>
       <w:r>
         <w:t>Diagrama de clases</w:t>
       </w:r>
-      <w:bookmarkEnd w:id="110"/>
+      <w:bookmarkEnd w:id="109"/>
     </w:p>
     <w:p>
       <w:r>
@@ -23163,7 +23161,7 @@
                                 <w:sz w:val="24"/>
                               </w:rPr>
                             </w:pPr>
-                            <w:bookmarkStart w:id="111" w:name="_Toc477600872"/>
+                            <w:bookmarkStart w:id="110" w:name="_Toc477600872"/>
                             <w:r>
                               <w:t xml:space="preserve">Ilustración </w:t>
                             </w:r>
@@ -23195,7 +23193,7 @@
                             <w:r>
                               <w:t>QuickTest</w:t>
                             </w:r>
-                            <w:bookmarkEnd w:id="111"/>
+                            <w:bookmarkEnd w:id="110"/>
                             <w:proofErr w:type="spellEnd"/>
                           </w:p>
                         </w:txbxContent>
@@ -23229,7 +23227,7 @@
                           <w:sz w:val="24"/>
                         </w:rPr>
                       </w:pPr>
-                      <w:bookmarkStart w:id="112" w:name="_Toc477600872"/>
+                      <w:bookmarkStart w:id="111" w:name="_Toc477600872"/>
                       <w:r>
                         <w:t xml:space="preserve">Ilustración </w:t>
                       </w:r>
@@ -23261,7 +23259,7 @@
                       <w:r>
                         <w:t>QuickTest</w:t>
                       </w:r>
-                      <w:bookmarkEnd w:id="112"/>
+                      <w:bookmarkEnd w:id="111"/>
                       <w:proofErr w:type="spellEnd"/>
                     </w:p>
                   </w:txbxContent>
@@ -23444,7 +23442,7 @@
                                 <w:sz w:val="24"/>
                               </w:rPr>
                             </w:pPr>
-                            <w:bookmarkStart w:id="112" w:name="_Toc477600873"/>
+                            <w:bookmarkStart w:id="111" w:name="_Toc477600873"/>
                             <w:r>
                               <w:t xml:space="preserve">Ilustración </w:t>
                             </w:r>
@@ -23482,7 +23480,7 @@
                             <w:r>
                               <w:t>QuickTest</w:t>
                             </w:r>
-                            <w:bookmarkEnd w:id="112"/>
+                            <w:bookmarkEnd w:id="111"/>
                             <w:proofErr w:type="spellEnd"/>
                           </w:p>
                         </w:txbxContent>
@@ -23512,7 +23510,7 @@
                           <w:sz w:val="24"/>
                         </w:rPr>
                       </w:pPr>
-                      <w:bookmarkStart w:id="114" w:name="_Toc477600873"/>
+                      <w:bookmarkStart w:id="113" w:name="_Toc477600873"/>
                       <w:r>
                         <w:t xml:space="preserve">Ilustración </w:t>
                       </w:r>
@@ -23550,7 +23548,7 @@
                       <w:r>
                         <w:t>QuickTest</w:t>
                       </w:r>
-                      <w:bookmarkEnd w:id="114"/>
+                      <w:bookmarkEnd w:id="113"/>
                       <w:proofErr w:type="spellEnd"/>
                     </w:p>
                   </w:txbxContent>
@@ -23859,7 +23857,7 @@
       <w:pPr>
         <w:pStyle w:val="Descripcin"/>
       </w:pPr>
-      <w:bookmarkStart w:id="113" w:name="_Toc477600874"/>
+      <w:bookmarkStart w:id="112" w:name="_Toc477600874"/>
       <w:r>
         <w:t xml:space="preserve">Ilustración </w:t>
       </w:r>
@@ -23887,7 +23885,7 @@
       <w:r>
         <w:t>Clase ControlAccesoProfesor</w:t>
       </w:r>
-      <w:bookmarkEnd w:id="113"/>
+      <w:bookmarkEnd w:id="112"/>
     </w:p>
     <w:p/>
     <w:p>
@@ -23986,7 +23984,7 @@
                                 <w:sz w:val="24"/>
                               </w:rPr>
                             </w:pPr>
-                            <w:bookmarkStart w:id="114" w:name="_Toc477600875"/>
+                            <w:bookmarkStart w:id="113" w:name="_Toc477600875"/>
                             <w:r>
                               <w:t xml:space="preserve">Ilustración </w:t>
                             </w:r>
@@ -24011,7 +24009,7 @@
                             <w:r>
                               <w:t xml:space="preserve"> - REST - Obtener cuestionario</w:t>
                             </w:r>
-                            <w:bookmarkEnd w:id="114"/>
+                            <w:bookmarkEnd w:id="113"/>
                           </w:p>
                         </w:txbxContent>
                       </wps:txbx>
@@ -24040,7 +24038,7 @@
                           <w:sz w:val="24"/>
                         </w:rPr>
                       </w:pPr>
-                      <w:bookmarkStart w:id="117" w:name="_Toc477600875"/>
+                      <w:bookmarkStart w:id="116" w:name="_Toc477600875"/>
                       <w:r>
                         <w:t xml:space="preserve">Ilustración </w:t>
                       </w:r>
@@ -24065,7 +24063,7 @@
                       <w:r>
                         <w:t xml:space="preserve"> - REST - Obtener cuestionario</w:t>
                       </w:r>
-                      <w:bookmarkEnd w:id="117"/>
+                      <w:bookmarkEnd w:id="116"/>
                     </w:p>
                   </w:txbxContent>
                 </v:textbox>
@@ -24344,7 +24342,7 @@
                             <w:pPr>
                               <w:pStyle w:val="Descripcin"/>
                             </w:pPr>
-                            <w:bookmarkStart w:id="115" w:name="_Toc477600876"/>
+                            <w:bookmarkStart w:id="114" w:name="_Toc477600876"/>
                             <w:r>
                               <w:t xml:space="preserve">Ilustración </w:t>
                             </w:r>
@@ -24369,7 +24367,7 @@
                             <w:r>
                               <w:t xml:space="preserve"> - REST - Duplicar cuestionario</w:t>
                             </w:r>
-                            <w:bookmarkEnd w:id="115"/>
+                            <w:bookmarkEnd w:id="114"/>
                           </w:p>
                         </w:txbxContent>
                       </wps:txbx>
@@ -24394,7 +24392,7 @@
                       <w:pPr>
                         <w:pStyle w:val="Descripcin"/>
                       </w:pPr>
-                      <w:bookmarkStart w:id="119" w:name="_Toc477600876"/>
+                      <w:bookmarkStart w:id="118" w:name="_Toc477600876"/>
                       <w:r>
                         <w:t xml:space="preserve">Ilustración </w:t>
                       </w:r>
@@ -24419,7 +24417,7 @@
                       <w:r>
                         <w:t xml:space="preserve"> - REST - Duplicar cuestionario</w:t>
                       </w:r>
-                      <w:bookmarkEnd w:id="119"/>
+                      <w:bookmarkEnd w:id="118"/>
                     </w:p>
                   </w:txbxContent>
                 </v:textbox>
@@ -24601,7 +24599,7 @@
                                 <w:sz w:val="24"/>
                               </w:rPr>
                             </w:pPr>
-                            <w:bookmarkStart w:id="116" w:name="_Toc477600877"/>
+                            <w:bookmarkStart w:id="115" w:name="_Toc477600877"/>
                             <w:r>
                               <w:t xml:space="preserve">Ilustración </w:t>
                             </w:r>
@@ -24626,7 +24624,7 @@
                             <w:r>
                               <w:t xml:space="preserve"> - REST - Insertar cuestionario</w:t>
                             </w:r>
-                            <w:bookmarkEnd w:id="116"/>
+                            <w:bookmarkEnd w:id="115"/>
                           </w:p>
                         </w:txbxContent>
                       </wps:txbx>
@@ -24655,7 +24653,7 @@
                           <w:sz w:val="24"/>
                         </w:rPr>
                       </w:pPr>
-                      <w:bookmarkStart w:id="121" w:name="_Toc477600877"/>
+                      <w:bookmarkStart w:id="120" w:name="_Toc477600877"/>
                       <w:r>
                         <w:t xml:space="preserve">Ilustración </w:t>
                       </w:r>
@@ -24680,7 +24678,7 @@
                       <w:r>
                         <w:t xml:space="preserve"> - REST - Insertar cuestionario</w:t>
                       </w:r>
-                      <w:bookmarkEnd w:id="121"/>
+                      <w:bookmarkEnd w:id="120"/>
                     </w:p>
                   </w:txbxContent>
                 </v:textbox>
@@ -24882,7 +24880,7 @@
                                 <w:sz w:val="24"/>
                               </w:rPr>
                             </w:pPr>
-                            <w:bookmarkStart w:id="117" w:name="_Toc477600878"/>
+                            <w:bookmarkStart w:id="116" w:name="_Toc477600878"/>
                             <w:r>
                               <w:t xml:space="preserve">Ilustración </w:t>
                             </w:r>
@@ -24907,7 +24905,7 @@
                             <w:r>
                               <w:t xml:space="preserve"> - REST - Eliminar cuestionario</w:t>
                             </w:r>
-                            <w:bookmarkEnd w:id="117"/>
+                            <w:bookmarkEnd w:id="116"/>
                           </w:p>
                         </w:txbxContent>
                       </wps:txbx>
@@ -24936,7 +24934,7 @@
                           <w:sz w:val="24"/>
                         </w:rPr>
                       </w:pPr>
-                      <w:bookmarkStart w:id="123" w:name="_Toc477600878"/>
+                      <w:bookmarkStart w:id="122" w:name="_Toc477600878"/>
                       <w:r>
                         <w:t xml:space="preserve">Ilustración </w:t>
                       </w:r>
@@ -24961,7 +24959,7 @@
                       <w:r>
                         <w:t xml:space="preserve"> - REST - Eliminar cuestionario</w:t>
                       </w:r>
-                      <w:bookmarkEnd w:id="123"/>
+                      <w:bookmarkEnd w:id="122"/>
                     </w:p>
                   </w:txbxContent>
                 </v:textbox>
@@ -25154,7 +25152,7 @@
       <w:pPr>
         <w:pStyle w:val="Descripcin"/>
       </w:pPr>
-      <w:bookmarkStart w:id="118" w:name="_Toc477600879"/>
+      <w:bookmarkStart w:id="117" w:name="_Toc477600879"/>
       <w:r>
         <w:t xml:space="preserve">Ilustración </w:t>
       </w:r>
@@ -25179,7 +25177,7 @@
       <w:r>
         <w:t xml:space="preserve"> - Clase GestionCuestionario</w:t>
       </w:r>
-      <w:bookmarkEnd w:id="118"/>
+      <w:bookmarkEnd w:id="117"/>
     </w:p>
     <w:p/>
     <w:p>
@@ -25187,7 +25185,7 @@
         <w:pStyle w:val="Ttulo5"/>
         <w:numPr>
           <w:ilvl w:val="6"/>
-          <w:numId w:val="25"/>
+          <w:numId w:val="3"/>
         </w:numPr>
       </w:pPr>
       <w:r>
@@ -25288,7 +25286,7 @@
                                 <w:sz w:val="24"/>
                               </w:rPr>
                             </w:pPr>
-                            <w:bookmarkStart w:id="119" w:name="_Toc477600880"/>
+                            <w:bookmarkStart w:id="118" w:name="_Toc477600880"/>
                             <w:r>
                               <w:t xml:space="preserve">Ilustración </w:t>
                             </w:r>
@@ -25313,7 +25311,7 @@
                             <w:r>
                               <w:t xml:space="preserve"> - REST - Mostrar resultados</w:t>
                             </w:r>
-                            <w:bookmarkEnd w:id="119"/>
+                            <w:bookmarkEnd w:id="118"/>
                           </w:p>
                         </w:txbxContent>
                       </wps:txbx>
@@ -25342,7 +25340,7 @@
                           <w:sz w:val="24"/>
                         </w:rPr>
                       </w:pPr>
-                      <w:bookmarkStart w:id="126" w:name="_Toc477600880"/>
+                      <w:bookmarkStart w:id="125" w:name="_Toc477600880"/>
                       <w:r>
                         <w:t xml:space="preserve">Ilustración </w:t>
                       </w:r>
@@ -25367,7 +25365,7 @@
                       <w:r>
                         <w:t xml:space="preserve"> - REST - Mostrar resultados</w:t>
                       </w:r>
-                      <w:bookmarkEnd w:id="126"/>
+                      <w:bookmarkEnd w:id="125"/>
                     </w:p>
                   </w:txbxContent>
                 </v:textbox>
@@ -25671,7 +25669,7 @@
                                 <w:sz w:val="24"/>
                               </w:rPr>
                             </w:pPr>
-                            <w:bookmarkStart w:id="120" w:name="_Toc477600881"/>
+                            <w:bookmarkStart w:id="119" w:name="_Toc477600881"/>
                             <w:r>
                               <w:t xml:space="preserve">Ilustración </w:t>
                             </w:r>
@@ -25696,7 +25694,7 @@
                             <w:r>
                               <w:t xml:space="preserve"> - REST - Iniciar cuestionario</w:t>
                             </w:r>
-                            <w:bookmarkEnd w:id="120"/>
+                            <w:bookmarkEnd w:id="119"/>
                           </w:p>
                         </w:txbxContent>
                       </wps:txbx>
@@ -25725,7 +25723,7 @@
                           <w:sz w:val="24"/>
                         </w:rPr>
                       </w:pPr>
-                      <w:bookmarkStart w:id="128" w:name="_Toc477600881"/>
+                      <w:bookmarkStart w:id="127" w:name="_Toc477600881"/>
                       <w:r>
                         <w:t xml:space="preserve">Ilustración </w:t>
                       </w:r>
@@ -25750,7 +25748,7 @@
                       <w:r>
                         <w:t xml:space="preserve"> - REST - Iniciar cuestionario</w:t>
                       </w:r>
-                      <w:bookmarkEnd w:id="128"/>
+                      <w:bookmarkEnd w:id="127"/>
                     </w:p>
                   </w:txbxContent>
                 </v:textbox>
@@ -25946,7 +25944,7 @@
                                 <w:sz w:val="24"/>
                               </w:rPr>
                             </w:pPr>
-                            <w:bookmarkStart w:id="121" w:name="_Toc477600882"/>
+                            <w:bookmarkStart w:id="120" w:name="_Toc477600882"/>
                             <w:r>
                               <w:t xml:space="preserve">Ilustración </w:t>
                             </w:r>
@@ -25971,7 +25969,7 @@
                             <w:r>
                               <w:t xml:space="preserve"> - REST - Finalizar cuestionario</w:t>
                             </w:r>
-                            <w:bookmarkEnd w:id="121"/>
+                            <w:bookmarkEnd w:id="120"/>
                           </w:p>
                         </w:txbxContent>
                       </wps:txbx>
@@ -26000,7 +25998,7 @@
                           <w:sz w:val="24"/>
                         </w:rPr>
                       </w:pPr>
-                      <w:bookmarkStart w:id="130" w:name="_Toc477600882"/>
+                      <w:bookmarkStart w:id="129" w:name="_Toc477600882"/>
                       <w:r>
                         <w:t xml:space="preserve">Ilustración </w:t>
                       </w:r>
@@ -26025,7 +26023,7 @@
                       <w:r>
                         <w:t xml:space="preserve"> - REST - Finalizar cuestionario</w:t>
                       </w:r>
-                      <w:bookmarkEnd w:id="130"/>
+                      <w:bookmarkEnd w:id="129"/>
                     </w:p>
                   </w:txbxContent>
                 </v:textbox>
@@ -26087,7 +26085,7 @@
       <w:pPr>
         <w:pStyle w:val="Descripcin"/>
       </w:pPr>
-      <w:bookmarkStart w:id="122" w:name="_Toc477600883"/>
+      <w:bookmarkStart w:id="121" w:name="_Toc477600883"/>
       <w:r>
         <w:t xml:space="preserve">Ilustración </w:t>
       </w:r>
@@ -26112,34 +26110,37 @@
       <w:r>
         <w:t xml:space="preserve"> - Clase SolucionCuestionario</w:t>
       </w:r>
-      <w:bookmarkEnd w:id="122"/>
+      <w:bookmarkEnd w:id="121"/>
     </w:p>
     <w:p>
       <w:pPr>
         <w:pStyle w:val="Ttulo4"/>
         <w:numPr>
           <w:ilvl w:val="4"/>
-          <w:numId w:val="25"/>
+          <w:numId w:val="3"/>
         </w:numPr>
       </w:pPr>
       <w:r>
         <w:t>Aplicación Android</w:t>
       </w:r>
     </w:p>
+    <w:p/>
+    <w:p/>
+    <w:p/>
     <w:p/>
     <w:p>
       <w:pPr>
         <w:pStyle w:val="Ttulo3"/>
         <w:numPr>
           <w:ilvl w:val="2"/>
-          <w:numId w:val="25"/>
+          <w:numId w:val="3"/>
         </w:numPr>
       </w:pPr>
-      <w:bookmarkStart w:id="123" w:name="_Toc477600851"/>
+      <w:bookmarkStart w:id="122" w:name="_Toc477600851"/>
       <w:r>
         <w:t>Diagrama de paquetes</w:t>
       </w:r>
-      <w:bookmarkEnd w:id="123"/>
+      <w:bookmarkEnd w:id="122"/>
     </w:p>
     <w:p>
       <w:r>
@@ -26151,7 +26152,7 @@
         <w:pStyle w:val="Ttulo4"/>
         <w:numPr>
           <w:ilvl w:val="4"/>
-          <w:numId w:val="25"/>
+          <w:numId w:val="3"/>
         </w:numPr>
       </w:pPr>
       <w:r>
@@ -26173,6 +26174,7 @@
           <w:noProof/>
           <w:lang w:val="es-ES"/>
         </w:rPr>
+        <w:lastRenderedPageBreak/>
         <w:drawing>
           <wp:inline distT="0" distB="0" distL="0" distR="0" wp14:anchorId="7DA4EBDB" wp14:editId="119EF2F6">
             <wp:extent cx="5400040" cy="2049780"/>
@@ -26214,7 +26216,7 @@
       <w:pPr>
         <w:pStyle w:val="Descripcin"/>
       </w:pPr>
-      <w:bookmarkStart w:id="124" w:name="_Toc477600884"/>
+      <w:bookmarkStart w:id="123" w:name="_Toc477600884"/>
       <w:r>
         <w:t xml:space="preserve">Ilustración </w:t>
       </w:r>
@@ -26237,21 +26239,130 @@
         <w:fldChar w:fldCharType="end"/>
       </w:r>
       <w:r>
-        <w:t xml:space="preserve"> - Diagrama de paquetes - REST</w:t>
-      </w:r>
+        <w:t xml:space="preserve"> - Diagrama de paquetes </w:t>
+      </w:r>
+      <w:r>
+        <w:t>–</w:t>
+      </w:r>
+      <w:r>
+        <w:t xml:space="preserve"> REST</w:t>
+      </w:r>
+      <w:bookmarkEnd w:id="123"/>
+    </w:p>
+    <w:p/>
+    <w:p>
+      <w:pPr>
+        <w:pStyle w:val="Ttulo4"/>
+        <w:numPr>
+          <w:ilvl w:val="4"/>
+          <w:numId w:val="3"/>
+        </w:numPr>
+      </w:pPr>
+      <w:r>
+        <w:t>Aplicación Android</w:t>
+      </w:r>
+    </w:p>
+    <w:p/>
+    <w:p>
+      <w:r>
+        <w:t xml:space="preserve">En este diagrama se muestra el desglose de todos los componentes que forman la arquitectura del </w:t>
+      </w:r>
+      <w:r>
+        <w:t>Front</w:t>
+      </w:r>
+      <w:bookmarkStart w:id="124" w:name="_GoBack"/>
       <w:bookmarkEnd w:id="124"/>
-    </w:p>
+      <w:r>
+        <w:t>End de la aplicación.</w:t>
+      </w:r>
+    </w:p>
+    <w:p/>
+    <w:p>
+      <w:pPr>
+        <w:keepNext/>
+      </w:pPr>
+      <w:r>
+        <w:rPr>
+          <w:noProof/>
+          <w:lang w:val="es-ES"/>
+        </w:rPr>
+        <w:drawing>
+          <wp:inline distT="0" distB="0" distL="0" distR="0" wp14:anchorId="78B51833" wp14:editId="1F8F20BF">
+            <wp:extent cx="5400040" cy="1661795"/>
+            <wp:effectExtent l="0" t="0" r="0" b="0"/>
+            <wp:docPr id="8" name="Imagen 8"/>
+            <wp:cNvGraphicFramePr>
+              <a:graphicFrameLocks xmlns:a="http://schemas.openxmlformats.org/drawingml/2006/main" noChangeAspect="1"/>
+            </wp:cNvGraphicFramePr>
+            <a:graphic xmlns:a="http://schemas.openxmlformats.org/drawingml/2006/main">
+              <a:graphicData uri="http://schemas.openxmlformats.org/drawingml/2006/picture">
+                <pic:pic xmlns:pic="http://schemas.openxmlformats.org/drawingml/2006/picture">
+                  <pic:nvPicPr>
+                    <pic:cNvPr id="1" name=""/>
+                    <pic:cNvPicPr/>
+                  </pic:nvPicPr>
+                  <pic:blipFill>
+                    <a:blip r:embed="rId31"/>
+                    <a:stretch>
+                      <a:fillRect/>
+                    </a:stretch>
+                  </pic:blipFill>
+                  <pic:spPr>
+                    <a:xfrm>
+                      <a:off x="0" y="0"/>
+                      <a:ext cx="5400040" cy="1661795"/>
+                    </a:xfrm>
+                    <a:prstGeom prst="rect">
+                      <a:avLst/>
+                    </a:prstGeom>
+                  </pic:spPr>
+                </pic:pic>
+              </a:graphicData>
+            </a:graphic>
+          </wp:inline>
+        </w:drawing>
+      </w:r>
+    </w:p>
+    <w:p>
+      <w:pPr>
+        <w:pStyle w:val="Descripcin"/>
+      </w:pPr>
+      <w:r>
+        <w:t xml:space="preserve">Ilustración </w:t>
+      </w:r>
+      <w:r>
+        <w:fldChar w:fldCharType="begin"/>
+      </w:r>
+      <w:r>
+        <w:instrText xml:space="preserve"> SEQ Ilustración \* ARABIC </w:instrText>
+      </w:r>
+      <w:r>
+        <w:fldChar w:fldCharType="separate"/>
+      </w:r>
+      <w:r>
+        <w:rPr>
+          <w:noProof/>
+        </w:rPr>
+        <w:t>18</w:t>
+      </w:r>
+      <w:r>
+        <w:fldChar w:fldCharType="end"/>
+      </w:r>
+      <w:r>
+        <w:t xml:space="preserve"> - Diagrama de paquetes - Aplicación android</w:t>
+      </w:r>
+    </w:p>
+    <w:p/>
     <w:p>
       <w:pPr>
         <w:pStyle w:val="Ttulo2"/>
         <w:numPr>
           <w:ilvl w:val="1"/>
-          <w:numId w:val="25"/>
+          <w:numId w:val="3"/>
         </w:numPr>
       </w:pPr>
       <w:bookmarkStart w:id="125" w:name="_Toc477600852"/>
       <w:r>
-        <w:lastRenderedPageBreak/>
         <w:t>Diseño procedimental</w:t>
       </w:r>
       <w:bookmarkEnd w:id="125"/>
@@ -26261,7 +26372,7 @@
         <w:pStyle w:val="Ttulo3"/>
         <w:numPr>
           <w:ilvl w:val="2"/>
-          <w:numId w:val="25"/>
+          <w:numId w:val="3"/>
         </w:numPr>
       </w:pPr>
       <w:bookmarkStart w:id="126" w:name="_Toc477600853"/>
@@ -26275,7 +26386,7 @@
         <w:pStyle w:val="Ttulo2"/>
         <w:numPr>
           <w:ilvl w:val="1"/>
-          <w:numId w:val="25"/>
+          <w:numId w:val="3"/>
         </w:numPr>
       </w:pPr>
       <w:bookmarkStart w:id="127" w:name="_Toc477600854"/>
@@ -26289,7 +26400,7 @@
         <w:pStyle w:val="Ttulo3"/>
         <w:numPr>
           <w:ilvl w:val="2"/>
-          <w:numId w:val="25"/>
+          <w:numId w:val="3"/>
         </w:numPr>
       </w:pPr>
       <w:bookmarkStart w:id="128" w:name="_Toc477600855"/>
@@ -26313,7 +26424,7 @@
         <w:pStyle w:val="Ttulo1"/>
         <w:numPr>
           <w:ilvl w:val="0"/>
-          <w:numId w:val="25"/>
+          <w:numId w:val="3"/>
         </w:numPr>
       </w:pPr>
       <w:bookmarkStart w:id="129" w:name="_Toc423294909"/>
@@ -26330,7 +26441,7 @@
         <w:pStyle w:val="Ttulo2"/>
         <w:numPr>
           <w:ilvl w:val="1"/>
-          <w:numId w:val="25"/>
+          <w:numId w:val="3"/>
         </w:numPr>
       </w:pPr>
       <w:bookmarkStart w:id="131" w:name="_Toc477600857"/>
@@ -26344,7 +26455,7 @@
         <w:pStyle w:val="Ttulo2"/>
         <w:numPr>
           <w:ilvl w:val="1"/>
-          <w:numId w:val="25"/>
+          <w:numId w:val="3"/>
         </w:numPr>
       </w:pPr>
       <w:bookmarkStart w:id="132" w:name="_Ref423362187"/>
@@ -26360,7 +26471,7 @@
         <w:pStyle w:val="Ttulo2"/>
         <w:numPr>
           <w:ilvl w:val="1"/>
-          <w:numId w:val="25"/>
+          <w:numId w:val="3"/>
         </w:numPr>
       </w:pPr>
       <w:bookmarkStart w:id="134" w:name="_Toc477600859"/>
@@ -26374,7 +26485,7 @@
         <w:pStyle w:val="Ttulo2"/>
         <w:numPr>
           <w:ilvl w:val="1"/>
-          <w:numId w:val="25"/>
+          <w:numId w:val="3"/>
         </w:numPr>
       </w:pPr>
       <w:bookmarkStart w:id="135" w:name="_Toc477600860"/>
@@ -26388,7 +26499,7 @@
         <w:pStyle w:val="Ttulo2"/>
         <w:numPr>
           <w:ilvl w:val="1"/>
-          <w:numId w:val="25"/>
+          <w:numId w:val="3"/>
         </w:numPr>
       </w:pPr>
       <w:bookmarkStart w:id="136" w:name="_Toc477600861"/>
@@ -26405,7 +26516,7 @@
         <w:pStyle w:val="Ttulo1"/>
         <w:numPr>
           <w:ilvl w:val="0"/>
-          <w:numId w:val="25"/>
+          <w:numId w:val="3"/>
         </w:numPr>
       </w:pPr>
       <w:bookmarkStart w:id="137" w:name="_Toc423294910"/>
@@ -26421,7 +26532,7 @@
         <w:pStyle w:val="Ttulo2"/>
         <w:numPr>
           <w:ilvl w:val="1"/>
-          <w:numId w:val="25"/>
+          <w:numId w:val="3"/>
         </w:numPr>
       </w:pPr>
       <w:bookmarkStart w:id="139" w:name="_Toc477600863"/>
@@ -26435,7 +26546,7 @@
         <w:pStyle w:val="Ttulo2"/>
         <w:numPr>
           <w:ilvl w:val="1"/>
-          <w:numId w:val="25"/>
+          <w:numId w:val="3"/>
         </w:numPr>
       </w:pPr>
       <w:bookmarkStart w:id="140" w:name="_Toc477600864"/>
@@ -26449,7 +26560,7 @@
         <w:pStyle w:val="Ttulo2"/>
         <w:numPr>
           <w:ilvl w:val="1"/>
-          <w:numId w:val="25"/>
+          <w:numId w:val="3"/>
         </w:numPr>
       </w:pPr>
       <w:bookmarkStart w:id="141" w:name="_Toc477600865"/>
@@ -26463,7 +26574,7 @@
         <w:pStyle w:val="Ttulo2"/>
         <w:numPr>
           <w:ilvl w:val="1"/>
-          <w:numId w:val="25"/>
+          <w:numId w:val="3"/>
         </w:numPr>
       </w:pPr>
       <w:bookmarkStart w:id="142" w:name="_Toc477600866"/>
@@ -27926,7 +28037,7 @@
           <w:rPr>
             <w:noProof/>
           </w:rPr>
-          <w:t>40</w:t>
+          <w:t>42</w:t>
         </w:r>
         <w:r>
           <w:fldChar w:fldCharType="end"/>
@@ -28475,6 +28586,92 @@
     </w:lvl>
   </w:abstractNum>
   <w:abstractNum w:abstractNumId="5" w15:restartNumberingAfterBreak="0">
+    <w:nsid w:val="11867A22"/>
+    <w:multiLevelType w:val="hybridMultilevel"/>
+    <w:tmpl w:val="86889334"/>
+    <w:lvl w:ilvl="0" w:tplc="0C0A000F">
+      <w:start w:val="1"/>
+      <w:numFmt w:val="decimal"/>
+      <w:lvlText w:val="%1."/>
+      <w:lvlJc w:val="left"/>
+      <w:pPr>
+        <w:ind w:left="2487" w:hanging="360"/>
+      </w:pPr>
+    </w:lvl>
+    <w:lvl w:ilvl="1" w:tplc="0C0A0019" w:tentative="1">
+      <w:start w:val="1"/>
+      <w:numFmt w:val="lowerLetter"/>
+      <w:lvlText w:val="%2."/>
+      <w:lvlJc w:val="left"/>
+      <w:pPr>
+        <w:ind w:left="3207" w:hanging="360"/>
+      </w:pPr>
+    </w:lvl>
+    <w:lvl w:ilvl="2" w:tplc="0C0A001B" w:tentative="1">
+      <w:start w:val="1"/>
+      <w:numFmt w:val="lowerRoman"/>
+      <w:lvlText w:val="%3."/>
+      <w:lvlJc w:val="right"/>
+      <w:pPr>
+        <w:ind w:left="3927" w:hanging="180"/>
+      </w:pPr>
+    </w:lvl>
+    <w:lvl w:ilvl="3" w:tplc="0C0A000F" w:tentative="1">
+      <w:start w:val="1"/>
+      <w:numFmt w:val="decimal"/>
+      <w:lvlText w:val="%4."/>
+      <w:lvlJc w:val="left"/>
+      <w:pPr>
+        <w:ind w:left="4647" w:hanging="360"/>
+      </w:pPr>
+    </w:lvl>
+    <w:lvl w:ilvl="4" w:tplc="0C0A0019" w:tentative="1">
+      <w:start w:val="1"/>
+      <w:numFmt w:val="lowerLetter"/>
+      <w:lvlText w:val="%5."/>
+      <w:lvlJc w:val="left"/>
+      <w:pPr>
+        <w:ind w:left="5367" w:hanging="360"/>
+      </w:pPr>
+    </w:lvl>
+    <w:lvl w:ilvl="5" w:tplc="0C0A001B" w:tentative="1">
+      <w:start w:val="1"/>
+      <w:numFmt w:val="lowerRoman"/>
+      <w:lvlText w:val="%6."/>
+      <w:lvlJc w:val="right"/>
+      <w:pPr>
+        <w:ind w:left="6087" w:hanging="180"/>
+      </w:pPr>
+    </w:lvl>
+    <w:lvl w:ilvl="6" w:tplc="0C0A000F" w:tentative="1">
+      <w:start w:val="1"/>
+      <w:numFmt w:val="decimal"/>
+      <w:lvlText w:val="%7."/>
+      <w:lvlJc w:val="left"/>
+      <w:pPr>
+        <w:ind w:left="6807" w:hanging="360"/>
+      </w:pPr>
+    </w:lvl>
+    <w:lvl w:ilvl="7" w:tplc="0C0A0019" w:tentative="1">
+      <w:start w:val="1"/>
+      <w:numFmt w:val="lowerLetter"/>
+      <w:lvlText w:val="%8."/>
+      <w:lvlJc w:val="left"/>
+      <w:pPr>
+        <w:ind w:left="7527" w:hanging="360"/>
+      </w:pPr>
+    </w:lvl>
+    <w:lvl w:ilvl="8" w:tplc="0C0A001B" w:tentative="1">
+      <w:start w:val="1"/>
+      <w:numFmt w:val="lowerRoman"/>
+      <w:lvlText w:val="%9."/>
+      <w:lvlJc w:val="right"/>
+      <w:pPr>
+        <w:ind w:left="8247" w:hanging="180"/>
+      </w:pPr>
+    </w:lvl>
+  </w:abstractNum>
+  <w:abstractNum w:abstractNumId="6" w15:restartNumberingAfterBreak="0">
     <w:nsid w:val="127F3E90"/>
     <w:multiLevelType w:val="multilevel"/>
     <w:tmpl w:val="5E4CF0DA"/>
@@ -28560,7 +28757,7 @@
       </w:pPr>
     </w:lvl>
   </w:abstractNum>
-  <w:abstractNum w:abstractNumId="6" w15:restartNumberingAfterBreak="0">
+  <w:abstractNum w:abstractNumId="7" w15:restartNumberingAfterBreak="0">
     <w:nsid w:val="16B14743"/>
     <w:multiLevelType w:val="hybridMultilevel"/>
     <w:tmpl w:val="437EBD5C"/>
@@ -28673,7 +28870,7 @@
       </w:rPr>
     </w:lvl>
   </w:abstractNum>
-  <w:abstractNum w:abstractNumId="7" w15:restartNumberingAfterBreak="0">
+  <w:abstractNum w:abstractNumId="8" w15:restartNumberingAfterBreak="0">
     <w:nsid w:val="27F35E08"/>
     <w:multiLevelType w:val="hybridMultilevel"/>
     <w:tmpl w:val="40A0BACA"/>
@@ -28759,7 +28956,7 @@
       </w:pPr>
     </w:lvl>
   </w:abstractNum>
-  <w:abstractNum w:abstractNumId="8" w15:restartNumberingAfterBreak="0">
+  <w:abstractNum w:abstractNumId="9" w15:restartNumberingAfterBreak="0">
     <w:nsid w:val="32935D39"/>
     <w:multiLevelType w:val="hybridMultilevel"/>
     <w:tmpl w:val="45508D6C"/>
@@ -28872,7 +29069,7 @@
       </w:rPr>
     </w:lvl>
   </w:abstractNum>
-  <w:abstractNum w:abstractNumId="9" w15:restartNumberingAfterBreak="0">
+  <w:abstractNum w:abstractNumId="10" w15:restartNumberingAfterBreak="0">
     <w:nsid w:val="3442095A"/>
     <w:multiLevelType w:val="multilevel"/>
     <w:tmpl w:val="0C0A001F"/>
@@ -28958,7 +29155,7 @@
       </w:pPr>
     </w:lvl>
   </w:abstractNum>
-  <w:abstractNum w:abstractNumId="10" w15:restartNumberingAfterBreak="0">
+  <w:abstractNum w:abstractNumId="11" w15:restartNumberingAfterBreak="0">
     <w:nsid w:val="350079F7"/>
     <w:multiLevelType w:val="hybridMultilevel"/>
     <w:tmpl w:val="9F64382E"/>
@@ -29044,7 +29241,7 @@
       </w:pPr>
     </w:lvl>
   </w:abstractNum>
-  <w:abstractNum w:abstractNumId="11" w15:restartNumberingAfterBreak="0">
+  <w:abstractNum w:abstractNumId="12" w15:restartNumberingAfterBreak="0">
     <w:nsid w:val="35692AFF"/>
     <w:multiLevelType w:val="hybridMultilevel"/>
     <w:tmpl w:val="5740B0E0"/>
@@ -29157,7 +29354,179 @@
       </w:rPr>
     </w:lvl>
   </w:abstractNum>
-  <w:abstractNum w:abstractNumId="12" w15:restartNumberingAfterBreak="0">
+  <w:abstractNum w:abstractNumId="13" w15:restartNumberingAfterBreak="0">
+    <w:nsid w:val="39967B24"/>
+    <w:multiLevelType w:val="hybridMultilevel"/>
+    <w:tmpl w:val="D1B22358"/>
+    <w:lvl w:ilvl="0" w:tplc="0C0A000F">
+      <w:start w:val="1"/>
+      <w:numFmt w:val="decimal"/>
+      <w:lvlText w:val="%1."/>
+      <w:lvlJc w:val="left"/>
+      <w:pPr>
+        <w:ind w:left="2138" w:hanging="360"/>
+      </w:pPr>
+    </w:lvl>
+    <w:lvl w:ilvl="1" w:tplc="0C0A0019" w:tentative="1">
+      <w:start w:val="1"/>
+      <w:numFmt w:val="lowerLetter"/>
+      <w:lvlText w:val="%2."/>
+      <w:lvlJc w:val="left"/>
+      <w:pPr>
+        <w:ind w:left="2858" w:hanging="360"/>
+      </w:pPr>
+    </w:lvl>
+    <w:lvl w:ilvl="2" w:tplc="0C0A001B" w:tentative="1">
+      <w:start w:val="1"/>
+      <w:numFmt w:val="lowerRoman"/>
+      <w:lvlText w:val="%3."/>
+      <w:lvlJc w:val="right"/>
+      <w:pPr>
+        <w:ind w:left="3578" w:hanging="180"/>
+      </w:pPr>
+    </w:lvl>
+    <w:lvl w:ilvl="3" w:tplc="0C0A000F" w:tentative="1">
+      <w:start w:val="1"/>
+      <w:numFmt w:val="decimal"/>
+      <w:lvlText w:val="%4."/>
+      <w:lvlJc w:val="left"/>
+      <w:pPr>
+        <w:ind w:left="4298" w:hanging="360"/>
+      </w:pPr>
+    </w:lvl>
+    <w:lvl w:ilvl="4" w:tplc="0C0A0019" w:tentative="1">
+      <w:start w:val="1"/>
+      <w:numFmt w:val="lowerLetter"/>
+      <w:lvlText w:val="%5."/>
+      <w:lvlJc w:val="left"/>
+      <w:pPr>
+        <w:ind w:left="5018" w:hanging="360"/>
+      </w:pPr>
+    </w:lvl>
+    <w:lvl w:ilvl="5" w:tplc="0C0A001B" w:tentative="1">
+      <w:start w:val="1"/>
+      <w:numFmt w:val="lowerRoman"/>
+      <w:lvlText w:val="%6."/>
+      <w:lvlJc w:val="right"/>
+      <w:pPr>
+        <w:ind w:left="5738" w:hanging="180"/>
+      </w:pPr>
+    </w:lvl>
+    <w:lvl w:ilvl="6" w:tplc="0C0A000F" w:tentative="1">
+      <w:start w:val="1"/>
+      <w:numFmt w:val="decimal"/>
+      <w:lvlText w:val="%7."/>
+      <w:lvlJc w:val="left"/>
+      <w:pPr>
+        <w:ind w:left="6458" w:hanging="360"/>
+      </w:pPr>
+    </w:lvl>
+    <w:lvl w:ilvl="7" w:tplc="0C0A0019" w:tentative="1">
+      <w:start w:val="1"/>
+      <w:numFmt w:val="lowerLetter"/>
+      <w:lvlText w:val="%8."/>
+      <w:lvlJc w:val="left"/>
+      <w:pPr>
+        <w:ind w:left="7178" w:hanging="360"/>
+      </w:pPr>
+    </w:lvl>
+    <w:lvl w:ilvl="8" w:tplc="0C0A001B" w:tentative="1">
+      <w:start w:val="1"/>
+      <w:numFmt w:val="lowerRoman"/>
+      <w:lvlText w:val="%9."/>
+      <w:lvlJc w:val="right"/>
+      <w:pPr>
+        <w:ind w:left="7898" w:hanging="180"/>
+      </w:pPr>
+    </w:lvl>
+  </w:abstractNum>
+  <w:abstractNum w:abstractNumId="14" w15:restartNumberingAfterBreak="0">
+    <w:nsid w:val="3AB02AF9"/>
+    <w:multiLevelType w:val="multilevel"/>
+    <w:tmpl w:val="5E4CF0DA"/>
+    <w:lvl w:ilvl="0">
+      <w:start w:val="1"/>
+      <w:numFmt w:val="upperRoman"/>
+      <w:lvlText w:val="%1."/>
+      <w:lvlJc w:val="right"/>
+      <w:pPr>
+        <w:ind w:left="360" w:hanging="360"/>
+      </w:pPr>
+    </w:lvl>
+    <w:lvl w:ilvl="1">
+      <w:start w:val="1"/>
+      <w:numFmt w:val="decimal"/>
+      <w:lvlText w:val="%1.%2."/>
+      <w:lvlJc w:val="left"/>
+      <w:pPr>
+        <w:ind w:left="792" w:hanging="432"/>
+      </w:pPr>
+    </w:lvl>
+    <w:lvl w:ilvl="2">
+      <w:start w:val="1"/>
+      <w:numFmt w:val="decimal"/>
+      <w:lvlText w:val="%1.%2.%3."/>
+      <w:lvlJc w:val="left"/>
+      <w:pPr>
+        <w:ind w:left="1224" w:hanging="504"/>
+      </w:pPr>
+    </w:lvl>
+    <w:lvl w:ilvl="3">
+      <w:start w:val="1"/>
+      <w:numFmt w:val="decimal"/>
+      <w:lvlText w:val="%1.%2.%3.%4."/>
+      <w:lvlJc w:val="left"/>
+      <w:pPr>
+        <w:ind w:left="1728" w:hanging="648"/>
+      </w:pPr>
+    </w:lvl>
+    <w:lvl w:ilvl="4">
+      <w:start w:val="1"/>
+      <w:numFmt w:val="decimal"/>
+      <w:lvlText w:val="%1.%2.%3.%4.%5."/>
+      <w:lvlJc w:val="left"/>
+      <w:pPr>
+        <w:ind w:left="2232" w:hanging="792"/>
+      </w:pPr>
+    </w:lvl>
+    <w:lvl w:ilvl="5">
+      <w:start w:val="1"/>
+      <w:numFmt w:val="decimal"/>
+      <w:lvlText w:val="%1.%2.%3.%4.%5.%6."/>
+      <w:lvlJc w:val="left"/>
+      <w:pPr>
+        <w:ind w:left="2736" w:hanging="936"/>
+      </w:pPr>
+    </w:lvl>
+    <w:lvl w:ilvl="6">
+      <w:start w:val="1"/>
+      <w:numFmt w:val="decimal"/>
+      <w:lvlText w:val="%1.%2.%3.%4.%5.%6.%7."/>
+      <w:lvlJc w:val="left"/>
+      <w:pPr>
+        <w:ind w:left="3240" w:hanging="1080"/>
+      </w:pPr>
+    </w:lvl>
+    <w:lvl w:ilvl="7">
+      <w:start w:val="1"/>
+      <w:numFmt w:val="decimal"/>
+      <w:lvlText w:val="%1.%2.%3.%4.%5.%6.%7.%8."/>
+      <w:lvlJc w:val="left"/>
+      <w:pPr>
+        <w:ind w:left="3744" w:hanging="1224"/>
+      </w:pPr>
+    </w:lvl>
+    <w:lvl w:ilvl="8">
+      <w:start w:val="1"/>
+      <w:numFmt w:val="decimal"/>
+      <w:lvlText w:val="%1.%2.%3.%4.%5.%6.%7.%8.%9."/>
+      <w:lvlJc w:val="left"/>
+      <w:pPr>
+        <w:ind w:left="4320" w:hanging="1440"/>
+      </w:pPr>
+    </w:lvl>
+  </w:abstractNum>
+  <w:abstractNum w:abstractNumId="15" w15:restartNumberingAfterBreak="0">
     <w:nsid w:val="3C7922C4"/>
     <w:multiLevelType w:val="hybridMultilevel"/>
     <w:tmpl w:val="024A17DC"/>
@@ -29243,7 +29612,7 @@
       </w:pPr>
     </w:lvl>
   </w:abstractNum>
-  <w:abstractNum w:abstractNumId="13" w15:restartNumberingAfterBreak="0">
+  <w:abstractNum w:abstractNumId="16" w15:restartNumberingAfterBreak="0">
     <w:nsid w:val="41180034"/>
     <w:multiLevelType w:val="hybridMultilevel"/>
     <w:tmpl w:val="ED2A2882"/>
@@ -29356,7 +29725,7 @@
       </w:rPr>
     </w:lvl>
   </w:abstractNum>
-  <w:abstractNum w:abstractNumId="14" w15:restartNumberingAfterBreak="0">
+  <w:abstractNum w:abstractNumId="17" w15:restartNumberingAfterBreak="0">
     <w:nsid w:val="42F7348A"/>
     <w:multiLevelType w:val="hybridMultilevel"/>
     <w:tmpl w:val="92381C04"/>
@@ -29442,7 +29811,7 @@
       </w:pPr>
     </w:lvl>
   </w:abstractNum>
-  <w:abstractNum w:abstractNumId="15" w15:restartNumberingAfterBreak="0">
+  <w:abstractNum w:abstractNumId="18" w15:restartNumberingAfterBreak="0">
     <w:nsid w:val="450225DD"/>
     <w:multiLevelType w:val="hybridMultilevel"/>
     <w:tmpl w:val="7EB6AA1A"/>
@@ -29555,7 +29924,7 @@
       </w:rPr>
     </w:lvl>
   </w:abstractNum>
-  <w:abstractNum w:abstractNumId="16" w15:restartNumberingAfterBreak="0">
+  <w:abstractNum w:abstractNumId="19" w15:restartNumberingAfterBreak="0">
     <w:nsid w:val="45174674"/>
     <w:multiLevelType w:val="hybridMultilevel"/>
     <w:tmpl w:val="474A4B4E"/>
@@ -29668,7 +30037,7 @@
       </w:rPr>
     </w:lvl>
   </w:abstractNum>
-  <w:abstractNum w:abstractNumId="17" w15:restartNumberingAfterBreak="0">
+  <w:abstractNum w:abstractNumId="20" w15:restartNumberingAfterBreak="0">
     <w:nsid w:val="4BE144DE"/>
     <w:multiLevelType w:val="hybridMultilevel"/>
     <w:tmpl w:val="31C4A0A0"/>
@@ -29781,7 +30150,7 @@
       </w:rPr>
     </w:lvl>
   </w:abstractNum>
-  <w:abstractNum w:abstractNumId="18" w15:restartNumberingAfterBreak="0">
+  <w:abstractNum w:abstractNumId="21" w15:restartNumberingAfterBreak="0">
     <w:nsid w:val="4C397E6E"/>
     <w:multiLevelType w:val="hybridMultilevel"/>
     <w:tmpl w:val="1CCAB944"/>
@@ -29867,7 +30236,265 @@
       </w:pPr>
     </w:lvl>
   </w:abstractNum>
-  <w:abstractNum w:abstractNumId="19" w15:restartNumberingAfterBreak="0">
+  <w:abstractNum w:abstractNumId="22" w15:restartNumberingAfterBreak="0">
+    <w:nsid w:val="561C3CEF"/>
+    <w:multiLevelType w:val="multilevel"/>
+    <w:tmpl w:val="5E4CF0DA"/>
+    <w:lvl w:ilvl="0">
+      <w:start w:val="1"/>
+      <w:numFmt w:val="upperRoman"/>
+      <w:lvlText w:val="%1."/>
+      <w:lvlJc w:val="right"/>
+      <w:pPr>
+        <w:ind w:left="360" w:hanging="360"/>
+      </w:pPr>
+    </w:lvl>
+    <w:lvl w:ilvl="1">
+      <w:start w:val="1"/>
+      <w:numFmt w:val="decimal"/>
+      <w:lvlText w:val="%1.%2."/>
+      <w:lvlJc w:val="left"/>
+      <w:pPr>
+        <w:ind w:left="792" w:hanging="432"/>
+      </w:pPr>
+    </w:lvl>
+    <w:lvl w:ilvl="2">
+      <w:start w:val="1"/>
+      <w:numFmt w:val="decimal"/>
+      <w:lvlText w:val="%1.%2.%3."/>
+      <w:lvlJc w:val="left"/>
+      <w:pPr>
+        <w:ind w:left="1224" w:hanging="504"/>
+      </w:pPr>
+    </w:lvl>
+    <w:lvl w:ilvl="3">
+      <w:start w:val="1"/>
+      <w:numFmt w:val="decimal"/>
+      <w:lvlText w:val="%1.%2.%3.%4."/>
+      <w:lvlJc w:val="left"/>
+      <w:pPr>
+        <w:ind w:left="1728" w:hanging="648"/>
+      </w:pPr>
+    </w:lvl>
+    <w:lvl w:ilvl="4">
+      <w:start w:val="1"/>
+      <w:numFmt w:val="decimal"/>
+      <w:lvlText w:val="%1.%2.%3.%4.%5."/>
+      <w:lvlJc w:val="left"/>
+      <w:pPr>
+        <w:ind w:left="2232" w:hanging="792"/>
+      </w:pPr>
+    </w:lvl>
+    <w:lvl w:ilvl="5">
+      <w:start w:val="1"/>
+      <w:numFmt w:val="decimal"/>
+      <w:lvlText w:val="%1.%2.%3.%4.%5.%6."/>
+      <w:lvlJc w:val="left"/>
+      <w:pPr>
+        <w:ind w:left="2736" w:hanging="936"/>
+      </w:pPr>
+    </w:lvl>
+    <w:lvl w:ilvl="6">
+      <w:start w:val="1"/>
+      <w:numFmt w:val="decimal"/>
+      <w:lvlText w:val="%1.%2.%3.%4.%5.%6.%7."/>
+      <w:lvlJc w:val="left"/>
+      <w:pPr>
+        <w:ind w:left="3240" w:hanging="1080"/>
+      </w:pPr>
+    </w:lvl>
+    <w:lvl w:ilvl="7">
+      <w:start w:val="1"/>
+      <w:numFmt w:val="decimal"/>
+      <w:lvlText w:val="%1.%2.%3.%4.%5.%6.%7.%8."/>
+      <w:lvlJc w:val="left"/>
+      <w:pPr>
+        <w:ind w:left="3744" w:hanging="1224"/>
+      </w:pPr>
+    </w:lvl>
+    <w:lvl w:ilvl="8">
+      <w:start w:val="1"/>
+      <w:numFmt w:val="decimal"/>
+      <w:lvlText w:val="%1.%2.%3.%4.%5.%6.%7.%8.%9."/>
+      <w:lvlJc w:val="left"/>
+      <w:pPr>
+        <w:ind w:left="4320" w:hanging="1440"/>
+      </w:pPr>
+    </w:lvl>
+  </w:abstractNum>
+  <w:abstractNum w:abstractNumId="23" w15:restartNumberingAfterBreak="0">
+    <w:nsid w:val="59264C04"/>
+    <w:multiLevelType w:val="hybridMultilevel"/>
+    <w:tmpl w:val="17102050"/>
+    <w:lvl w:ilvl="0" w:tplc="0C0A000F">
+      <w:start w:val="1"/>
+      <w:numFmt w:val="decimal"/>
+      <w:lvlText w:val="%1."/>
+      <w:lvlJc w:val="left"/>
+      <w:pPr>
+        <w:ind w:left="2487" w:hanging="360"/>
+      </w:pPr>
+    </w:lvl>
+    <w:lvl w:ilvl="1" w:tplc="0C0A0019" w:tentative="1">
+      <w:start w:val="1"/>
+      <w:numFmt w:val="lowerLetter"/>
+      <w:lvlText w:val="%2."/>
+      <w:lvlJc w:val="left"/>
+      <w:pPr>
+        <w:ind w:left="3207" w:hanging="360"/>
+      </w:pPr>
+    </w:lvl>
+    <w:lvl w:ilvl="2" w:tplc="0C0A001B" w:tentative="1">
+      <w:start w:val="1"/>
+      <w:numFmt w:val="lowerRoman"/>
+      <w:lvlText w:val="%3."/>
+      <w:lvlJc w:val="right"/>
+      <w:pPr>
+        <w:ind w:left="3927" w:hanging="180"/>
+      </w:pPr>
+    </w:lvl>
+    <w:lvl w:ilvl="3" w:tplc="0C0A000F" w:tentative="1">
+      <w:start w:val="1"/>
+      <w:numFmt w:val="decimal"/>
+      <w:lvlText w:val="%4."/>
+      <w:lvlJc w:val="left"/>
+      <w:pPr>
+        <w:ind w:left="4647" w:hanging="360"/>
+      </w:pPr>
+    </w:lvl>
+    <w:lvl w:ilvl="4" w:tplc="0C0A0019" w:tentative="1">
+      <w:start w:val="1"/>
+      <w:numFmt w:val="lowerLetter"/>
+      <w:lvlText w:val="%5."/>
+      <w:lvlJc w:val="left"/>
+      <w:pPr>
+        <w:ind w:left="5367" w:hanging="360"/>
+      </w:pPr>
+    </w:lvl>
+    <w:lvl w:ilvl="5" w:tplc="0C0A001B" w:tentative="1">
+      <w:start w:val="1"/>
+      <w:numFmt w:val="lowerRoman"/>
+      <w:lvlText w:val="%6."/>
+      <w:lvlJc w:val="right"/>
+      <w:pPr>
+        <w:ind w:left="6087" w:hanging="180"/>
+      </w:pPr>
+    </w:lvl>
+    <w:lvl w:ilvl="6" w:tplc="0C0A000F" w:tentative="1">
+      <w:start w:val="1"/>
+      <w:numFmt w:val="decimal"/>
+      <w:lvlText w:val="%7."/>
+      <w:lvlJc w:val="left"/>
+      <w:pPr>
+        <w:ind w:left="6807" w:hanging="360"/>
+      </w:pPr>
+    </w:lvl>
+    <w:lvl w:ilvl="7" w:tplc="0C0A0019" w:tentative="1">
+      <w:start w:val="1"/>
+      <w:numFmt w:val="lowerLetter"/>
+      <w:lvlText w:val="%8."/>
+      <w:lvlJc w:val="left"/>
+      <w:pPr>
+        <w:ind w:left="7527" w:hanging="360"/>
+      </w:pPr>
+    </w:lvl>
+    <w:lvl w:ilvl="8" w:tplc="0C0A001B" w:tentative="1">
+      <w:start w:val="1"/>
+      <w:numFmt w:val="lowerRoman"/>
+      <w:lvlText w:val="%9."/>
+      <w:lvlJc w:val="right"/>
+      <w:pPr>
+        <w:ind w:left="8247" w:hanging="180"/>
+      </w:pPr>
+    </w:lvl>
+  </w:abstractNum>
+  <w:abstractNum w:abstractNumId="24" w15:restartNumberingAfterBreak="0">
+    <w:nsid w:val="61B353FC"/>
+    <w:multiLevelType w:val="hybridMultilevel"/>
+    <w:tmpl w:val="3DDE01BA"/>
+    <w:lvl w:ilvl="0" w:tplc="0C0A000F">
+      <w:start w:val="1"/>
+      <w:numFmt w:val="decimal"/>
+      <w:lvlText w:val="%1."/>
+      <w:lvlJc w:val="left"/>
+      <w:pPr>
+        <w:ind w:left="360" w:hanging="360"/>
+      </w:pPr>
+    </w:lvl>
+    <w:lvl w:ilvl="1" w:tplc="0C0A0019" w:tentative="1">
+      <w:start w:val="1"/>
+      <w:numFmt w:val="lowerLetter"/>
+      <w:lvlText w:val="%2."/>
+      <w:lvlJc w:val="left"/>
+      <w:pPr>
+        <w:ind w:left="1080" w:hanging="360"/>
+      </w:pPr>
+    </w:lvl>
+    <w:lvl w:ilvl="2" w:tplc="0C0A001B" w:tentative="1">
+      <w:start w:val="1"/>
+      <w:numFmt w:val="lowerRoman"/>
+      <w:lvlText w:val="%3."/>
+      <w:lvlJc w:val="right"/>
+      <w:pPr>
+        <w:ind w:left="1800" w:hanging="180"/>
+      </w:pPr>
+    </w:lvl>
+    <w:lvl w:ilvl="3" w:tplc="0C0A000F" w:tentative="1">
+      <w:start w:val="1"/>
+      <w:numFmt w:val="decimal"/>
+      <w:lvlText w:val="%4."/>
+      <w:lvlJc w:val="left"/>
+      <w:pPr>
+        <w:ind w:left="2520" w:hanging="360"/>
+      </w:pPr>
+    </w:lvl>
+    <w:lvl w:ilvl="4" w:tplc="0C0A0019" w:tentative="1">
+      <w:start w:val="1"/>
+      <w:numFmt w:val="lowerLetter"/>
+      <w:lvlText w:val="%5."/>
+      <w:lvlJc w:val="left"/>
+      <w:pPr>
+        <w:ind w:left="3240" w:hanging="360"/>
+      </w:pPr>
+    </w:lvl>
+    <w:lvl w:ilvl="5" w:tplc="0C0A001B" w:tentative="1">
+      <w:start w:val="1"/>
+      <w:numFmt w:val="lowerRoman"/>
+      <w:lvlText w:val="%6."/>
+      <w:lvlJc w:val="right"/>
+      <w:pPr>
+        <w:ind w:left="3960" w:hanging="180"/>
+      </w:pPr>
+    </w:lvl>
+    <w:lvl w:ilvl="6" w:tplc="0C0A000F" w:tentative="1">
+      <w:start w:val="1"/>
+      <w:numFmt w:val="decimal"/>
+      <w:lvlText w:val="%7."/>
+      <w:lvlJc w:val="left"/>
+      <w:pPr>
+        <w:ind w:left="4680" w:hanging="360"/>
+      </w:pPr>
+    </w:lvl>
+    <w:lvl w:ilvl="7" w:tplc="0C0A0019" w:tentative="1">
+      <w:start w:val="1"/>
+      <w:numFmt w:val="lowerLetter"/>
+      <w:lvlText w:val="%8."/>
+      <w:lvlJc w:val="left"/>
+      <w:pPr>
+        <w:ind w:left="5400" w:hanging="360"/>
+      </w:pPr>
+    </w:lvl>
+    <w:lvl w:ilvl="8" w:tplc="0C0A001B" w:tentative="1">
+      <w:start w:val="1"/>
+      <w:numFmt w:val="lowerRoman"/>
+      <w:lvlText w:val="%9."/>
+      <w:lvlJc w:val="right"/>
+      <w:pPr>
+        <w:ind w:left="6120" w:hanging="180"/>
+      </w:pPr>
+    </w:lvl>
+  </w:abstractNum>
+  <w:abstractNum w:abstractNumId="25" w15:restartNumberingAfterBreak="0">
     <w:nsid w:val="62FE06CE"/>
     <w:multiLevelType w:val="multilevel"/>
     <w:tmpl w:val="0C0A001F"/>
@@ -29953,7 +30580,93 @@
       </w:pPr>
     </w:lvl>
   </w:abstractNum>
-  <w:abstractNum w:abstractNumId="20" w15:restartNumberingAfterBreak="0">
+  <w:abstractNum w:abstractNumId="26" w15:restartNumberingAfterBreak="0">
+    <w:nsid w:val="64AE3CF0"/>
+    <w:multiLevelType w:val="multilevel"/>
+    <w:tmpl w:val="0C0A001F"/>
+    <w:lvl w:ilvl="0">
+      <w:start w:val="1"/>
+      <w:numFmt w:val="decimal"/>
+      <w:lvlText w:val="%1."/>
+      <w:lvlJc w:val="left"/>
+      <w:pPr>
+        <w:ind w:left="360" w:hanging="360"/>
+      </w:pPr>
+    </w:lvl>
+    <w:lvl w:ilvl="1">
+      <w:start w:val="1"/>
+      <w:numFmt w:val="decimal"/>
+      <w:lvlText w:val="%1.%2."/>
+      <w:lvlJc w:val="left"/>
+      <w:pPr>
+        <w:ind w:left="792" w:hanging="432"/>
+      </w:pPr>
+    </w:lvl>
+    <w:lvl w:ilvl="2">
+      <w:start w:val="1"/>
+      <w:numFmt w:val="decimal"/>
+      <w:lvlText w:val="%1.%2.%3."/>
+      <w:lvlJc w:val="left"/>
+      <w:pPr>
+        <w:ind w:left="1224" w:hanging="504"/>
+      </w:pPr>
+    </w:lvl>
+    <w:lvl w:ilvl="3">
+      <w:start w:val="1"/>
+      <w:numFmt w:val="decimal"/>
+      <w:lvlText w:val="%1.%2.%3.%4."/>
+      <w:lvlJc w:val="left"/>
+      <w:pPr>
+        <w:ind w:left="1728" w:hanging="648"/>
+      </w:pPr>
+    </w:lvl>
+    <w:lvl w:ilvl="4">
+      <w:start w:val="1"/>
+      <w:numFmt w:val="decimal"/>
+      <w:lvlText w:val="%1.%2.%3.%4.%5."/>
+      <w:lvlJc w:val="left"/>
+      <w:pPr>
+        <w:ind w:left="2232" w:hanging="792"/>
+      </w:pPr>
+    </w:lvl>
+    <w:lvl w:ilvl="5">
+      <w:start w:val="1"/>
+      <w:numFmt w:val="decimal"/>
+      <w:lvlText w:val="%1.%2.%3.%4.%5.%6."/>
+      <w:lvlJc w:val="left"/>
+      <w:pPr>
+        <w:ind w:left="2736" w:hanging="936"/>
+      </w:pPr>
+    </w:lvl>
+    <w:lvl w:ilvl="6">
+      <w:start w:val="1"/>
+      <w:numFmt w:val="decimal"/>
+      <w:lvlText w:val="%1.%2.%3.%4.%5.%6.%7."/>
+      <w:lvlJc w:val="left"/>
+      <w:pPr>
+        <w:ind w:left="3240" w:hanging="1080"/>
+      </w:pPr>
+    </w:lvl>
+    <w:lvl w:ilvl="7">
+      <w:start w:val="1"/>
+      <w:numFmt w:val="decimal"/>
+      <w:lvlText w:val="%1.%2.%3.%4.%5.%6.%7.%8."/>
+      <w:lvlJc w:val="left"/>
+      <w:pPr>
+        <w:ind w:left="3744" w:hanging="1224"/>
+      </w:pPr>
+    </w:lvl>
+    <w:lvl w:ilvl="8">
+      <w:start w:val="1"/>
+      <w:numFmt w:val="decimal"/>
+      <w:lvlText w:val="%1.%2.%3.%4.%5.%6.%7.%8.%9."/>
+      <w:lvlJc w:val="left"/>
+      <w:pPr>
+        <w:ind w:left="4320" w:hanging="1440"/>
+      </w:pPr>
+    </w:lvl>
+  </w:abstractNum>
+  <w:abstractNum w:abstractNumId="27" w15:restartNumberingAfterBreak="0">
     <w:nsid w:val="703F6BDC"/>
     <w:multiLevelType w:val="multilevel"/>
     <w:tmpl w:val="0C0A001F"/>
@@ -30039,7 +30752,7 @@
       </w:pPr>
     </w:lvl>
   </w:abstractNum>
-  <w:abstractNum w:abstractNumId="21" w15:restartNumberingAfterBreak="0">
+  <w:abstractNum w:abstractNumId="28" w15:restartNumberingAfterBreak="0">
     <w:nsid w:val="70C03A89"/>
     <w:multiLevelType w:val="hybridMultilevel"/>
     <w:tmpl w:val="8E8AE3AA"/>
@@ -30152,7 +30865,7 @@
       </w:rPr>
     </w:lvl>
   </w:abstractNum>
-  <w:abstractNum w:abstractNumId="22" w15:restartNumberingAfterBreak="0">
+  <w:abstractNum w:abstractNumId="29" w15:restartNumberingAfterBreak="0">
     <w:nsid w:val="7158132C"/>
     <w:multiLevelType w:val="multilevel"/>
     <w:tmpl w:val="0C0A001F"/>
@@ -30238,7 +30951,7 @@
       </w:pPr>
     </w:lvl>
   </w:abstractNum>
-  <w:abstractNum w:abstractNumId="23" w15:restartNumberingAfterBreak="0">
+  <w:abstractNum w:abstractNumId="30" w15:restartNumberingAfterBreak="0">
     <w:nsid w:val="723C45BA"/>
     <w:multiLevelType w:val="multilevel"/>
     <w:tmpl w:val="5E4CF0DA"/>
@@ -30324,7 +31037,7 @@
       </w:pPr>
     </w:lvl>
   </w:abstractNum>
-  <w:abstractNum w:abstractNumId="24" w15:restartNumberingAfterBreak="0">
+  <w:abstractNum w:abstractNumId="31" w15:restartNumberingAfterBreak="0">
     <w:nsid w:val="741A5BD5"/>
     <w:multiLevelType w:val="hybridMultilevel"/>
     <w:tmpl w:val="746CE9E2"/>
@@ -30437,7 +31150,7 @@
       </w:rPr>
     </w:lvl>
   </w:abstractNum>
-  <w:abstractNum w:abstractNumId="25" w15:restartNumberingAfterBreak="0">
+  <w:abstractNum w:abstractNumId="32" w15:restartNumberingAfterBreak="0">
     <w:nsid w:val="74302178"/>
     <w:multiLevelType w:val="hybridMultilevel"/>
     <w:tmpl w:val="87CC37DE"/>
@@ -30523,7 +31236,7 @@
       </w:pPr>
     </w:lvl>
   </w:abstractNum>
-  <w:abstractNum w:abstractNumId="26" w15:restartNumberingAfterBreak="0">
+  <w:abstractNum w:abstractNumId="33" w15:restartNumberingAfterBreak="0">
     <w:nsid w:val="7AAF69D0"/>
     <w:multiLevelType w:val="hybridMultilevel"/>
     <w:tmpl w:val="2E141E66"/>
@@ -30636,7 +31349,7 @@
       </w:rPr>
     </w:lvl>
   </w:abstractNum>
-  <w:abstractNum w:abstractNumId="27" w15:restartNumberingAfterBreak="0">
+  <w:abstractNum w:abstractNumId="34" w15:restartNumberingAfterBreak="0">
     <w:nsid w:val="7B9261DA"/>
     <w:multiLevelType w:val="multilevel"/>
     <w:tmpl w:val="5E4CF0DA"/>
@@ -30723,22 +31436,22 @@
     </w:lvl>
   </w:abstractNum>
   <w:num w:numId="1">
-    <w:abstractNumId w:val="20"/>
+    <w:abstractNumId w:val="27"/>
   </w:num>
   <w:num w:numId="2">
-    <w:abstractNumId w:val="27"/>
+    <w:abstractNumId w:val="34"/>
   </w:num>
   <w:num w:numId="3">
     <w:abstractNumId w:val="1"/>
   </w:num>
   <w:num w:numId="4">
-    <w:abstractNumId w:val="5"/>
+    <w:abstractNumId w:val="6"/>
   </w:num>
   <w:num w:numId="5">
-    <w:abstractNumId w:val="12"/>
+    <w:abstractNumId w:val="15"/>
   </w:num>
   <w:num w:numId="6">
-    <w:abstractNumId w:val="10"/>
+    <w:abstractNumId w:val="11"/>
   </w:num>
   <w:num w:numId="7">
     <w:abstractNumId w:val="3"/>
@@ -30747,64 +31460,85 @@
     <w:abstractNumId w:val="2"/>
   </w:num>
   <w:num w:numId="9">
-    <w:abstractNumId w:val="14"/>
+    <w:abstractNumId w:val="17"/>
   </w:num>
   <w:num w:numId="10">
-    <w:abstractNumId w:val="8"/>
+    <w:abstractNumId w:val="9"/>
   </w:num>
   <w:num w:numId="11">
-    <w:abstractNumId w:val="22"/>
+    <w:abstractNumId w:val="29"/>
   </w:num>
   <w:num w:numId="12">
     <w:abstractNumId w:val="0"/>
   </w:num>
   <w:num w:numId="13">
-    <w:abstractNumId w:val="26"/>
+    <w:abstractNumId w:val="33"/>
   </w:num>
   <w:num w:numId="14">
-    <w:abstractNumId w:val="6"/>
+    <w:abstractNumId w:val="7"/>
   </w:num>
   <w:num w:numId="15">
     <w:abstractNumId w:val="4"/>
   </w:num>
   <w:num w:numId="16">
+    <w:abstractNumId w:val="21"/>
+  </w:num>
+  <w:num w:numId="17">
+    <w:abstractNumId w:val="10"/>
+  </w:num>
+  <w:num w:numId="18">
+    <w:abstractNumId w:val="25"/>
+  </w:num>
+  <w:num w:numId="19">
+    <w:abstractNumId w:val="31"/>
+  </w:num>
+  <w:num w:numId="20">
+    <w:abstractNumId w:val="32"/>
+  </w:num>
+  <w:num w:numId="21">
+    <w:abstractNumId w:val="28"/>
+  </w:num>
+  <w:num w:numId="22">
+    <w:abstractNumId w:val="19"/>
+  </w:num>
+  <w:num w:numId="23">
+    <w:abstractNumId w:val="20"/>
+  </w:num>
+  <w:num w:numId="24">
+    <w:abstractNumId w:val="12"/>
+  </w:num>
+  <w:num w:numId="25">
+    <w:abstractNumId w:val="30"/>
+  </w:num>
+  <w:num w:numId="26">
+    <w:abstractNumId w:val="8"/>
+  </w:num>
+  <w:num w:numId="27">
     <w:abstractNumId w:val="18"/>
   </w:num>
-  <w:num w:numId="17">
-    <w:abstractNumId w:val="9"/>
+  <w:num w:numId="28">
+    <w:abstractNumId w:val="16"/>
   </w:num>
-  <w:num w:numId="18">
-    <w:abstractNumId w:val="19"/>
+  <w:num w:numId="29">
+    <w:abstractNumId w:val="13"/>
   </w:num>
-  <w:num w:numId="19">
+  <w:num w:numId="30">
+    <w:abstractNumId w:val="23"/>
+  </w:num>
+  <w:num w:numId="31">
+    <w:abstractNumId w:val="5"/>
+  </w:num>
+  <w:num w:numId="32">
     <w:abstractNumId w:val="24"/>
   </w:num>
-  <w:num w:numId="20">
-    <w:abstractNumId w:val="25"/>
+  <w:num w:numId="33">
+    <w:abstractNumId w:val="26"/>
   </w:num>
-  <w:num w:numId="21">
-    <w:abstractNumId w:val="21"/>
+  <w:num w:numId="34">
+    <w:abstractNumId w:val="14"/>
   </w:num>
-  <w:num w:numId="22">
-    <w:abstractNumId w:val="16"/>
-  </w:num>
-  <w:num w:numId="23">
-    <w:abstractNumId w:val="17"/>
-  </w:num>
-  <w:num w:numId="24">
-    <w:abstractNumId w:val="11"/>
-  </w:num>
-  <w:num w:numId="25">
-    <w:abstractNumId w:val="23"/>
-  </w:num>
-  <w:num w:numId="26">
-    <w:abstractNumId w:val="7"/>
-  </w:num>
-  <w:num w:numId="27">
-    <w:abstractNumId w:val="15"/>
-  </w:num>
-  <w:num w:numId="28">
-    <w:abstractNumId w:val="13"/>
+  <w:num w:numId="35">
+    <w:abstractNumId w:val="22"/>
   </w:num>
   <w:numIdMacAtCleanup w:val="4"/>
 </w:numbering>
@@ -33448,7 +34182,7 @@
 </file>
 
 <file path=customXml/itemProps1.xml><?xml version="1.0" encoding="utf-8"?>
-<ds:datastoreItem xmlns:ds="http://schemas.openxmlformats.org/officeDocument/2006/customXml" ds:itemID="{C2DD445C-DF4D-4C8D-9574-B06A1F5C6C84}">
+<ds:datastoreItem xmlns:ds="http://schemas.openxmlformats.org/officeDocument/2006/customXml" ds:itemID="{1453BBB7-18E5-44AD-B639-EB21B1F59C86}">
   <ds:schemaRefs>
     <ds:schemaRef ds:uri="http://schemas.openxmlformats.org/officeDocument/2006/bibliography"/>
   </ds:schemaRefs>

</xml_diff>

<commit_message>
#35 Se ha incluido una explicación de las nuevas librerías utilizadas para consumir las APIs
</commit_message>
<xml_diff>
--- a/doc/GII_Puente_Gabarri_Daniel_Junio_ 2017.docx
+++ b/doc/GII_Puente_Gabarri_Daniel_Junio_ 2017.docx
@@ -11095,7 +11095,6 @@
           <w:id w:val="-1236547184"/>
           <w:citation/>
         </w:sdtPr>
-        <w:sdtEndPr/>
         <w:sdtContent>
           <w:r>
             <w:rPr>
@@ -11521,7 +11520,6 @@
           <w:id w:val="1427000790"/>
           <w:citation/>
         </w:sdtPr>
-        <w:sdtEndPr/>
         <w:sdtContent>
           <w:r>
             <w:fldChar w:fldCharType="begin"/>
@@ -12000,7 +11998,6 @@
           <w:id w:val="1122878440"/>
           <w:citation/>
         </w:sdtPr>
-        <w:sdtEndPr/>
         <w:sdtContent>
           <w:r>
             <w:fldChar w:fldCharType="begin"/>
@@ -12041,7 +12038,6 @@
           <w:id w:val="-1347561610"/>
           <w:citation/>
         </w:sdtPr>
-        <w:sdtEndPr/>
         <w:sdtContent>
           <w:r>
             <w:fldChar w:fldCharType="begin"/>
@@ -12075,7 +12071,6 @@
           <w:id w:val="1348290791"/>
           <w:citation/>
         </w:sdtPr>
-        <w:sdtEndPr/>
         <w:sdtContent>
           <w:r>
             <w:fldChar w:fldCharType="begin"/>
@@ -12166,7 +12161,6 @@
           <w:id w:val="-1005968891"/>
           <w:citation/>
         </w:sdtPr>
-        <w:sdtEndPr/>
         <w:sdtContent>
           <w:r>
             <w:rPr>
@@ -12616,7 +12610,6 @@
           <w:id w:val="2000849375"/>
           <w:citation/>
         </w:sdtPr>
-        <w:sdtEndPr/>
         <w:sdtContent>
           <w:r>
             <w:fldChar w:fldCharType="begin"/>
@@ -12736,7 +12729,6 @@
           <w:id w:val="-1374528144"/>
           <w:citation/>
         </w:sdtPr>
-        <w:sdtEndPr/>
         <w:sdtContent>
           <w:r>
             <w:rPr>
@@ -12843,7 +12835,6 @@
           <w:id w:val="1297879091"/>
           <w:citation/>
         </w:sdtPr>
-        <w:sdtEndPr/>
         <w:sdtContent>
           <w:r>
             <w:fldChar w:fldCharType="begin"/>
@@ -12996,7 +12987,6 @@
           <w:id w:val="-448853248"/>
           <w:citation/>
         </w:sdtPr>
-        <w:sdtEndPr/>
         <w:sdtContent>
           <w:r>
             <w:fldChar w:fldCharType="begin"/>
@@ -13056,7 +13046,6 @@
           <w:id w:val="1260024005"/>
           <w:citation/>
         </w:sdtPr>
-        <w:sdtEndPr/>
         <w:sdtContent>
           <w:r>
             <w:fldChar w:fldCharType="begin"/>
@@ -13229,7 +13218,6 @@
           <w:id w:val="458314296"/>
           <w:citation/>
         </w:sdtPr>
-        <w:sdtEndPr/>
         <w:sdtContent>
           <w:r>
             <w:fldChar w:fldCharType="begin"/>
@@ -13412,7 +13400,6 @@
           <w:id w:val="2073150442"/>
           <w:citation/>
         </w:sdtPr>
-        <w:sdtEndPr/>
         <w:sdtContent>
           <w:r>
             <w:rPr>
@@ -13568,32 +13555,15 @@
                               </w:rPr>
                               <w:t xml:space="preserve">: </w:t>
                             </w:r>
-                            <w:r>
-                              <w:fldChar w:fldCharType="begin"/>
-                            </w:r>
-                            <w:r>
-                              <w:rPr>
-                                <w:lang w:val="en-US"/>
-                              </w:rPr>
-                              <w:instrText xml:space="preserve"> HYPERLINK "https://github.com/danielpuente-dpg/GII14.K.QUICKTEST" </w:instrText>
-                            </w:r>
-                            <w:r>
-                              <w:fldChar w:fldCharType="separate"/>
-                            </w:r>
-                            <w:r>
-                              <w:rPr>
-                                <w:rStyle w:val="Hipervnculo"/>
-                                <w:lang w:val="en-US"/>
-                              </w:rPr>
-                              <w:t>https://github.com/danielpuente-dpg/GII14.K.QUICKTEST</w:t>
-                            </w:r>
-                            <w:r>
-                              <w:rPr>
-                                <w:rStyle w:val="Hipervnculo"/>
-                                <w:lang w:val="en-US"/>
-                              </w:rPr>
-                              <w:fldChar w:fldCharType="end"/>
-                            </w:r>
+                            <w:hyperlink r:id="rId23" w:history="1">
+                              <w:r>
+                                <w:rPr>
+                                  <w:rStyle w:val="Hipervnculo"/>
+                                  <w:lang w:val="en-US"/>
+                                </w:rPr>
+                                <w:t>https://github.com/danielpuente-dpg/GII14.K.QUICKTEST</w:t>
+                              </w:r>
+                            </w:hyperlink>
                           </w:p>
                         </w:txbxContent>
                       </wps:txbx>
@@ -13636,32 +13606,15 @@
                         </w:rPr>
                         <w:t xml:space="preserve">: </w:t>
                       </w:r>
-                      <w:r>
-                        <w:fldChar w:fldCharType="begin"/>
-                      </w:r>
-                      <w:r>
-                        <w:rPr>
-                          <w:lang w:val="en-US"/>
-                        </w:rPr>
-                        <w:instrText xml:space="preserve"> HYPERLINK "https://github.com/danielpuente-dpg/GII14.K.QUICKTEST" </w:instrText>
-                      </w:r>
-                      <w:r>
-                        <w:fldChar w:fldCharType="separate"/>
-                      </w:r>
-                      <w:r>
-                        <w:rPr>
-                          <w:rStyle w:val="Hipervnculo"/>
-                          <w:lang w:val="en-US"/>
-                        </w:rPr>
-                        <w:t>https://github.com/danielpuente-dpg/GII14.K.QUICKTEST</w:t>
-                      </w:r>
-                      <w:r>
-                        <w:rPr>
-                          <w:rStyle w:val="Hipervnculo"/>
-                          <w:lang w:val="en-US"/>
-                        </w:rPr>
-                        <w:fldChar w:fldCharType="end"/>
-                      </w:r>
+                      <w:hyperlink r:id="rId24" w:history="1">
+                        <w:r>
+                          <w:rPr>
+                            <w:rStyle w:val="Hipervnculo"/>
+                            <w:lang w:val="en-US"/>
+                          </w:rPr>
+                          <w:t>https://github.com/danielpuente-dpg/GII14.K.QUICKTEST</w:t>
+                        </w:r>
+                      </w:hyperlink>
                     </w:p>
                   </w:txbxContent>
                 </v:textbox>
@@ -13718,7 +13671,6 @@
           <w:id w:val="1549497156"/>
           <w:citation/>
         </w:sdtPr>
-        <w:sdtEndPr/>
         <w:sdtContent>
           <w:r>
             <w:rPr>
@@ -13956,7 +13908,6 @@
           <w:id w:val="64145069"/>
           <w:citation/>
         </w:sdtPr>
-        <w:sdtEndPr/>
         <w:sdtContent>
           <w:r>
             <w:fldChar w:fldCharType="begin"/>
@@ -14011,17 +13962,265 @@
     </w:p>
     <w:p>
       <w:pPr>
+        <w:pStyle w:val="Ttulo3"/>
+        <w:numPr>
+          <w:ilvl w:val="2"/>
+          <w:numId w:val="1"/>
+        </w:numPr>
+      </w:pPr>
+      <w:r>
+        <w:t>Librerías</w:t>
+      </w:r>
+    </w:p>
+    <w:p>
+      <w:r>
+        <w:t>A continuación, se incluye una pequeña explicación sobre las librerías utilizadas para el desarrollo del proyecto.</w:t>
+      </w:r>
+    </w:p>
+    <w:p>
+      <w:pPr>
+        <w:pStyle w:val="Ttulo4"/>
+        <w:numPr>
+          <w:ilvl w:val="4"/>
+          <w:numId w:val="1"/>
+        </w:numPr>
+      </w:pPr>
+      <w:bookmarkStart w:id="50" w:name="_GoBack"/>
+      <w:bookmarkEnd w:id="50"/>
+      <w:r>
+        <w:t>Consumir peticiones</w:t>
+      </w:r>
+    </w:p>
+    <w:p/>
+    <w:p>
+      <w:r>
+        <w:t xml:space="preserve">Durante el desarrollo de la aplicación se han barajado ambas librerías para en consumo de las peticiones al propio API y al webservice de Moodle. Finalmente, se ha decido optar por la librería </w:t>
+      </w:r>
+      <w:r>
+        <w:rPr>
+          <w:i/>
+        </w:rPr>
+        <w:t>Retrofit</w:t>
+      </w:r>
+      <w:r>
+        <w:t xml:space="preserve"> al ser más fácil de utilizar, más intuitiva a la hora de crear y configurar las distintas peticiones, más flexible y suele tener mejores resultados que Volley.</w:t>
+      </w:r>
+    </w:p>
+    <w:p>
+      <w:pPr>
+        <w:pStyle w:val="Ttulo5"/>
+        <w:numPr>
+          <w:ilvl w:val="6"/>
+          <w:numId w:val="1"/>
+        </w:numPr>
+      </w:pPr>
+      <w:r>
+        <w:t>Retrofit</w:t>
+      </w:r>
+    </w:p>
+    <w:p/>
+    <w:p>
+      <w:r>
+        <w:t>Retrofit</w:t>
+      </w:r>
+      <w:r>
+        <w:t xml:space="preserve"> proporciona un framework para poder interactuar con </w:t>
+      </w:r>
+      <w:r>
+        <w:rPr>
+          <w:i/>
+        </w:rPr>
+        <w:t xml:space="preserve">APIs </w:t>
+      </w:r>
+      <w:r>
+        <w:t>y enviar peticiones HTTP de forma fiable</w:t>
+      </w:r>
+      <w:r>
+        <w:t xml:space="preserve"> desde aplicaciones Android</w:t>
+      </w:r>
+      <w:r>
+        <w:t>. Para ello proporciona un cliente HTTP encargado de interactuar con APIs y de gestionar las peticiones de manera transparente.</w:t>
+      </w:r>
+    </w:p>
+    <w:p>
+      <w:r>
+        <w:t xml:space="preserve">Esta librería es utilizada para el tratamiento de las peticiones desde la aplicación android. </w:t>
+      </w:r>
+      <w:r>
+        <w:t>Además, p</w:t>
+      </w:r>
+      <w:r>
+        <w:t>ermite consumir peticiones de manera síncrona y asíncrona.</w:t>
+      </w:r>
+      <w:r>
+        <w:t xml:space="preserve"> </w:t>
+      </w:r>
+      <w:sdt>
+        <w:sdtPr>
+          <w:id w:val="456686011"/>
+          <w:citation/>
+        </w:sdtPr>
+        <w:sdtContent>
+          <w:r>
+            <w:fldChar w:fldCharType="begin"/>
+          </w:r>
+          <w:r>
+            <w:rPr>
+              <w:lang w:val="es-ES"/>
+            </w:rPr>
+            <w:instrText xml:space="preserve"> CITATION Ret \l 3082 </w:instrText>
+          </w:r>
+          <w:r>
+            <w:fldChar w:fldCharType="separate"/>
+          </w:r>
+          <w:r>
+            <w:rPr>
+              <w:noProof/>
+              <w:lang w:val="es-ES"/>
+            </w:rPr>
+            <w:t>[15]</w:t>
+          </w:r>
+          <w:r>
+            <w:fldChar w:fldCharType="end"/>
+          </w:r>
+        </w:sdtContent>
+      </w:sdt>
+    </w:p>
+    <w:p>
+      <w:pPr>
+        <w:pStyle w:val="Ttulo5"/>
+        <w:numPr>
+          <w:ilvl w:val="6"/>
+          <w:numId w:val="1"/>
+        </w:numPr>
+      </w:pPr>
+      <w:r>
+        <w:t>Volley</w:t>
+      </w:r>
+    </w:p>
+    <w:p/>
+    <w:p>
+      <w:r>
+        <w:t xml:space="preserve">Al igual que la librería anterior, </w:t>
+      </w:r>
+      <w:r>
+        <w:rPr>
+          <w:i/>
+        </w:rPr>
+        <w:t>Volley</w:t>
+      </w:r>
+      <w:r>
+        <w:t xml:space="preserve"> es una librería desarrollada por Google</w:t>
+      </w:r>
+      <w:r>
+        <w:t xml:space="preserve"> para enviar peticiones HTTP desde aplicaciones Android. </w:t>
+      </w:r>
+      <w:sdt>
+        <w:sdtPr>
+          <w:id w:val="1807970499"/>
+          <w:citation/>
+        </w:sdtPr>
+        <w:sdtContent>
+          <w:r>
+            <w:fldChar w:fldCharType="begin"/>
+          </w:r>
+          <w:r>
+            <w:rPr>
+              <w:lang w:val="es-ES"/>
+            </w:rPr>
+            <w:instrText xml:space="preserve"> CITATION Vol \l 3082 </w:instrText>
+          </w:r>
+          <w:r>
+            <w:fldChar w:fldCharType="separate"/>
+          </w:r>
+          <w:r>
+            <w:rPr>
+              <w:noProof/>
+              <w:lang w:val="es-ES"/>
+            </w:rPr>
+            <w:t>[16]</w:t>
+          </w:r>
+          <w:r>
+            <w:fldChar w:fldCharType="end"/>
+          </w:r>
+        </w:sdtContent>
+      </w:sdt>
+    </w:p>
+    <w:p/>
+    <w:p>
+      <w:pPr>
+        <w:pStyle w:val="Ttulo4"/>
+        <w:numPr>
+          <w:ilvl w:val="4"/>
+          <w:numId w:val="1"/>
+        </w:numPr>
+      </w:pPr>
+      <w:r>
+        <w:t>Gson</w:t>
+      </w:r>
+    </w:p>
+    <w:p/>
+    <w:p>
+      <w:r>
+        <w:t>Esta librería proporcionada por Google</w:t>
+      </w:r>
+      <w:r>
+        <w:t>,</w:t>
+      </w:r>
+      <w:r>
+        <w:t xml:space="preserve"> permite trabajar con JSON</w:t>
+      </w:r>
+      <w:r>
+        <w:t xml:space="preserve"> a la hora de serializar y deserializar los objetos. Es utilizada para convertir las respuestas JSON de las APIs en objetos Java de manera muy sencilla, eliminado toda esta carga de conversión al programador. Además, también permite el paso contrario a la hora de enviar objetos a las APIs, al encargarse de transformar estos objetos en respuestas en formato JSON.</w:t>
+      </w:r>
+      <w:r>
+        <w:t xml:space="preserve"> </w:t>
+      </w:r>
+      <w:sdt>
+        <w:sdtPr>
+          <w:id w:val="-846175117"/>
+          <w:citation/>
+        </w:sdtPr>
+        <w:sdtContent>
+          <w:r>
+            <w:fldChar w:fldCharType="begin"/>
+          </w:r>
+          <w:r>
+            <w:rPr>
+              <w:lang w:val="es-ES"/>
+            </w:rPr>
+            <w:instrText xml:space="preserve"> CITATION Gso \l 3082 </w:instrText>
+          </w:r>
+          <w:r>
+            <w:fldChar w:fldCharType="separate"/>
+          </w:r>
+          <w:r>
+            <w:rPr>
+              <w:noProof/>
+              <w:lang w:val="es-ES"/>
+            </w:rPr>
+            <w:t>[17]</w:t>
+          </w:r>
+          <w:r>
+            <w:fldChar w:fldCharType="end"/>
+          </w:r>
+        </w:sdtContent>
+      </w:sdt>
+    </w:p>
+    <w:p>
+      <w:pPr>
         <w:pStyle w:val="Ttulo2"/>
         <w:numPr>
           <w:ilvl w:val="1"/>
           <w:numId w:val="1"/>
         </w:numPr>
       </w:pPr>
-      <w:bookmarkStart w:id="50" w:name="_Toc477600826"/>
-      <w:r>
+      <w:bookmarkStart w:id="51" w:name="_Toc477600826"/>
+      <w:r>
+        <w:lastRenderedPageBreak/>
         <w:t>Técnicas</w:t>
       </w:r>
-      <w:bookmarkEnd w:id="50"/>
+      <w:bookmarkEnd w:id="51"/>
     </w:p>
     <w:p>
       <w:pPr>
@@ -14031,11 +14230,11 @@
           <w:numId w:val="1"/>
         </w:numPr>
       </w:pPr>
-      <w:bookmarkStart w:id="51" w:name="_Toc477600827"/>
+      <w:bookmarkStart w:id="52" w:name="_Toc477600827"/>
       <w:r>
         <w:t>LTI</w:t>
       </w:r>
-      <w:bookmarkEnd w:id="51"/>
+      <w:bookmarkEnd w:id="52"/>
     </w:p>
     <w:p>
       <w:pPr>
@@ -14045,11 +14244,11 @@
           <w:numId w:val="1"/>
         </w:numPr>
       </w:pPr>
-      <w:bookmarkStart w:id="52" w:name="_Toc477600828"/>
+      <w:bookmarkStart w:id="53" w:name="_Toc477600828"/>
       <w:r>
         <w:t>MVC</w:t>
       </w:r>
-      <w:bookmarkEnd w:id="52"/>
+      <w:bookmarkEnd w:id="53"/>
     </w:p>
     <w:p>
       <w:pPr>
@@ -14059,13 +14258,13 @@
           <w:numId w:val="1"/>
         </w:numPr>
       </w:pPr>
-      <w:bookmarkStart w:id="53" w:name="_Ref476508508"/>
-      <w:bookmarkStart w:id="54" w:name="_Toc477600829"/>
+      <w:bookmarkStart w:id="54" w:name="_Ref476508508"/>
+      <w:bookmarkStart w:id="55" w:name="_Toc477600829"/>
       <w:r>
         <w:t>SCRUM</w:t>
       </w:r>
-      <w:bookmarkEnd w:id="53"/>
       <w:bookmarkEnd w:id="54"/>
+      <w:bookmarkEnd w:id="55"/>
     </w:p>
     <w:p>
       <w:r>
@@ -14091,7 +14290,6 @@
           <w:id w:val="-1209418912"/>
           <w:citation/>
         </w:sdtPr>
-        <w:sdtEndPr/>
         <w:sdtContent>
           <w:r>
             <w:fldChar w:fldCharType="begin"/>
@@ -14110,7 +14308,7 @@
               <w:noProof/>
               <w:lang w:val="es-ES"/>
             </w:rPr>
-            <w:t>[15]</w:t>
+            <w:t>[18]</w:t>
           </w:r>
           <w:r>
             <w:fldChar w:fldCharType="end"/>
@@ -14245,7 +14443,6 @@
           <w:id w:val="-1262914625"/>
           <w:citation/>
         </w:sdtPr>
-        <w:sdtEndPr/>
         <w:sdtContent>
           <w:r>
             <w:fldChar w:fldCharType="begin"/>
@@ -14264,7 +14461,7 @@
               <w:noProof/>
               <w:lang w:val="es-ES"/>
             </w:rPr>
-            <w:t>[15]</w:t>
+            <w:t>[18]</w:t>
           </w:r>
           <w:r>
             <w:fldChar w:fldCharType="end"/>
@@ -14351,14 +14548,14 @@
           <w:numId w:val="1"/>
         </w:numPr>
       </w:pPr>
-      <w:bookmarkStart w:id="55" w:name="_Toc423176004"/>
-      <w:bookmarkStart w:id="56" w:name="_Toc477600830"/>
+      <w:bookmarkStart w:id="56" w:name="_Toc423176004"/>
+      <w:bookmarkStart w:id="57" w:name="_Toc477600830"/>
       <w:r>
         <w:lastRenderedPageBreak/>
         <w:t>Trabajos relacionados</w:t>
       </w:r>
-      <w:bookmarkEnd w:id="55"/>
       <w:bookmarkEnd w:id="56"/>
+      <w:bookmarkEnd w:id="57"/>
     </w:p>
     <w:p>
       <w:pPr>
@@ -14374,15 +14571,15 @@
         </w:numPr>
         <w:spacing w:after="240"/>
       </w:pPr>
-      <w:bookmarkStart w:id="57" w:name="_Toc422945147"/>
-      <w:bookmarkStart w:id="58" w:name="_Toc423176014"/>
-      <w:bookmarkStart w:id="59" w:name="_Toc477600831"/>
+      <w:bookmarkStart w:id="58" w:name="_Toc422945147"/>
+      <w:bookmarkStart w:id="59" w:name="_Toc423176014"/>
+      <w:bookmarkStart w:id="60" w:name="_Toc477600831"/>
       <w:r>
         <w:t>Aspectos relevantes del desarrollo del proyecto</w:t>
       </w:r>
-      <w:bookmarkEnd w:id="57"/>
       <w:bookmarkEnd w:id="58"/>
       <w:bookmarkEnd w:id="59"/>
+      <w:bookmarkEnd w:id="60"/>
     </w:p>
     <w:p>
       <w:pPr>
@@ -14397,17 +14594,17 @@
           <w:numId w:val="1"/>
         </w:numPr>
       </w:pPr>
-      <w:bookmarkStart w:id="60" w:name="_Toc422945161"/>
-      <w:bookmarkStart w:id="61" w:name="_Ref423017159"/>
-      <w:bookmarkStart w:id="62" w:name="_Toc423176025"/>
-      <w:bookmarkStart w:id="63" w:name="_Toc477600832"/>
+      <w:bookmarkStart w:id="61" w:name="_Toc422945161"/>
+      <w:bookmarkStart w:id="62" w:name="_Ref423017159"/>
+      <w:bookmarkStart w:id="63" w:name="_Toc423176025"/>
+      <w:bookmarkStart w:id="64" w:name="_Toc477600832"/>
       <w:r>
         <w:t>Conclusiones y líneas de trabajo futuras</w:t>
       </w:r>
-      <w:bookmarkEnd w:id="60"/>
       <w:bookmarkEnd w:id="61"/>
       <w:bookmarkEnd w:id="62"/>
       <w:bookmarkEnd w:id="63"/>
+      <w:bookmarkEnd w:id="64"/>
     </w:p>
     <w:p>
       <w:pPr>
@@ -14524,7 +14721,7 @@
       <w:pPr>
         <w:pStyle w:val="Ttulo1"/>
         <w:sectPr>
-          <w:headerReference w:type="default" r:id="rId23"/>
+          <w:headerReference w:type="default" r:id="rId25"/>
           <w:type w:val="continuous"/>
           <w:pgSz w:w="11906" w:h="16838"/>
           <w:pgMar w:top="1417" w:right="1701" w:bottom="1417" w:left="1701" w:header="708" w:footer="708" w:gutter="0"/>
@@ -14543,20 +14740,20 @@
         </w:tabs>
         <w:jc w:val="left"/>
       </w:pPr>
-      <w:bookmarkStart w:id="64" w:name="_Toc422945162"/>
       <w:bookmarkStart w:id="65" w:name="_Toc423176028"/>
+      <w:bookmarkStart w:id="66" w:name="_Toc422945162"/>
       <w:r>
         <w:lastRenderedPageBreak/>
         <w:tab/>
       </w:r>
-      <w:bookmarkStart w:id="66" w:name="_Toc477600833"/>
+      <w:bookmarkStart w:id="67" w:name="_Toc477600833"/>
       <w:r>
         <w:t>A</w:t>
       </w:r>
       <w:r>
         <w:t>NEXOS</w:t>
       </w:r>
-      <w:bookmarkEnd w:id="66"/>
+      <w:bookmarkEnd w:id="67"/>
     </w:p>
     <w:tbl>
       <w:tblPr>
@@ -15156,14 +15353,14 @@
           <w:numId w:val="2"/>
         </w:numPr>
       </w:pPr>
-      <w:bookmarkStart w:id="67" w:name="_Toc423294880"/>
-      <w:bookmarkStart w:id="68" w:name="_Toc477600834"/>
+      <w:bookmarkStart w:id="68" w:name="_Toc423294880"/>
+      <w:bookmarkStart w:id="69" w:name="_Toc477600834"/>
       <w:r>
         <w:lastRenderedPageBreak/>
         <w:t>Plan de proyecto software</w:t>
       </w:r>
-      <w:bookmarkEnd w:id="67"/>
       <w:bookmarkEnd w:id="68"/>
+      <w:bookmarkEnd w:id="69"/>
     </w:p>
     <w:p>
       <w:pPr>
@@ -15173,13 +15370,13 @@
           <w:numId w:val="2"/>
         </w:numPr>
       </w:pPr>
-      <w:bookmarkStart w:id="69" w:name="_Toc423294881"/>
-      <w:bookmarkStart w:id="70" w:name="_Toc477600835"/>
+      <w:bookmarkStart w:id="70" w:name="_Toc423294881"/>
+      <w:bookmarkStart w:id="71" w:name="_Toc477600835"/>
       <w:r>
         <w:t>Introducción</w:t>
       </w:r>
-      <w:bookmarkEnd w:id="69"/>
       <w:bookmarkEnd w:id="70"/>
+      <w:bookmarkEnd w:id="71"/>
     </w:p>
     <w:p>
       <w:r>
@@ -15268,13 +15465,13 @@
           <w:numId w:val="2"/>
         </w:numPr>
       </w:pPr>
-      <w:bookmarkStart w:id="71" w:name="_Toc423294882"/>
-      <w:bookmarkStart w:id="72" w:name="_Toc477600836"/>
+      <w:bookmarkStart w:id="72" w:name="_Toc423294882"/>
+      <w:bookmarkStart w:id="73" w:name="_Toc477600836"/>
       <w:r>
         <w:t>Planificación temporal del proyecto</w:t>
       </w:r>
-      <w:bookmarkEnd w:id="71"/>
       <w:bookmarkEnd w:id="72"/>
+      <w:bookmarkEnd w:id="73"/>
     </w:p>
     <w:p>
       <w:r>
@@ -15307,10 +15504,10 @@
           <w:numId w:val="2"/>
         </w:numPr>
       </w:pPr>
-      <w:bookmarkStart w:id="73" w:name="_Toc423294883"/>
-      <w:bookmarkStart w:id="74" w:name="_Ref476567838"/>
-      <w:bookmarkStart w:id="75" w:name="_Ref476567859"/>
-      <w:bookmarkStart w:id="76" w:name="_Toc477600837"/>
+      <w:bookmarkStart w:id="74" w:name="_Toc423294883"/>
+      <w:bookmarkStart w:id="75" w:name="_Ref476567838"/>
+      <w:bookmarkStart w:id="76" w:name="_Ref476567859"/>
+      <w:bookmarkStart w:id="77" w:name="_Toc477600837"/>
       <w:r>
         <w:t>Sprint 1. Inicio del proyecto</w:t>
       </w:r>
@@ -15387,10 +15584,10 @@
       <w:r>
         <w:t>)</w:t>
       </w:r>
-      <w:bookmarkEnd w:id="73"/>
       <w:bookmarkEnd w:id="74"/>
       <w:bookmarkEnd w:id="75"/>
       <w:bookmarkEnd w:id="76"/>
+      <w:bookmarkEnd w:id="77"/>
     </w:p>
     <w:p>
       <w:r>
@@ -15633,7 +15830,6 @@
           <w:id w:val="-2069496968"/>
           <w:citation/>
         </w:sdtPr>
-        <w:sdtEndPr/>
         <w:sdtContent>
           <w:r>
             <w:fldChar w:fldCharType="begin"/>
@@ -15652,7 +15848,7 @@
               <w:noProof/>
               <w:lang w:val="es-ES"/>
             </w:rPr>
-            <w:t>[16]</w:t>
+            <w:t>[19]</w:t>
           </w:r>
           <w:r>
             <w:fldChar w:fldCharType="end"/>
@@ -15756,7 +15952,7 @@
                     <pic:cNvPicPr/>
                   </pic:nvPicPr>
                   <pic:blipFill>
-                    <a:blip r:embed="rId24"/>
+                    <a:blip r:embed="rId26"/>
                     <a:stretch>
                       <a:fillRect/>
                     </a:stretch>
@@ -15781,7 +15977,7 @@
       <w:pPr>
         <w:pStyle w:val="Descripcin"/>
       </w:pPr>
-      <w:bookmarkStart w:id="77" w:name="_Toc477600869"/>
+      <w:bookmarkStart w:id="78" w:name="_Toc477600869"/>
       <w:r>
         <w:t xml:space="preserve">Ilustración </w:t>
       </w:r>
@@ -15814,7 +16010,7 @@
       <w:r>
         <w:t xml:space="preserve"> Sprint 1. Inicio del proyecto</w:t>
       </w:r>
-      <w:bookmarkEnd w:id="77"/>
+      <w:bookmarkEnd w:id="78"/>
     </w:p>
     <w:p>
       <w:pPr>
@@ -15824,8 +16020,8 @@
           <w:numId w:val="2"/>
         </w:numPr>
       </w:pPr>
-      <w:bookmarkStart w:id="78" w:name="_Ref477600053"/>
-      <w:bookmarkStart w:id="79" w:name="_Toc477600838"/>
+      <w:bookmarkStart w:id="79" w:name="_Ref477600053"/>
+      <w:bookmarkStart w:id="80" w:name="_Toc477600838"/>
       <w:r>
         <w:t>Sprint 2. Estudio de refactorización del servidor</w:t>
       </w:r>
@@ -15852,8 +16048,8 @@
       <w:r>
         <w:t>)</w:t>
       </w:r>
-      <w:bookmarkEnd w:id="78"/>
       <w:bookmarkEnd w:id="79"/>
+      <w:bookmarkEnd w:id="80"/>
     </w:p>
     <w:p/>
     <w:p>
@@ -15992,7 +16188,6 @@
           <w:id w:val="-1949223566"/>
           <w:citation/>
         </w:sdtPr>
-        <w:sdtEndPr/>
         <w:sdtContent>
           <w:r>
             <w:rPr>
@@ -16018,7 +16213,7 @@
               <w:noProof/>
               <w:lang w:val="es-ES"/>
             </w:rPr>
-            <w:t>[17]</w:t>
+            <w:t>[20]</w:t>
           </w:r>
           <w:r>
             <w:rPr>
@@ -16053,7 +16248,6 @@
           <w:id w:val="-959726052"/>
           <w:citation/>
         </w:sdtPr>
-        <w:sdtEndPr/>
         <w:sdtContent>
           <w:r>
             <w:rPr>
@@ -16079,7 +16273,7 @@
               <w:noProof/>
               <w:lang w:val="es-ES"/>
             </w:rPr>
-            <w:t>[18]</w:t>
+            <w:t>[21]</w:t>
           </w:r>
           <w:r>
             <w:rPr>
@@ -16114,7 +16308,6 @@
           <w:id w:val="746614639"/>
           <w:citation/>
         </w:sdtPr>
-        <w:sdtEndPr/>
         <w:sdtContent>
           <w:r>
             <w:rPr>
@@ -16140,7 +16333,7 @@
               <w:noProof/>
               <w:lang w:val="es-ES"/>
             </w:rPr>
-            <w:t>[19]</w:t>
+            <w:t>[22]</w:t>
           </w:r>
           <w:r>
             <w:rPr>
@@ -16173,7 +16366,6 @@
           <w:id w:val="1348609332"/>
           <w:citation/>
         </w:sdtPr>
-        <w:sdtEndPr/>
         <w:sdtContent>
           <w:r>
             <w:rPr>
@@ -16199,7 +16391,7 @@
               <w:noProof/>
               <w:lang w:val="es-ES"/>
             </w:rPr>
-            <w:t>[20]</w:t>
+            <w:t>[23]</w:t>
           </w:r>
           <w:r>
             <w:rPr>
@@ -16572,7 +16764,7 @@
                     <pic:cNvPicPr/>
                   </pic:nvPicPr>
                   <pic:blipFill>
-                    <a:blip r:embed="rId25"/>
+                    <a:blip r:embed="rId27"/>
                     <a:stretch>
                       <a:fillRect/>
                     </a:stretch>
@@ -16597,7 +16789,7 @@
       <w:pPr>
         <w:pStyle w:val="Descripcin"/>
       </w:pPr>
-      <w:bookmarkStart w:id="80" w:name="_Toc477600870"/>
+      <w:bookmarkStart w:id="81" w:name="_Toc477600870"/>
       <w:r>
         <w:t xml:space="preserve">Ilustración </w:t>
       </w:r>
@@ -16639,7 +16831,7 @@
       <w:r>
         <w:t>. Estudio de refactorización del servidor</w:t>
       </w:r>
-      <w:bookmarkEnd w:id="80"/>
+      <w:bookmarkEnd w:id="81"/>
     </w:p>
     <w:p/>
     <w:p>
@@ -16650,11 +16842,11 @@
           <w:numId w:val="2"/>
         </w:numPr>
       </w:pPr>
-      <w:bookmarkStart w:id="81" w:name="_Toc477600839"/>
+      <w:bookmarkStart w:id="82" w:name="_Toc477600839"/>
       <w:r>
         <w:t>Sprint 3. Diseño del BackEnd (2 Mar 2017 a 15 Mar 2017)</w:t>
       </w:r>
-      <w:bookmarkEnd w:id="81"/>
+      <w:bookmarkEnd w:id="82"/>
     </w:p>
     <w:p/>
     <w:p>
@@ -16869,7 +17061,7 @@
                     <pic:cNvPicPr/>
                   </pic:nvPicPr>
                   <pic:blipFill>
-                    <a:blip r:embed="rId26"/>
+                    <a:blip r:embed="rId28"/>
                     <a:stretch>
                       <a:fillRect/>
                     </a:stretch>
@@ -16894,7 +17086,7 @@
       <w:pPr>
         <w:pStyle w:val="Descripcin"/>
       </w:pPr>
-      <w:bookmarkStart w:id="82" w:name="_Toc477600871"/>
+      <w:bookmarkStart w:id="83" w:name="_Toc477600871"/>
       <w:r>
         <w:t xml:space="preserve">Ilustración </w:t>
       </w:r>
@@ -16922,7 +17114,7 @@
       <w:r>
         <w:t>. Diseño del BackEnd</w:t>
       </w:r>
-      <w:bookmarkEnd w:id="82"/>
+      <w:bookmarkEnd w:id="83"/>
     </w:p>
     <w:p>
       <w:pPr>
@@ -16941,13 +17133,13 @@
           <w:numId w:val="2"/>
         </w:numPr>
       </w:pPr>
-      <w:bookmarkStart w:id="83" w:name="_Toc477600840"/>
-      <w:bookmarkStart w:id="84" w:name="_Toc423294899"/>
+      <w:bookmarkStart w:id="84" w:name="_Toc477600840"/>
+      <w:bookmarkStart w:id="85" w:name="_Toc423294899"/>
       <w:r>
         <w:lastRenderedPageBreak/>
         <w:t>Estudio de viabilidad</w:t>
       </w:r>
-      <w:bookmarkEnd w:id="83"/>
+      <w:bookmarkEnd w:id="84"/>
     </w:p>
     <w:p>
       <w:r>
@@ -16976,11 +17168,11 @@
           <w:numId w:val="2"/>
         </w:numPr>
       </w:pPr>
-      <w:bookmarkStart w:id="85" w:name="_Toc477600841"/>
+      <w:bookmarkStart w:id="86" w:name="_Toc477600841"/>
       <w:r>
         <w:t>Estudio de viabilidad económica.</w:t>
       </w:r>
-      <w:bookmarkEnd w:id="85"/>
+      <w:bookmarkEnd w:id="86"/>
     </w:p>
     <w:p>
       <w:r>
@@ -17448,7 +17640,7 @@
           <w:i/>
         </w:rPr>
       </w:pPr>
-      <w:bookmarkStart w:id="86" w:name="_Toc477600885"/>
+      <w:bookmarkStart w:id="87" w:name="_Toc477600885"/>
       <w:r>
         <w:t xml:space="preserve">Tabla </w:t>
       </w:r>
@@ -17473,7 +17665,7 @@
       <w:r>
         <w:t xml:space="preserve"> - Coste Hardware</w:t>
       </w:r>
-      <w:bookmarkEnd w:id="86"/>
+      <w:bookmarkEnd w:id="87"/>
     </w:p>
     <w:p>
       <w:pPr>
@@ -17732,7 +17924,6 @@
                 <w:id w:val="-2139172869"/>
                 <w:citation/>
               </w:sdtPr>
-              <w:sdtEndPr/>
               <w:sdtContent>
                 <w:r>
                   <w:rPr>
@@ -17767,7 +17958,7 @@
                     <w:shd w:val="clear" w:color="auto" w:fill="FFFFFF"/>
                     <w:lang w:val="es-ES"/>
                   </w:rPr>
-                  <w:t>[21]</w:t>
+                  <w:t>[24]</w:t>
                 </w:r>
                 <w:r>
                   <w:rPr>
@@ -17875,11 +18066,6 @@
                 <w:id w:val="-259980124"/>
                 <w:citation/>
               </w:sdtPr>
-              <w:sdtEndPr>
-                <w:rPr>
-                  <w:rStyle w:val="apple-converted-space"/>
-                </w:rPr>
-              </w:sdtEndPr>
               <w:sdtContent>
                 <w:r>
                   <w:rPr>
@@ -18133,7 +18319,6 @@
                 <w:id w:val="107713045"/>
                 <w:citation/>
               </w:sdtPr>
-              <w:sdtEndPr/>
               <w:sdtContent>
                 <w:r>
                   <w:rPr>
@@ -18272,7 +18457,6 @@
                 <w:id w:val="-1214343062"/>
                 <w:citation/>
               </w:sdtPr>
-              <w:sdtEndPr/>
               <w:sdtContent>
                 <w:r>
                   <w:rPr>
@@ -18307,7 +18491,7 @@
                     <w:shd w:val="clear" w:color="auto" w:fill="F9F9F9"/>
                     <w:lang w:val="es-ES"/>
                   </w:rPr>
-                  <w:t>[22]</w:t>
+                  <w:t>[25]</w:t>
                 </w:r>
                 <w:r>
                   <w:rPr>
@@ -18870,7 +19054,7 @@
       <w:pPr>
         <w:pStyle w:val="Descripcin"/>
       </w:pPr>
-      <w:bookmarkStart w:id="87" w:name="_Toc477600886"/>
+      <w:bookmarkStart w:id="88" w:name="_Toc477600886"/>
       <w:r>
         <w:t xml:space="preserve">Tabla </w:t>
       </w:r>
@@ -18901,7 +19085,7 @@
       <w:r>
         <w:t xml:space="preserve"> - 1</w:t>
       </w:r>
-      <w:bookmarkEnd w:id="87"/>
+      <w:bookmarkEnd w:id="88"/>
     </w:p>
     <w:p>
       <w:r>
@@ -19146,7 +19330,7 @@
           <w:noProof/>
         </w:rPr>
       </w:pPr>
-      <w:bookmarkStart w:id="88" w:name="_Toc477600887"/>
+      <w:bookmarkStart w:id="89" w:name="_Toc477600887"/>
       <w:r>
         <w:t xml:space="preserve">Tabla </w:t>
       </w:r>
@@ -19192,7 +19376,7 @@
         </w:rPr>
         <w:t xml:space="preserve"> 2</w:t>
       </w:r>
-      <w:bookmarkEnd w:id="88"/>
+      <w:bookmarkEnd w:id="89"/>
     </w:p>
     <w:p>
       <w:pPr>
@@ -19465,7 +19649,7 @@
       <w:pPr>
         <w:pStyle w:val="Descripcin"/>
       </w:pPr>
-      <w:bookmarkStart w:id="89" w:name="_Toc477600888"/>
+      <w:bookmarkStart w:id="90" w:name="_Toc477600888"/>
       <w:r>
         <w:t xml:space="preserve">Tabla </w:t>
       </w:r>
@@ -19493,7 +19677,7 @@
       <w:r>
         <w:t>Coste de aprendizaje</w:t>
       </w:r>
-      <w:bookmarkEnd w:id="89"/>
+      <w:bookmarkEnd w:id="90"/>
     </w:p>
     <w:p/>
     <w:p>
@@ -19849,7 +20033,6 @@
                 <w:id w:val="1811981343"/>
                 <w:citation/>
               </w:sdtPr>
-              <w:sdtEndPr/>
               <w:sdtContent>
                 <w:r>
                   <w:rPr>
@@ -19876,7 +20059,7 @@
                     <w:noProof/>
                     <w:lang w:val="es-ES"/>
                   </w:rPr>
-                  <w:t>[23]</w:t>
+                  <w:t>[26]</w:t>
                 </w:r>
                 <w:r>
                   <w:rPr>
@@ -20180,7 +20363,7 @@
       <w:pPr>
         <w:pStyle w:val="Descripcin"/>
       </w:pPr>
-      <w:bookmarkStart w:id="90" w:name="_Toc477600889"/>
+      <w:bookmarkStart w:id="91" w:name="_Toc477600889"/>
       <w:r>
         <w:t xml:space="preserve">Tabla </w:t>
       </w:r>
@@ -20205,7 +20388,7 @@
       <w:r>
         <w:t xml:space="preserve"> - Otros costes</w:t>
       </w:r>
-      <w:bookmarkEnd w:id="90"/>
+      <w:bookmarkEnd w:id="91"/>
     </w:p>
     <w:p/>
     <w:p>
@@ -20772,7 +20955,7 @@
       <w:pPr>
         <w:pStyle w:val="Descripcin"/>
       </w:pPr>
-      <w:bookmarkStart w:id="91" w:name="_Toc477600890"/>
+      <w:bookmarkStart w:id="92" w:name="_Toc477600890"/>
       <w:r>
         <w:t xml:space="preserve">Tabla </w:t>
       </w:r>
@@ -20797,7 +20980,7 @@
       <w:r>
         <w:t xml:space="preserve"> - Costes totales</w:t>
       </w:r>
-      <w:bookmarkEnd w:id="91"/>
+      <w:bookmarkEnd w:id="92"/>
     </w:p>
     <w:p>
       <w:pPr>
@@ -20891,7 +21074,6 @@
           <w:id w:val="-1880463520"/>
           <w:citation/>
         </w:sdtPr>
-        <w:sdtEndPr/>
         <w:sdtContent>
           <w:r>
             <w:fldChar w:fldCharType="begin"/>
@@ -20910,7 +21092,7 @@
               <w:noProof/>
               <w:lang w:val="es-ES"/>
             </w:rPr>
-            <w:t>[24]</w:t>
+            <w:t>[27]</w:t>
           </w:r>
           <w:r>
             <w:fldChar w:fldCharType="end"/>
@@ -20922,7 +21104,6 @@
           <w:id w:val="250858983"/>
           <w:citation/>
         </w:sdtPr>
-        <w:sdtEndPr/>
         <w:sdtContent>
           <w:r>
             <w:fldChar w:fldCharType="begin"/>
@@ -20948,7 +21129,7 @@
               <w:noProof/>
               <w:lang w:val="es-ES"/>
             </w:rPr>
-            <w:t>[25]</w:t>
+            <w:t>[28]</w:t>
           </w:r>
           <w:r>
             <w:fldChar w:fldCharType="end"/>
@@ -21089,7 +21270,6 @@
           <w:id w:val="-765305966"/>
           <w:citation/>
         </w:sdtPr>
-        <w:sdtEndPr/>
         <w:sdtContent>
           <w:r>
             <w:rPr>
@@ -21115,7 +21295,7 @@
               <w:noProof/>
               <w:lang w:val="es-ES"/>
             </w:rPr>
-            <w:t>[26]</w:t>
+            <w:t>[29]</w:t>
           </w:r>
           <w:r>
             <w:rPr>
@@ -21142,11 +21322,11 @@
           <w:numId w:val="2"/>
         </w:numPr>
       </w:pPr>
-      <w:bookmarkStart w:id="92" w:name="_Toc477600842"/>
+      <w:bookmarkStart w:id="93" w:name="_Toc477600842"/>
       <w:r>
         <w:t>Estudio de viabilidad legal.</w:t>
       </w:r>
-      <w:bookmarkEnd w:id="92"/>
+      <w:bookmarkEnd w:id="93"/>
     </w:p>
     <w:p>
       <w:r>
@@ -21202,7 +21382,6 @@
           <w:id w:val="687417763"/>
           <w:citation/>
         </w:sdtPr>
-        <w:sdtEndPr/>
         <w:sdtContent>
           <w:r>
             <w:rPr>
@@ -21227,7 +21406,7 @@
               <w:noProof/>
               <w:lang w:val="es-ES"/>
             </w:rPr>
-            <w:t>[27]</w:t>
+            <w:t>[30]</w:t>
           </w:r>
           <w:r>
             <w:rPr>
@@ -21289,13 +21468,13 @@
           <w:numId w:val="2"/>
         </w:numPr>
       </w:pPr>
-      <w:bookmarkStart w:id="93" w:name="_Toc477600843"/>
+      <w:bookmarkStart w:id="94" w:name="_Toc477600843"/>
       <w:r>
         <w:lastRenderedPageBreak/>
         <w:t>Especificación de requisitios</w:t>
       </w:r>
-      <w:bookmarkEnd w:id="84"/>
-      <w:bookmarkEnd w:id="93"/>
+      <w:bookmarkEnd w:id="85"/>
+      <w:bookmarkEnd w:id="94"/>
     </w:p>
     <w:p>
       <w:pPr>
@@ -21305,13 +21484,13 @@
           <w:numId w:val="2"/>
         </w:numPr>
       </w:pPr>
-      <w:bookmarkStart w:id="94" w:name="_Toc423294900"/>
-      <w:bookmarkStart w:id="95" w:name="_Toc477600844"/>
+      <w:bookmarkStart w:id="95" w:name="_Toc423294900"/>
+      <w:bookmarkStart w:id="96" w:name="_Toc477600844"/>
       <w:r>
         <w:t>Introducción</w:t>
       </w:r>
-      <w:bookmarkEnd w:id="94"/>
       <w:bookmarkEnd w:id="95"/>
+      <w:bookmarkEnd w:id="96"/>
     </w:p>
     <w:p>
       <w:r>
@@ -21350,11 +21529,11 @@
           <w:numId w:val="2"/>
         </w:numPr>
       </w:pPr>
-      <w:bookmarkStart w:id="96" w:name="_Toc477600845"/>
+      <w:bookmarkStart w:id="97" w:name="_Toc477600845"/>
       <w:r>
         <w:t>Product Backlog</w:t>
       </w:r>
-      <w:bookmarkEnd w:id="96"/>
+      <w:bookmarkEnd w:id="97"/>
     </w:p>
     <w:p>
       <w:r>
@@ -21522,7 +21701,7 @@
       <w:pPr>
         <w:pStyle w:val="Descripcin"/>
       </w:pPr>
-      <w:bookmarkStart w:id="97" w:name="_Toc477600891"/>
+      <w:bookmarkStart w:id="98" w:name="_Toc477600891"/>
       <w:r>
         <w:t xml:space="preserve">Tabla </w:t>
       </w:r>
@@ -21547,7 +21726,7 @@
       <w:r>
         <w:t>- Historia de usuario 1</w:t>
       </w:r>
-      <w:bookmarkEnd w:id="97"/>
+      <w:bookmarkEnd w:id="98"/>
     </w:p>
     <w:tbl>
       <w:tblPr>
@@ -21722,7 +21901,7 @@
       <w:pPr>
         <w:pStyle w:val="Descripcin"/>
       </w:pPr>
-      <w:bookmarkStart w:id="98" w:name="_Toc477600892"/>
+      <w:bookmarkStart w:id="99" w:name="_Toc477600892"/>
       <w:r>
         <w:t xml:space="preserve">Tabla </w:t>
       </w:r>
@@ -21747,7 +21926,7 @@
       <w:r>
         <w:t>- Historia de usuario 2</w:t>
       </w:r>
-      <w:bookmarkEnd w:id="98"/>
+      <w:bookmarkEnd w:id="99"/>
     </w:p>
     <w:tbl>
       <w:tblPr>
@@ -21923,7 +22102,7 @@
       <w:pPr>
         <w:pStyle w:val="Descripcin"/>
       </w:pPr>
-      <w:bookmarkStart w:id="99" w:name="_Toc477600893"/>
+      <w:bookmarkStart w:id="100" w:name="_Toc477600893"/>
       <w:r>
         <w:t xml:space="preserve">Tabla </w:t>
       </w:r>
@@ -21948,7 +22127,7 @@
       <w:r>
         <w:t>- Historia de usuario 3</w:t>
       </w:r>
-      <w:bookmarkEnd w:id="99"/>
+      <w:bookmarkEnd w:id="100"/>
     </w:p>
     <w:tbl>
       <w:tblPr>
@@ -22136,7 +22315,7 @@
       <w:pPr>
         <w:pStyle w:val="Descripcin"/>
       </w:pPr>
-      <w:bookmarkStart w:id="100" w:name="_Toc477600894"/>
+      <w:bookmarkStart w:id="101" w:name="_Toc477600894"/>
       <w:r>
         <w:t xml:space="preserve">Tabla </w:t>
       </w:r>
@@ -22161,7 +22340,7 @@
       <w:r>
         <w:t>- Historia de usuario 4</w:t>
       </w:r>
-      <w:bookmarkEnd w:id="100"/>
+      <w:bookmarkEnd w:id="101"/>
     </w:p>
     <w:tbl>
       <w:tblPr>
@@ -22365,7 +22544,7 @@
       <w:pPr>
         <w:pStyle w:val="Descripcin"/>
       </w:pPr>
-      <w:bookmarkStart w:id="101" w:name="_Toc477600895"/>
+      <w:bookmarkStart w:id="102" w:name="_Toc477600895"/>
       <w:r>
         <w:t xml:space="preserve">Tabla </w:t>
       </w:r>
@@ -22390,7 +22569,7 @@
       <w:r>
         <w:t>- Historia de usuario 5</w:t>
       </w:r>
-      <w:bookmarkEnd w:id="101"/>
+      <w:bookmarkEnd w:id="102"/>
     </w:p>
     <w:tbl>
       <w:tblPr>
@@ -22598,9 +22777,8 @@
       <w:pPr>
         <w:pStyle w:val="Descripcin"/>
       </w:pPr>
-      <w:bookmarkStart w:id="102" w:name="_Toc477600896"/>
-      <w:r>
-        <w:lastRenderedPageBreak/>
+      <w:bookmarkStart w:id="103" w:name="_Toc477600896"/>
+      <w:r>
         <w:t xml:space="preserve">Tabla </w:t>
       </w:r>
       <w:r>
@@ -22624,7 +22802,7 @@
       <w:r>
         <w:t>- Historia de usuario 6</w:t>
       </w:r>
-      <w:bookmarkEnd w:id="102"/>
+      <w:bookmarkEnd w:id="103"/>
     </w:p>
     <w:tbl>
       <w:tblPr>
@@ -22792,7 +22970,7 @@
       <w:pPr>
         <w:pStyle w:val="Descripcin"/>
       </w:pPr>
-      <w:bookmarkStart w:id="103" w:name="_Toc477600897"/>
+      <w:bookmarkStart w:id="104" w:name="_Toc477600897"/>
       <w:r>
         <w:t xml:space="preserve">Tabla </w:t>
       </w:r>
@@ -22817,7 +22995,7 @@
       <w:r>
         <w:t>- Historia de usuario 7</w:t>
       </w:r>
-      <w:bookmarkEnd w:id="103"/>
+      <w:bookmarkEnd w:id="104"/>
     </w:p>
     <w:p/>
     <w:p>
@@ -22828,11 +23006,11 @@
           <w:numId w:val="2"/>
         </w:numPr>
       </w:pPr>
-      <w:bookmarkStart w:id="104" w:name="_Toc477600846"/>
+      <w:bookmarkStart w:id="105" w:name="_Toc477600846"/>
       <w:r>
         <w:t>Diagrama de Casos de uso</w:t>
       </w:r>
-      <w:bookmarkEnd w:id="104"/>
+      <w:bookmarkEnd w:id="105"/>
     </w:p>
     <w:p/>
     <w:p>
@@ -22849,31 +23027,31 @@
         <w:pStyle w:val="Ttulo1"/>
         <w:numPr>
           <w:ilvl w:val="0"/>
-          <w:numId w:val="3"/>
+          <w:numId w:val="2"/>
         </w:numPr>
       </w:pPr>
-      <w:bookmarkStart w:id="105" w:name="_Toc423294908"/>
-      <w:bookmarkStart w:id="106" w:name="_Toc477600847"/>
+      <w:bookmarkStart w:id="106" w:name="_Toc423294908"/>
+      <w:bookmarkStart w:id="107" w:name="_Toc477600847"/>
       <w:r>
         <w:lastRenderedPageBreak/>
         <w:t>Especificación de diseño</w:t>
       </w:r>
-      <w:bookmarkEnd w:id="105"/>
       <w:bookmarkEnd w:id="106"/>
+      <w:bookmarkEnd w:id="107"/>
     </w:p>
     <w:p>
       <w:pPr>
         <w:pStyle w:val="Ttulo2"/>
         <w:numPr>
           <w:ilvl w:val="1"/>
-          <w:numId w:val="3"/>
+          <w:numId w:val="2"/>
         </w:numPr>
       </w:pPr>
-      <w:bookmarkStart w:id="107" w:name="_Toc477600848"/>
+      <w:bookmarkStart w:id="108" w:name="_Toc477600848"/>
       <w:r>
         <w:t>Introducción</w:t>
       </w:r>
-      <w:bookmarkEnd w:id="107"/>
+      <w:bookmarkEnd w:id="108"/>
     </w:p>
     <w:p>
       <w:r>
@@ -22906,14 +23084,14 @@
         <w:pStyle w:val="Ttulo2"/>
         <w:numPr>
           <w:ilvl w:val="1"/>
-          <w:numId w:val="3"/>
+          <w:numId w:val="2"/>
         </w:numPr>
       </w:pPr>
-      <w:bookmarkStart w:id="108" w:name="_Toc477600849"/>
+      <w:bookmarkStart w:id="109" w:name="_Toc477600849"/>
       <w:r>
         <w:t>Diseño de datos</w:t>
       </w:r>
-      <w:bookmarkEnd w:id="108"/>
+      <w:bookmarkEnd w:id="109"/>
     </w:p>
     <w:p>
       <w:r>
@@ -22928,14 +23106,14 @@
         <w:pStyle w:val="Ttulo3"/>
         <w:numPr>
           <w:ilvl w:val="2"/>
-          <w:numId w:val="3"/>
+          <w:numId w:val="2"/>
         </w:numPr>
       </w:pPr>
-      <w:bookmarkStart w:id="109" w:name="_Toc477600850"/>
+      <w:bookmarkStart w:id="110" w:name="_Toc477600850"/>
       <w:r>
         <w:t>Diagrama de clases</w:t>
       </w:r>
-      <w:bookmarkEnd w:id="109"/>
+      <w:bookmarkEnd w:id="110"/>
     </w:p>
     <w:p>
       <w:r>
@@ -22974,7 +23152,7 @@
         <w:pStyle w:val="Ttulo4"/>
         <w:numPr>
           <w:ilvl w:val="4"/>
-          <w:numId w:val="3"/>
+          <w:numId w:val="2"/>
         </w:numPr>
       </w:pPr>
       <w:r>
@@ -23001,7 +23179,7 @@
         <w:pStyle w:val="Ttulo5"/>
         <w:numPr>
           <w:ilvl w:val="6"/>
-          <w:numId w:val="3"/>
+          <w:numId w:val="2"/>
         </w:numPr>
       </w:pPr>
       <w:r>
@@ -23161,7 +23339,7 @@
                                 <w:sz w:val="24"/>
                               </w:rPr>
                             </w:pPr>
-                            <w:bookmarkStart w:id="110" w:name="_Toc477600872"/>
+                            <w:bookmarkStart w:id="111" w:name="_Toc477600872"/>
                             <w:r>
                               <w:t xml:space="preserve">Ilustración </w:t>
                             </w:r>
@@ -23193,7 +23371,7 @@
                             <w:r>
                               <w:t>QuickTest</w:t>
                             </w:r>
-                            <w:bookmarkEnd w:id="110"/>
+                            <w:bookmarkEnd w:id="111"/>
                             <w:proofErr w:type="spellEnd"/>
                           </w:p>
                         </w:txbxContent>
@@ -23227,7 +23405,7 @@
                           <w:sz w:val="24"/>
                         </w:rPr>
                       </w:pPr>
-                      <w:bookmarkStart w:id="111" w:name="_Toc477600872"/>
+                      <w:bookmarkStart w:id="112" w:name="_Toc477600872"/>
                       <w:r>
                         <w:t xml:space="preserve">Ilustración </w:t>
                       </w:r>
@@ -23259,7 +23437,7 @@
                       <w:r>
                         <w:t>QuickTest</w:t>
                       </w:r>
-                      <w:bookmarkEnd w:id="111"/>
+                      <w:bookmarkEnd w:id="112"/>
                       <w:proofErr w:type="spellEnd"/>
                     </w:p>
                   </w:txbxContent>
@@ -23442,7 +23620,7 @@
                                 <w:sz w:val="24"/>
                               </w:rPr>
                             </w:pPr>
-                            <w:bookmarkStart w:id="111" w:name="_Toc477600873"/>
+                            <w:bookmarkStart w:id="113" w:name="_Toc477600873"/>
                             <w:r>
                               <w:t xml:space="preserve">Ilustración </w:t>
                             </w:r>
@@ -23480,7 +23658,7 @@
                             <w:r>
                               <w:t>QuickTest</w:t>
                             </w:r>
-                            <w:bookmarkEnd w:id="111"/>
+                            <w:bookmarkEnd w:id="113"/>
                             <w:proofErr w:type="spellEnd"/>
                           </w:p>
                         </w:txbxContent>
@@ -23510,7 +23688,7 @@
                           <w:sz w:val="24"/>
                         </w:rPr>
                       </w:pPr>
-                      <w:bookmarkStart w:id="113" w:name="_Toc477600873"/>
+                      <w:bookmarkStart w:id="114" w:name="_Toc477600873"/>
                       <w:r>
                         <w:t xml:space="preserve">Ilustración </w:t>
                       </w:r>
@@ -23548,7 +23726,7 @@
                       <w:r>
                         <w:t>QuickTest</w:t>
                       </w:r>
-                      <w:bookmarkEnd w:id="113"/>
+                      <w:bookmarkEnd w:id="114"/>
                       <w:proofErr w:type="spellEnd"/>
                     </w:p>
                   </w:txbxContent>
@@ -23832,7 +24010,7 @@
                     <pic:cNvPicPr/>
                   </pic:nvPicPr>
                   <pic:blipFill>
-                    <a:blip r:embed="rId27"/>
+                    <a:blip r:embed="rId29"/>
                     <a:stretch>
                       <a:fillRect/>
                     </a:stretch>
@@ -23857,7 +24035,7 @@
       <w:pPr>
         <w:pStyle w:val="Descripcin"/>
       </w:pPr>
-      <w:bookmarkStart w:id="112" w:name="_Toc477600874"/>
+      <w:bookmarkStart w:id="115" w:name="_Toc477600874"/>
       <w:r>
         <w:t xml:space="preserve">Ilustración </w:t>
       </w:r>
@@ -23885,7 +24063,7 @@
       <w:r>
         <w:t>Clase ControlAccesoProfesor</w:t>
       </w:r>
-      <w:bookmarkEnd w:id="112"/>
+      <w:bookmarkEnd w:id="115"/>
     </w:p>
     <w:p/>
     <w:p>
@@ -23893,7 +24071,7 @@
         <w:pStyle w:val="Ttulo5"/>
         <w:numPr>
           <w:ilvl w:val="6"/>
-          <w:numId w:val="3"/>
+          <w:numId w:val="2"/>
         </w:numPr>
       </w:pPr>
       <w:r>
@@ -23984,7 +24162,7 @@
                                 <w:sz w:val="24"/>
                               </w:rPr>
                             </w:pPr>
-                            <w:bookmarkStart w:id="113" w:name="_Toc477600875"/>
+                            <w:bookmarkStart w:id="116" w:name="_Toc477600875"/>
                             <w:r>
                               <w:t xml:space="preserve">Ilustración </w:t>
                             </w:r>
@@ -24009,7 +24187,7 @@
                             <w:r>
                               <w:t xml:space="preserve"> - REST - Obtener cuestionario</w:t>
                             </w:r>
-                            <w:bookmarkEnd w:id="113"/>
+                            <w:bookmarkEnd w:id="116"/>
                           </w:p>
                         </w:txbxContent>
                       </wps:txbx>
@@ -24038,7 +24216,7 @@
                           <w:sz w:val="24"/>
                         </w:rPr>
                       </w:pPr>
-                      <w:bookmarkStart w:id="116" w:name="_Toc477600875"/>
+                      <w:bookmarkStart w:id="117" w:name="_Toc477600875"/>
                       <w:r>
                         <w:t xml:space="preserve">Ilustración </w:t>
                       </w:r>
@@ -24063,7 +24241,7 @@
                       <w:r>
                         <w:t xml:space="preserve"> - REST - Obtener cuestionario</w:t>
                       </w:r>
-                      <w:bookmarkEnd w:id="116"/>
+                      <w:bookmarkEnd w:id="117"/>
                     </w:p>
                   </w:txbxContent>
                 </v:textbox>
@@ -24342,7 +24520,7 @@
                             <w:pPr>
                               <w:pStyle w:val="Descripcin"/>
                             </w:pPr>
-                            <w:bookmarkStart w:id="114" w:name="_Toc477600876"/>
+                            <w:bookmarkStart w:id="118" w:name="_Toc477600876"/>
                             <w:r>
                               <w:t xml:space="preserve">Ilustración </w:t>
                             </w:r>
@@ -24367,7 +24545,7 @@
                             <w:r>
                               <w:t xml:space="preserve"> - REST - Duplicar cuestionario</w:t>
                             </w:r>
-                            <w:bookmarkEnd w:id="114"/>
+                            <w:bookmarkEnd w:id="118"/>
                           </w:p>
                         </w:txbxContent>
                       </wps:txbx>
@@ -24392,7 +24570,7 @@
                       <w:pPr>
                         <w:pStyle w:val="Descripcin"/>
                       </w:pPr>
-                      <w:bookmarkStart w:id="118" w:name="_Toc477600876"/>
+                      <w:bookmarkStart w:id="119" w:name="_Toc477600876"/>
                       <w:r>
                         <w:t xml:space="preserve">Ilustración </w:t>
                       </w:r>
@@ -24417,7 +24595,7 @@
                       <w:r>
                         <w:t xml:space="preserve"> - REST - Duplicar cuestionario</w:t>
                       </w:r>
-                      <w:bookmarkEnd w:id="118"/>
+                      <w:bookmarkEnd w:id="119"/>
                     </w:p>
                   </w:txbxContent>
                 </v:textbox>
@@ -24599,7 +24777,7 @@
                                 <w:sz w:val="24"/>
                               </w:rPr>
                             </w:pPr>
-                            <w:bookmarkStart w:id="115" w:name="_Toc477600877"/>
+                            <w:bookmarkStart w:id="120" w:name="_Toc477600877"/>
                             <w:r>
                               <w:t xml:space="preserve">Ilustración </w:t>
                             </w:r>
@@ -24624,7 +24802,7 @@
                             <w:r>
                               <w:t xml:space="preserve"> - REST - Insertar cuestionario</w:t>
                             </w:r>
-                            <w:bookmarkEnd w:id="115"/>
+                            <w:bookmarkEnd w:id="120"/>
                           </w:p>
                         </w:txbxContent>
                       </wps:txbx>
@@ -24653,7 +24831,7 @@
                           <w:sz w:val="24"/>
                         </w:rPr>
                       </w:pPr>
-                      <w:bookmarkStart w:id="120" w:name="_Toc477600877"/>
+                      <w:bookmarkStart w:id="121" w:name="_Toc477600877"/>
                       <w:r>
                         <w:t xml:space="preserve">Ilustración </w:t>
                       </w:r>
@@ -24678,7 +24856,7 @@
                       <w:r>
                         <w:t xml:space="preserve"> - REST - Insertar cuestionario</w:t>
                       </w:r>
-                      <w:bookmarkEnd w:id="120"/>
+                      <w:bookmarkEnd w:id="121"/>
                     </w:p>
                   </w:txbxContent>
                 </v:textbox>
@@ -24880,7 +25058,7 @@
                                 <w:sz w:val="24"/>
                               </w:rPr>
                             </w:pPr>
-                            <w:bookmarkStart w:id="116" w:name="_Toc477600878"/>
+                            <w:bookmarkStart w:id="122" w:name="_Toc477600878"/>
                             <w:r>
                               <w:t xml:space="preserve">Ilustración </w:t>
                             </w:r>
@@ -24905,7 +25083,7 @@
                             <w:r>
                               <w:t xml:space="preserve"> - REST - Eliminar cuestionario</w:t>
                             </w:r>
-                            <w:bookmarkEnd w:id="116"/>
+                            <w:bookmarkEnd w:id="122"/>
                           </w:p>
                         </w:txbxContent>
                       </wps:txbx>
@@ -24934,7 +25112,7 @@
                           <w:sz w:val="24"/>
                         </w:rPr>
                       </w:pPr>
-                      <w:bookmarkStart w:id="122" w:name="_Toc477600878"/>
+                      <w:bookmarkStart w:id="123" w:name="_Toc477600878"/>
                       <w:r>
                         <w:t xml:space="preserve">Ilustración </w:t>
                       </w:r>
@@ -24959,7 +25137,7 @@
                       <w:r>
                         <w:t xml:space="preserve"> - REST - Eliminar cuestionario</w:t>
                       </w:r>
-                      <w:bookmarkEnd w:id="122"/>
+                      <w:bookmarkEnd w:id="123"/>
                     </w:p>
                   </w:txbxContent>
                 </v:textbox>
@@ -25127,7 +25305,7 @@
                     <pic:cNvPicPr/>
                   </pic:nvPicPr>
                   <pic:blipFill>
-                    <a:blip r:embed="rId28"/>
+                    <a:blip r:embed="rId30"/>
                     <a:stretch>
                       <a:fillRect/>
                     </a:stretch>
@@ -25152,7 +25330,7 @@
       <w:pPr>
         <w:pStyle w:val="Descripcin"/>
       </w:pPr>
-      <w:bookmarkStart w:id="117" w:name="_Toc477600879"/>
+      <w:bookmarkStart w:id="124" w:name="_Toc477600879"/>
       <w:r>
         <w:t xml:space="preserve">Ilustración </w:t>
       </w:r>
@@ -25177,7 +25355,7 @@
       <w:r>
         <w:t xml:space="preserve"> - Clase GestionCuestionario</w:t>
       </w:r>
-      <w:bookmarkEnd w:id="117"/>
+      <w:bookmarkEnd w:id="124"/>
     </w:p>
     <w:p/>
     <w:p>
@@ -25185,7 +25363,7 @@
         <w:pStyle w:val="Ttulo5"/>
         <w:numPr>
           <w:ilvl w:val="6"/>
-          <w:numId w:val="3"/>
+          <w:numId w:val="2"/>
         </w:numPr>
       </w:pPr>
       <w:r>
@@ -25286,7 +25464,7 @@
                                 <w:sz w:val="24"/>
                               </w:rPr>
                             </w:pPr>
-                            <w:bookmarkStart w:id="118" w:name="_Toc477600880"/>
+                            <w:bookmarkStart w:id="125" w:name="_Toc477600880"/>
                             <w:r>
                               <w:t xml:space="preserve">Ilustración </w:t>
                             </w:r>
@@ -25311,7 +25489,7 @@
                             <w:r>
                               <w:t xml:space="preserve"> - REST - Mostrar resultados</w:t>
                             </w:r>
-                            <w:bookmarkEnd w:id="118"/>
+                            <w:bookmarkEnd w:id="125"/>
                           </w:p>
                         </w:txbxContent>
                       </wps:txbx>
@@ -25340,7 +25518,7 @@
                           <w:sz w:val="24"/>
                         </w:rPr>
                       </w:pPr>
-                      <w:bookmarkStart w:id="125" w:name="_Toc477600880"/>
+                      <w:bookmarkStart w:id="126" w:name="_Toc477600880"/>
                       <w:r>
                         <w:t xml:space="preserve">Ilustración </w:t>
                       </w:r>
@@ -25365,7 +25543,7 @@
                       <w:r>
                         <w:t xml:space="preserve"> - REST - Mostrar resultados</w:t>
                       </w:r>
-                      <w:bookmarkEnd w:id="125"/>
+                      <w:bookmarkEnd w:id="126"/>
                     </w:p>
                   </w:txbxContent>
                 </v:textbox>
@@ -25669,7 +25847,7 @@
                                 <w:sz w:val="24"/>
                               </w:rPr>
                             </w:pPr>
-                            <w:bookmarkStart w:id="119" w:name="_Toc477600881"/>
+                            <w:bookmarkStart w:id="127" w:name="_Toc477600881"/>
                             <w:r>
                               <w:t xml:space="preserve">Ilustración </w:t>
                             </w:r>
@@ -25694,7 +25872,7 @@
                             <w:r>
                               <w:t xml:space="preserve"> - REST - Iniciar cuestionario</w:t>
                             </w:r>
-                            <w:bookmarkEnd w:id="119"/>
+                            <w:bookmarkEnd w:id="127"/>
                           </w:p>
                         </w:txbxContent>
                       </wps:txbx>
@@ -25723,7 +25901,7 @@
                           <w:sz w:val="24"/>
                         </w:rPr>
                       </w:pPr>
-                      <w:bookmarkStart w:id="127" w:name="_Toc477600881"/>
+                      <w:bookmarkStart w:id="128" w:name="_Toc477600881"/>
                       <w:r>
                         <w:t xml:space="preserve">Ilustración </w:t>
                       </w:r>
@@ -25748,7 +25926,7 @@
                       <w:r>
                         <w:t xml:space="preserve"> - REST - Iniciar cuestionario</w:t>
                       </w:r>
-                      <w:bookmarkEnd w:id="127"/>
+                      <w:bookmarkEnd w:id="128"/>
                     </w:p>
                   </w:txbxContent>
                 </v:textbox>
@@ -25944,7 +26122,7 @@
                                 <w:sz w:val="24"/>
                               </w:rPr>
                             </w:pPr>
-                            <w:bookmarkStart w:id="120" w:name="_Toc477600882"/>
+                            <w:bookmarkStart w:id="129" w:name="_Toc477600882"/>
                             <w:r>
                               <w:t xml:space="preserve">Ilustración </w:t>
                             </w:r>
@@ -25969,7 +26147,7 @@
                             <w:r>
                               <w:t xml:space="preserve"> - REST - Finalizar cuestionario</w:t>
                             </w:r>
-                            <w:bookmarkEnd w:id="120"/>
+                            <w:bookmarkEnd w:id="129"/>
                           </w:p>
                         </w:txbxContent>
                       </wps:txbx>
@@ -25998,7 +26176,7 @@
                           <w:sz w:val="24"/>
                         </w:rPr>
                       </w:pPr>
-                      <w:bookmarkStart w:id="129" w:name="_Toc477600882"/>
+                      <w:bookmarkStart w:id="130" w:name="_Toc477600882"/>
                       <w:r>
                         <w:t xml:space="preserve">Ilustración </w:t>
                       </w:r>
@@ -26023,7 +26201,7 @@
                       <w:r>
                         <w:t xml:space="preserve"> - REST - Finalizar cuestionario</w:t>
                       </w:r>
-                      <w:bookmarkEnd w:id="129"/>
+                      <w:bookmarkEnd w:id="130"/>
                     </w:p>
                   </w:txbxContent>
                 </v:textbox>
@@ -26049,248 +26227,6 @@
             <wp:extent cx="5400040" cy="3021965"/>
             <wp:effectExtent l="0" t="0" r="0" b="6985"/>
             <wp:docPr id="37" name="Imagen 37"/>
-            <wp:cNvGraphicFramePr>
-              <a:graphicFrameLocks xmlns:a="http://schemas.openxmlformats.org/drawingml/2006/main" noChangeAspect="1"/>
-            </wp:cNvGraphicFramePr>
-            <a:graphic xmlns:a="http://schemas.openxmlformats.org/drawingml/2006/main">
-              <a:graphicData uri="http://schemas.openxmlformats.org/drawingml/2006/picture">
-                <pic:pic xmlns:pic="http://schemas.openxmlformats.org/drawingml/2006/picture">
-                  <pic:nvPicPr>
-                    <pic:cNvPr id="1" name=""/>
-                    <pic:cNvPicPr/>
-                  </pic:nvPicPr>
-                  <pic:blipFill>
-                    <a:blip r:embed="rId29"/>
-                    <a:stretch>
-                      <a:fillRect/>
-                    </a:stretch>
-                  </pic:blipFill>
-                  <pic:spPr>
-                    <a:xfrm>
-                      <a:off x="0" y="0"/>
-                      <a:ext cx="5400040" cy="3021965"/>
-                    </a:xfrm>
-                    <a:prstGeom prst="rect">
-                      <a:avLst/>
-                    </a:prstGeom>
-                  </pic:spPr>
-                </pic:pic>
-              </a:graphicData>
-            </a:graphic>
-          </wp:inline>
-        </w:drawing>
-      </w:r>
-    </w:p>
-    <w:p>
-      <w:pPr>
-        <w:pStyle w:val="Descripcin"/>
-      </w:pPr>
-      <w:bookmarkStart w:id="121" w:name="_Toc477600883"/>
-      <w:r>
-        <w:t xml:space="preserve">Ilustración </w:t>
-      </w:r>
-      <w:r>
-        <w:fldChar w:fldCharType="begin"/>
-      </w:r>
-      <w:r>
-        <w:instrText xml:space="preserve"> SEQ Ilustración \* ARABIC </w:instrText>
-      </w:r>
-      <w:r>
-        <w:fldChar w:fldCharType="separate"/>
-      </w:r>
-      <w:r>
-        <w:rPr>
-          <w:noProof/>
-        </w:rPr>
-        <w:t>16</w:t>
-      </w:r>
-      <w:r>
-        <w:fldChar w:fldCharType="end"/>
-      </w:r>
-      <w:r>
-        <w:t xml:space="preserve"> - Clase SolucionCuestionario</w:t>
-      </w:r>
-      <w:bookmarkEnd w:id="121"/>
-    </w:p>
-    <w:p>
-      <w:pPr>
-        <w:pStyle w:val="Ttulo4"/>
-        <w:numPr>
-          <w:ilvl w:val="4"/>
-          <w:numId w:val="3"/>
-        </w:numPr>
-      </w:pPr>
-      <w:r>
-        <w:t>Aplicación Android</w:t>
-      </w:r>
-    </w:p>
-    <w:p/>
-    <w:p/>
-    <w:p/>
-    <w:p/>
-    <w:p>
-      <w:pPr>
-        <w:pStyle w:val="Ttulo3"/>
-        <w:numPr>
-          <w:ilvl w:val="2"/>
-          <w:numId w:val="3"/>
-        </w:numPr>
-      </w:pPr>
-      <w:bookmarkStart w:id="122" w:name="_Toc477600851"/>
-      <w:r>
-        <w:t>Diagrama de paquetes</w:t>
-      </w:r>
-      <w:bookmarkEnd w:id="122"/>
-    </w:p>
-    <w:p>
-      <w:r>
-        <w:t>Para estos diagramas se ha decido utilizar el mismo criterio de color empleando anteriormente en el diagrama de clases.</w:t>
-      </w:r>
-    </w:p>
-    <w:p>
-      <w:pPr>
-        <w:pStyle w:val="Ttulo4"/>
-        <w:numPr>
-          <w:ilvl w:val="4"/>
-          <w:numId w:val="3"/>
-        </w:numPr>
-      </w:pPr>
-      <w:r>
-        <w:t>APIREST</w:t>
-      </w:r>
-    </w:p>
-    <w:p/>
-    <w:p>
-      <w:r>
-        <w:t>Este diagrama muestra un desglose de todos los componentes que entran en contacto en el API, como ya se ha comentado en color amarillo corresponde a la lógica dada en el proyecto de partida y en azul el APIREST desarrollado para interactuar con el controlador.</w:t>
-      </w:r>
-    </w:p>
-    <w:p>
-      <w:pPr>
-        <w:keepNext/>
-      </w:pPr>
-      <w:r>
-        <w:rPr>
-          <w:noProof/>
-          <w:lang w:val="es-ES"/>
-        </w:rPr>
-        <w:lastRenderedPageBreak/>
-        <w:drawing>
-          <wp:inline distT="0" distB="0" distL="0" distR="0" wp14:anchorId="7DA4EBDB" wp14:editId="119EF2F6">
-            <wp:extent cx="5400040" cy="2049780"/>
-            <wp:effectExtent l="0" t="0" r="0" b="7620"/>
-            <wp:docPr id="40" name="Imagen 40"/>
-            <wp:cNvGraphicFramePr>
-              <a:graphicFrameLocks xmlns:a="http://schemas.openxmlformats.org/drawingml/2006/main" noChangeAspect="1"/>
-            </wp:cNvGraphicFramePr>
-            <a:graphic xmlns:a="http://schemas.openxmlformats.org/drawingml/2006/main">
-              <a:graphicData uri="http://schemas.openxmlformats.org/drawingml/2006/picture">
-                <pic:pic xmlns:pic="http://schemas.openxmlformats.org/drawingml/2006/picture">
-                  <pic:nvPicPr>
-                    <pic:cNvPr id="1" name=""/>
-                    <pic:cNvPicPr/>
-                  </pic:nvPicPr>
-                  <pic:blipFill>
-                    <a:blip r:embed="rId30"/>
-                    <a:stretch>
-                      <a:fillRect/>
-                    </a:stretch>
-                  </pic:blipFill>
-                  <pic:spPr>
-                    <a:xfrm>
-                      <a:off x="0" y="0"/>
-                      <a:ext cx="5400040" cy="2049780"/>
-                    </a:xfrm>
-                    <a:prstGeom prst="rect">
-                      <a:avLst/>
-                    </a:prstGeom>
-                  </pic:spPr>
-                </pic:pic>
-              </a:graphicData>
-            </a:graphic>
-          </wp:inline>
-        </w:drawing>
-      </w:r>
-    </w:p>
-    <w:p>
-      <w:pPr>
-        <w:pStyle w:val="Descripcin"/>
-      </w:pPr>
-      <w:bookmarkStart w:id="123" w:name="_Toc477600884"/>
-      <w:r>
-        <w:t xml:space="preserve">Ilustración </w:t>
-      </w:r>
-      <w:r>
-        <w:fldChar w:fldCharType="begin"/>
-      </w:r>
-      <w:r>
-        <w:instrText xml:space="preserve"> SEQ Ilustración \* ARABIC </w:instrText>
-      </w:r>
-      <w:r>
-        <w:fldChar w:fldCharType="separate"/>
-      </w:r>
-      <w:r>
-        <w:rPr>
-          <w:noProof/>
-        </w:rPr>
-        <w:t>17</w:t>
-      </w:r>
-      <w:r>
-        <w:fldChar w:fldCharType="end"/>
-      </w:r>
-      <w:r>
-        <w:t xml:space="preserve"> - Diagrama de paquetes </w:t>
-      </w:r>
-      <w:r>
-        <w:t>–</w:t>
-      </w:r>
-      <w:r>
-        <w:t xml:space="preserve"> REST</w:t>
-      </w:r>
-      <w:bookmarkEnd w:id="123"/>
-    </w:p>
-    <w:p/>
-    <w:p>
-      <w:pPr>
-        <w:pStyle w:val="Ttulo4"/>
-        <w:numPr>
-          <w:ilvl w:val="4"/>
-          <w:numId w:val="3"/>
-        </w:numPr>
-      </w:pPr>
-      <w:r>
-        <w:t>Aplicación Android</w:t>
-      </w:r>
-    </w:p>
-    <w:p/>
-    <w:p>
-      <w:r>
-        <w:t xml:space="preserve">En este diagrama se muestra el desglose de todos los componentes que forman la arquitectura del </w:t>
-      </w:r>
-      <w:r>
-        <w:t>Front</w:t>
-      </w:r>
-      <w:bookmarkStart w:id="124" w:name="_GoBack"/>
-      <w:bookmarkEnd w:id="124"/>
-      <w:r>
-        <w:t>End de la aplicación.</w:t>
-      </w:r>
-    </w:p>
-    <w:p/>
-    <w:p>
-      <w:pPr>
-        <w:keepNext/>
-      </w:pPr>
-      <w:r>
-        <w:rPr>
-          <w:noProof/>
-          <w:lang w:val="es-ES"/>
-        </w:rPr>
-        <w:drawing>
-          <wp:inline distT="0" distB="0" distL="0" distR="0" wp14:anchorId="78B51833" wp14:editId="1F8F20BF">
-            <wp:extent cx="5400040" cy="1661795"/>
-            <wp:effectExtent l="0" t="0" r="0" b="0"/>
-            <wp:docPr id="8" name="Imagen 8"/>
             <wp:cNvGraphicFramePr>
               <a:graphicFrameLocks xmlns:a="http://schemas.openxmlformats.org/drawingml/2006/main" noChangeAspect="1"/>
             </wp:cNvGraphicFramePr>
@@ -26310,6 +26246,246 @@
                   <pic:spPr>
                     <a:xfrm>
                       <a:off x="0" y="0"/>
+                      <a:ext cx="5400040" cy="3021965"/>
+                    </a:xfrm>
+                    <a:prstGeom prst="rect">
+                      <a:avLst/>
+                    </a:prstGeom>
+                  </pic:spPr>
+                </pic:pic>
+              </a:graphicData>
+            </a:graphic>
+          </wp:inline>
+        </w:drawing>
+      </w:r>
+    </w:p>
+    <w:p>
+      <w:pPr>
+        <w:pStyle w:val="Descripcin"/>
+      </w:pPr>
+      <w:bookmarkStart w:id="131" w:name="_Toc477600883"/>
+      <w:r>
+        <w:t xml:space="preserve">Ilustración </w:t>
+      </w:r>
+      <w:r>
+        <w:fldChar w:fldCharType="begin"/>
+      </w:r>
+      <w:r>
+        <w:instrText xml:space="preserve"> SEQ Ilustración \* ARABIC </w:instrText>
+      </w:r>
+      <w:r>
+        <w:fldChar w:fldCharType="separate"/>
+      </w:r>
+      <w:r>
+        <w:rPr>
+          <w:noProof/>
+        </w:rPr>
+        <w:t>16</w:t>
+      </w:r>
+      <w:r>
+        <w:fldChar w:fldCharType="end"/>
+      </w:r>
+      <w:r>
+        <w:t xml:space="preserve"> - Clase SolucionCuestionario</w:t>
+      </w:r>
+      <w:bookmarkEnd w:id="131"/>
+    </w:p>
+    <w:p>
+      <w:pPr>
+        <w:pStyle w:val="Ttulo4"/>
+        <w:numPr>
+          <w:ilvl w:val="4"/>
+          <w:numId w:val="2"/>
+        </w:numPr>
+      </w:pPr>
+      <w:r>
+        <w:t>Aplicación Android</w:t>
+      </w:r>
+    </w:p>
+    <w:p/>
+    <w:p/>
+    <w:p/>
+    <w:p/>
+    <w:p>
+      <w:pPr>
+        <w:pStyle w:val="Ttulo3"/>
+        <w:numPr>
+          <w:ilvl w:val="2"/>
+          <w:numId w:val="2"/>
+        </w:numPr>
+      </w:pPr>
+      <w:bookmarkStart w:id="132" w:name="_Toc477600851"/>
+      <w:r>
+        <w:t>Diagrama de paquetes</w:t>
+      </w:r>
+      <w:bookmarkEnd w:id="132"/>
+    </w:p>
+    <w:p>
+      <w:r>
+        <w:t>Para estos diagramas se ha decido utilizar el mismo criterio de color empleando anteriormente en el diagrama de clases.</w:t>
+      </w:r>
+    </w:p>
+    <w:p>
+      <w:pPr>
+        <w:pStyle w:val="Ttulo4"/>
+        <w:numPr>
+          <w:ilvl w:val="4"/>
+          <w:numId w:val="2"/>
+        </w:numPr>
+      </w:pPr>
+      <w:r>
+        <w:t>APIREST</w:t>
+      </w:r>
+    </w:p>
+    <w:p/>
+    <w:p>
+      <w:r>
+        <w:t>Este diagrama muestra un desglose de todos los componentes que entran en contacto en el API, como ya se ha comentado en color amarillo corresponde a la lógica dada en el proyecto de partida y en azul el APIREST desarrollado para interactuar con el controlador.</w:t>
+      </w:r>
+    </w:p>
+    <w:p>
+      <w:pPr>
+        <w:keepNext/>
+      </w:pPr>
+      <w:r>
+        <w:rPr>
+          <w:noProof/>
+          <w:lang w:val="es-ES"/>
+        </w:rPr>
+        <w:lastRenderedPageBreak/>
+        <w:drawing>
+          <wp:inline distT="0" distB="0" distL="0" distR="0" wp14:anchorId="7DA4EBDB" wp14:editId="119EF2F6">
+            <wp:extent cx="5400040" cy="2049780"/>
+            <wp:effectExtent l="0" t="0" r="0" b="7620"/>
+            <wp:docPr id="40" name="Imagen 40"/>
+            <wp:cNvGraphicFramePr>
+              <a:graphicFrameLocks xmlns:a="http://schemas.openxmlformats.org/drawingml/2006/main" noChangeAspect="1"/>
+            </wp:cNvGraphicFramePr>
+            <a:graphic xmlns:a="http://schemas.openxmlformats.org/drawingml/2006/main">
+              <a:graphicData uri="http://schemas.openxmlformats.org/drawingml/2006/picture">
+                <pic:pic xmlns:pic="http://schemas.openxmlformats.org/drawingml/2006/picture">
+                  <pic:nvPicPr>
+                    <pic:cNvPr id="1" name=""/>
+                    <pic:cNvPicPr/>
+                  </pic:nvPicPr>
+                  <pic:blipFill>
+                    <a:blip r:embed="rId32"/>
+                    <a:stretch>
+                      <a:fillRect/>
+                    </a:stretch>
+                  </pic:blipFill>
+                  <pic:spPr>
+                    <a:xfrm>
+                      <a:off x="0" y="0"/>
+                      <a:ext cx="5400040" cy="2049780"/>
+                    </a:xfrm>
+                    <a:prstGeom prst="rect">
+                      <a:avLst/>
+                    </a:prstGeom>
+                  </pic:spPr>
+                </pic:pic>
+              </a:graphicData>
+            </a:graphic>
+          </wp:inline>
+        </w:drawing>
+      </w:r>
+    </w:p>
+    <w:p>
+      <w:pPr>
+        <w:pStyle w:val="Descripcin"/>
+      </w:pPr>
+      <w:bookmarkStart w:id="133" w:name="_Toc477600884"/>
+      <w:r>
+        <w:t xml:space="preserve">Ilustración </w:t>
+      </w:r>
+      <w:r>
+        <w:fldChar w:fldCharType="begin"/>
+      </w:r>
+      <w:r>
+        <w:instrText xml:space="preserve"> SEQ Ilustración \* ARABIC </w:instrText>
+      </w:r>
+      <w:r>
+        <w:fldChar w:fldCharType="separate"/>
+      </w:r>
+      <w:r>
+        <w:rPr>
+          <w:noProof/>
+        </w:rPr>
+        <w:t>17</w:t>
+      </w:r>
+      <w:r>
+        <w:fldChar w:fldCharType="end"/>
+      </w:r>
+      <w:r>
+        <w:t xml:space="preserve"> - Diagrama de paquetes </w:t>
+      </w:r>
+      <w:r>
+        <w:t>–</w:t>
+      </w:r>
+      <w:r>
+        <w:t xml:space="preserve"> REST</w:t>
+      </w:r>
+      <w:bookmarkEnd w:id="133"/>
+    </w:p>
+    <w:p/>
+    <w:p>
+      <w:pPr>
+        <w:pStyle w:val="Ttulo4"/>
+        <w:numPr>
+          <w:ilvl w:val="4"/>
+          <w:numId w:val="2"/>
+        </w:numPr>
+      </w:pPr>
+      <w:r>
+        <w:t>Aplicación Android</w:t>
+      </w:r>
+    </w:p>
+    <w:p/>
+    <w:p>
+      <w:r>
+        <w:t xml:space="preserve">En este diagrama se muestra el desglose de todos los componentes que forman la arquitectura del </w:t>
+      </w:r>
+      <w:r>
+        <w:t>Front</w:t>
+      </w:r>
+      <w:r>
+        <w:t>End de la aplicación.</w:t>
+      </w:r>
+    </w:p>
+    <w:p/>
+    <w:p>
+      <w:pPr>
+        <w:keepNext/>
+      </w:pPr>
+      <w:r>
+        <w:rPr>
+          <w:noProof/>
+          <w:lang w:val="es-ES"/>
+        </w:rPr>
+        <w:drawing>
+          <wp:inline distT="0" distB="0" distL="0" distR="0" wp14:anchorId="78B51833" wp14:editId="1F8F20BF">
+            <wp:extent cx="5400040" cy="1661795"/>
+            <wp:effectExtent l="0" t="0" r="0" b="0"/>
+            <wp:docPr id="8" name="Imagen 8"/>
+            <wp:cNvGraphicFramePr>
+              <a:graphicFrameLocks xmlns:a="http://schemas.openxmlformats.org/drawingml/2006/main" noChangeAspect="1"/>
+            </wp:cNvGraphicFramePr>
+            <a:graphic xmlns:a="http://schemas.openxmlformats.org/drawingml/2006/main">
+              <a:graphicData uri="http://schemas.openxmlformats.org/drawingml/2006/picture">
+                <pic:pic xmlns:pic="http://schemas.openxmlformats.org/drawingml/2006/picture">
+                  <pic:nvPicPr>
+                    <pic:cNvPr id="1" name=""/>
+                    <pic:cNvPicPr/>
+                  </pic:nvPicPr>
+                  <pic:blipFill>
+                    <a:blip r:embed="rId33"/>
+                    <a:stretch>
+                      <a:fillRect/>
+                    </a:stretch>
+                  </pic:blipFill>
+                  <pic:spPr>
+                    <a:xfrm>
+                      <a:off x="0" y="0"/>
                       <a:ext cx="5400040" cy="1661795"/>
                     </a:xfrm>
                     <a:prstGeom prst="rect">
@@ -26358,56 +26534,56 @@
         <w:pStyle w:val="Ttulo2"/>
         <w:numPr>
           <w:ilvl w:val="1"/>
-          <w:numId w:val="3"/>
+          <w:numId w:val="2"/>
         </w:numPr>
       </w:pPr>
-      <w:bookmarkStart w:id="125" w:name="_Toc477600852"/>
+      <w:bookmarkStart w:id="134" w:name="_Toc477600852"/>
       <w:r>
         <w:t>Diseño procedimental</w:t>
       </w:r>
-      <w:bookmarkEnd w:id="125"/>
+      <w:bookmarkEnd w:id="134"/>
     </w:p>
     <w:p>
       <w:pPr>
         <w:pStyle w:val="Ttulo3"/>
         <w:numPr>
           <w:ilvl w:val="2"/>
-          <w:numId w:val="3"/>
+          <w:numId w:val="2"/>
         </w:numPr>
       </w:pPr>
-      <w:bookmarkStart w:id="126" w:name="_Toc477600853"/>
+      <w:bookmarkStart w:id="135" w:name="_Toc477600853"/>
       <w:r>
         <w:t>Diagrama de secuencias</w:t>
       </w:r>
-      <w:bookmarkEnd w:id="126"/>
+      <w:bookmarkEnd w:id="135"/>
     </w:p>
     <w:p>
       <w:pPr>
         <w:pStyle w:val="Ttulo2"/>
         <w:numPr>
           <w:ilvl w:val="1"/>
-          <w:numId w:val="3"/>
+          <w:numId w:val="2"/>
         </w:numPr>
       </w:pPr>
-      <w:bookmarkStart w:id="127" w:name="_Toc477600854"/>
+      <w:bookmarkStart w:id="136" w:name="_Toc477600854"/>
       <w:r>
         <w:t>Diseño arquitectónico</w:t>
       </w:r>
-      <w:bookmarkEnd w:id="127"/>
+      <w:bookmarkEnd w:id="136"/>
     </w:p>
     <w:p>
       <w:pPr>
         <w:pStyle w:val="Ttulo3"/>
         <w:numPr>
           <w:ilvl w:val="2"/>
-          <w:numId w:val="3"/>
+          <w:numId w:val="2"/>
         </w:numPr>
       </w:pPr>
-      <w:bookmarkStart w:id="128" w:name="_Toc477600855"/>
+      <w:bookmarkStart w:id="137" w:name="_Toc477600855"/>
       <w:r>
         <w:t>Diagrama de despliegue</w:t>
       </w:r>
-      <w:bookmarkEnd w:id="128"/>
+      <w:bookmarkEnd w:id="137"/>
     </w:p>
     <w:p/>
     <w:p>
@@ -26424,164 +26600,164 @@
         <w:pStyle w:val="Ttulo1"/>
         <w:numPr>
           <w:ilvl w:val="0"/>
-          <w:numId w:val="3"/>
+          <w:numId w:val="2"/>
         </w:numPr>
       </w:pPr>
-      <w:bookmarkStart w:id="129" w:name="_Toc423294909"/>
-      <w:bookmarkStart w:id="130" w:name="_Toc477600856"/>
+      <w:bookmarkStart w:id="138" w:name="_Toc423294909"/>
+      <w:bookmarkStart w:id="139" w:name="_Toc477600856"/>
       <w:r>
         <w:lastRenderedPageBreak/>
         <w:t>Manual del programador</w:t>
       </w:r>
-      <w:bookmarkEnd w:id="129"/>
-      <w:bookmarkEnd w:id="130"/>
+      <w:bookmarkEnd w:id="138"/>
+      <w:bookmarkEnd w:id="139"/>
     </w:p>
     <w:p>
       <w:pPr>
         <w:pStyle w:val="Ttulo2"/>
         <w:numPr>
           <w:ilvl w:val="1"/>
-          <w:numId w:val="3"/>
+          <w:numId w:val="2"/>
         </w:numPr>
       </w:pPr>
-      <w:bookmarkStart w:id="131" w:name="_Toc477600857"/>
+      <w:bookmarkStart w:id="140" w:name="_Toc477600857"/>
       <w:r>
         <w:t>Introducción</w:t>
       </w:r>
-      <w:bookmarkEnd w:id="131"/>
+      <w:bookmarkEnd w:id="140"/>
     </w:p>
     <w:p>
       <w:pPr>
         <w:pStyle w:val="Ttulo2"/>
         <w:numPr>
           <w:ilvl w:val="1"/>
-          <w:numId w:val="3"/>
+          <w:numId w:val="2"/>
         </w:numPr>
       </w:pPr>
-      <w:bookmarkStart w:id="132" w:name="_Ref423362187"/>
-      <w:bookmarkStart w:id="133" w:name="_Toc477600858"/>
+      <w:bookmarkStart w:id="141" w:name="_Ref423362187"/>
+      <w:bookmarkStart w:id="142" w:name="_Toc477600858"/>
       <w:r>
         <w:t>Estructura de directorios</w:t>
       </w:r>
-      <w:bookmarkEnd w:id="132"/>
-      <w:bookmarkEnd w:id="133"/>
+      <w:bookmarkEnd w:id="141"/>
+      <w:bookmarkEnd w:id="142"/>
     </w:p>
     <w:p>
       <w:pPr>
         <w:pStyle w:val="Ttulo2"/>
         <w:numPr>
           <w:ilvl w:val="1"/>
-          <w:numId w:val="3"/>
+          <w:numId w:val="2"/>
         </w:numPr>
       </w:pPr>
-      <w:bookmarkStart w:id="134" w:name="_Toc477600859"/>
+      <w:bookmarkStart w:id="143" w:name="_Toc477600859"/>
       <w:r>
         <w:t>Manual del programador</w:t>
       </w:r>
-      <w:bookmarkEnd w:id="134"/>
+      <w:bookmarkEnd w:id="143"/>
     </w:p>
     <w:p>
       <w:pPr>
         <w:pStyle w:val="Ttulo2"/>
         <w:numPr>
           <w:ilvl w:val="1"/>
-          <w:numId w:val="3"/>
+          <w:numId w:val="2"/>
         </w:numPr>
       </w:pPr>
-      <w:bookmarkStart w:id="135" w:name="_Toc477600860"/>
+      <w:bookmarkStart w:id="144" w:name="_Toc477600860"/>
       <w:r>
         <w:t>Compilación, instalación y ejecución del proyecto</w:t>
       </w:r>
-      <w:bookmarkEnd w:id="135"/>
+      <w:bookmarkEnd w:id="144"/>
     </w:p>
     <w:p>
       <w:pPr>
         <w:pStyle w:val="Ttulo2"/>
         <w:numPr>
           <w:ilvl w:val="1"/>
-          <w:numId w:val="3"/>
+          <w:numId w:val="2"/>
         </w:numPr>
       </w:pPr>
-      <w:bookmarkStart w:id="136" w:name="_Toc477600861"/>
+      <w:bookmarkStart w:id="145" w:name="_Toc477600861"/>
       <w:r>
         <w:t>Pruebas</w:t>
       </w:r>
       <w:r>
         <w:t xml:space="preserve"> del sistema</w:t>
       </w:r>
-      <w:bookmarkEnd w:id="136"/>
+      <w:bookmarkEnd w:id="145"/>
     </w:p>
     <w:p>
       <w:pPr>
         <w:pStyle w:val="Ttulo1"/>
         <w:numPr>
           <w:ilvl w:val="0"/>
-          <w:numId w:val="3"/>
+          <w:numId w:val="2"/>
         </w:numPr>
       </w:pPr>
-      <w:bookmarkStart w:id="137" w:name="_Toc423294910"/>
-      <w:bookmarkStart w:id="138" w:name="_Toc477600862"/>
+      <w:bookmarkStart w:id="146" w:name="_Toc423294910"/>
+      <w:bookmarkStart w:id="147" w:name="_Toc477600862"/>
       <w:r>
         <w:t>Manual del usuario</w:t>
       </w:r>
-      <w:bookmarkEnd w:id="137"/>
-      <w:bookmarkEnd w:id="138"/>
+      <w:bookmarkEnd w:id="146"/>
+      <w:bookmarkEnd w:id="147"/>
     </w:p>
     <w:p>
       <w:pPr>
         <w:pStyle w:val="Ttulo2"/>
         <w:numPr>
           <w:ilvl w:val="1"/>
-          <w:numId w:val="3"/>
+          <w:numId w:val="2"/>
         </w:numPr>
       </w:pPr>
-      <w:bookmarkStart w:id="139" w:name="_Toc477600863"/>
+      <w:bookmarkStart w:id="148" w:name="_Toc477600863"/>
       <w:r>
         <w:t>Introducción</w:t>
       </w:r>
-      <w:bookmarkEnd w:id="139"/>
+      <w:bookmarkEnd w:id="148"/>
     </w:p>
     <w:p>
       <w:pPr>
         <w:pStyle w:val="Ttulo2"/>
         <w:numPr>
           <w:ilvl w:val="1"/>
-          <w:numId w:val="3"/>
+          <w:numId w:val="2"/>
         </w:numPr>
       </w:pPr>
-      <w:bookmarkStart w:id="140" w:name="_Toc477600864"/>
+      <w:bookmarkStart w:id="149" w:name="_Toc477600864"/>
       <w:r>
         <w:t>Requisitos de usuarios</w:t>
       </w:r>
-      <w:bookmarkEnd w:id="140"/>
+      <w:bookmarkEnd w:id="149"/>
     </w:p>
     <w:p>
       <w:pPr>
         <w:pStyle w:val="Ttulo2"/>
         <w:numPr>
           <w:ilvl w:val="1"/>
-          <w:numId w:val="3"/>
+          <w:numId w:val="2"/>
         </w:numPr>
       </w:pPr>
-      <w:bookmarkStart w:id="141" w:name="_Toc477600865"/>
+      <w:bookmarkStart w:id="150" w:name="_Toc477600865"/>
       <w:r>
         <w:t>Instalación</w:t>
       </w:r>
-      <w:bookmarkEnd w:id="141"/>
+      <w:bookmarkEnd w:id="150"/>
     </w:p>
     <w:p>
       <w:pPr>
         <w:pStyle w:val="Ttulo2"/>
         <w:numPr>
           <w:ilvl w:val="1"/>
-          <w:numId w:val="3"/>
+          <w:numId w:val="2"/>
         </w:numPr>
       </w:pPr>
-      <w:bookmarkStart w:id="142" w:name="_Toc477600866"/>
+      <w:bookmarkStart w:id="151" w:name="_Toc477600866"/>
       <w:r>
         <w:t>Manual del usuario</w:t>
       </w:r>
-      <w:bookmarkEnd w:id="142"/>
+      <w:bookmarkEnd w:id="151"/>
     </w:p>
     <w:p/>
     <w:p>
@@ -26595,9 +26771,9 @@
         </w:sectPr>
       </w:pPr>
     </w:p>
+    <w:bookmarkEnd w:id="66" w:displacedByCustomXml="next"/>
     <w:bookmarkEnd w:id="65" w:displacedByCustomXml="next"/>
-    <w:bookmarkEnd w:id="64" w:displacedByCustomXml="next"/>
-    <w:bookmarkStart w:id="143" w:name="_Toc477600867" w:displacedByCustomXml="next"/>
+    <w:bookmarkStart w:id="152" w:name="_Toc477600867" w:displacedByCustomXml="next"/>
     <w:sdt>
       <w:sdtPr>
         <w:rPr>
@@ -26627,14 +26803,13 @@
           <w:r>
             <w:t>Bibliografía</w:t>
           </w:r>
-          <w:bookmarkEnd w:id="143"/>
+          <w:bookmarkEnd w:id="152"/>
         </w:p>
         <w:sdt>
           <w:sdtPr>
             <w:id w:val="111145805"/>
             <w:bibliography/>
           </w:sdtPr>
-          <w:sdtEndPr/>
           <w:sdtContent>
             <w:p>
               <w:pPr>
@@ -26673,7 +26848,7 @@
               </w:tblGrid>
               <w:tr>
                 <w:trPr>
-                  <w:divId w:val="443885624"/>
+                  <w:divId w:val="597563792"/>
                   <w:tblCellSpacing w:w="15" w:type="dxa"/>
                 </w:trPr>
                 <w:tc>
@@ -26728,7 +26903,7 @@
               </w:tr>
               <w:tr>
                 <w:trPr>
-                  <w:divId w:val="443885624"/>
+                  <w:divId w:val="597563792"/>
                   <w:tblCellSpacing w:w="15" w:type="dxa"/>
                 </w:trPr>
                 <w:tc>
@@ -26774,7 +26949,7 @@
               </w:tr>
               <w:tr>
                 <w:trPr>
-                  <w:divId w:val="443885624"/>
+                  <w:divId w:val="597563792"/>
                   <w:tblCellSpacing w:w="15" w:type="dxa"/>
                 </w:trPr>
                 <w:tc>
@@ -26820,7 +26995,7 @@
               </w:tr>
               <w:tr>
                 <w:trPr>
-                  <w:divId w:val="443885624"/>
+                  <w:divId w:val="597563792"/>
                   <w:tblCellSpacing w:w="15" w:type="dxa"/>
                 </w:trPr>
                 <w:tc>
@@ -26874,7 +27049,7 @@
               </w:tr>
               <w:tr>
                 <w:trPr>
-                  <w:divId w:val="443885624"/>
+                  <w:divId w:val="597563792"/>
                   <w:tblCellSpacing w:w="15" w:type="dxa"/>
                 </w:trPr>
                 <w:tc>
@@ -26920,7 +27095,7 @@
               </w:tr>
               <w:tr>
                 <w:trPr>
-                  <w:divId w:val="443885624"/>
+                  <w:divId w:val="597563792"/>
                   <w:tblCellSpacing w:w="15" w:type="dxa"/>
                 </w:trPr>
                 <w:tc>
@@ -26966,7 +27141,7 @@
               </w:tr>
               <w:tr>
                 <w:trPr>
-                  <w:divId w:val="443885624"/>
+                  <w:divId w:val="597563792"/>
                   <w:tblCellSpacing w:w="15" w:type="dxa"/>
                 </w:trPr>
                 <w:tc>
@@ -27012,7 +27187,7 @@
               </w:tr>
               <w:tr>
                 <w:trPr>
-                  <w:divId w:val="443885624"/>
+                  <w:divId w:val="597563792"/>
                   <w:tblCellSpacing w:w="15" w:type="dxa"/>
                 </w:trPr>
                 <w:tc>
@@ -27058,7 +27233,7 @@
               </w:tr>
               <w:tr>
                 <w:trPr>
-                  <w:divId w:val="443885624"/>
+                  <w:divId w:val="597563792"/>
                   <w:tblCellSpacing w:w="15" w:type="dxa"/>
                 </w:trPr>
                 <w:tc>
@@ -27104,7 +27279,7 @@
               </w:tr>
               <w:tr>
                 <w:trPr>
-                  <w:divId w:val="443885624"/>
+                  <w:divId w:val="597563792"/>
                   <w:tblCellSpacing w:w="15" w:type="dxa"/>
                 </w:trPr>
                 <w:tc>
@@ -27150,7 +27325,7 @@
               </w:tr>
               <w:tr>
                 <w:trPr>
-                  <w:divId w:val="443885624"/>
+                  <w:divId w:val="597563792"/>
                   <w:tblCellSpacing w:w="15" w:type="dxa"/>
                 </w:trPr>
                 <w:tc>
@@ -27196,7 +27371,7 @@
               </w:tr>
               <w:tr>
                 <w:trPr>
-                  <w:divId w:val="443885624"/>
+                  <w:divId w:val="597563792"/>
                   <w:tblCellSpacing w:w="15" w:type="dxa"/>
                 </w:trPr>
                 <w:tc>
@@ -27242,7 +27417,7 @@
               </w:tr>
               <w:tr>
                 <w:trPr>
-                  <w:divId w:val="443885624"/>
+                  <w:divId w:val="597563792"/>
                   <w:tblCellSpacing w:w="15" w:type="dxa"/>
                 </w:trPr>
                 <w:tc>
@@ -27288,7 +27463,7 @@
               </w:tr>
               <w:tr>
                 <w:trPr>
-                  <w:divId w:val="443885624"/>
+                  <w:divId w:val="597563792"/>
                   <w:tblCellSpacing w:w="15" w:type="dxa"/>
                 </w:trPr>
                 <w:tc>
@@ -27334,7 +27509,7 @@
               </w:tr>
               <w:tr>
                 <w:trPr>
-                  <w:divId w:val="443885624"/>
+                  <w:divId w:val="597563792"/>
                   <w:tblCellSpacing w:w="15" w:type="dxa"/>
                 </w:trPr>
                 <w:tc>
@@ -27373,14 +27548,14 @@
                       <w:rPr>
                         <w:noProof/>
                       </w:rPr>
-                      <w:t>«Wikipedia - SCRUM,» [En línea]. Available: https://es.wikipedia.org/wiki/Scrum_(desarrollo_de_software).</w:t>
+                      <w:t>«Retrofit,» [En línea]. Available: http://square.github.io/retrofit/.</w:t>
                     </w:r>
                   </w:p>
                 </w:tc>
               </w:tr>
               <w:tr>
                 <w:trPr>
-                  <w:divId w:val="443885624"/>
+                  <w:divId w:val="597563792"/>
                   <w:tblCellSpacing w:w="15" w:type="dxa"/>
                 </w:trPr>
                 <w:tc>
@@ -27419,14 +27594,14 @@
                       <w:rPr>
                         <w:noProof/>
                       </w:rPr>
-                      <w:t>«PHP - Documentación,» [En línea]. Available: http://uk1.php.net/manual/es/langref.php.</w:t>
+                      <w:t>«Volley,» [En línea]. Available: https://github.com/google/volley.</w:t>
                     </w:r>
                   </w:p>
                 </w:tc>
               </w:tr>
               <w:tr>
                 <w:trPr>
-                  <w:divId w:val="443885624"/>
+                  <w:divId w:val="597563792"/>
                   <w:tblCellSpacing w:w="15" w:type="dxa"/>
                 </w:trPr>
                 <w:tc>
@@ -27465,14 +27640,14 @@
                       <w:rPr>
                         <w:noProof/>
                       </w:rPr>
-                      <w:t>«CakePHP,» [En línea]. Available: https://cakephp.org/.</w:t>
+                      <w:t>«Gson,» [En línea]. Available: https://github.com/google/gson.</w:t>
                     </w:r>
                   </w:p>
                 </w:tc>
               </w:tr>
               <w:tr>
                 <w:trPr>
-                  <w:divId w:val="443885624"/>
+                  <w:divId w:val="597563792"/>
                   <w:tblCellSpacing w:w="15" w:type="dxa"/>
                 </w:trPr>
                 <w:tc>
@@ -27511,14 +27686,14 @@
                       <w:rPr>
                         <w:noProof/>
                       </w:rPr>
-                      <w:t>«Laravel,» [En línea]. Available: https://laravel.com/.</w:t>
+                      <w:t>«Wikipedia - SCRUM,» [En línea]. Available: https://es.wikipedia.org/wiki/Scrum_(desarrollo_de_software).</w:t>
                     </w:r>
                   </w:p>
                 </w:tc>
               </w:tr>
               <w:tr>
                 <w:trPr>
-                  <w:divId w:val="443885624"/>
+                  <w:divId w:val="597563792"/>
                   <w:tblCellSpacing w:w="15" w:type="dxa"/>
                 </w:trPr>
                 <w:tc>
@@ -27557,14 +27732,14 @@
                       <w:rPr>
                         <w:noProof/>
                       </w:rPr>
-                      <w:t>«Symphony,» [En línea]. Available: https://symphony.com/.</w:t>
+                      <w:t>«PHP - Documentación,» [En línea]. Available: http://uk1.php.net/manual/es/langref.php.</w:t>
                     </w:r>
                   </w:p>
                 </w:tc>
               </w:tr>
               <w:tr>
                 <w:trPr>
-                  <w:divId w:val="443885624"/>
+                  <w:divId w:val="597563792"/>
                   <w:tblCellSpacing w:w="15" w:type="dxa"/>
                 </w:trPr>
                 <w:tc>
@@ -27603,14 +27778,14 @@
                       <w:rPr>
                         <w:noProof/>
                       </w:rPr>
-                      <w:t>«Slim,» [En línea]. Available: https://www.slimframework.com/.</w:t>
+                      <w:t>«CakePHP,» [En línea]. Available: https://cakephp.org/.</w:t>
                     </w:r>
                   </w:p>
                 </w:tc>
               </w:tr>
               <w:tr>
                 <w:trPr>
-                  <w:divId w:val="443885624"/>
+                  <w:divId w:val="597563792"/>
                   <w:tblCellSpacing w:w="15" w:type="dxa"/>
                 </w:trPr>
                 <w:tc>
@@ -27643,28 +27818,20 @@
                       <w:pStyle w:val="Bibliografa"/>
                       <w:rPr>
                         <w:noProof/>
-                        <w:lang w:val="en-US"/>
                       </w:rPr>
                     </w:pPr>
                     <w:r>
                       <w:rPr>
                         <w:noProof/>
                       </w:rPr>
-                      <w:t xml:space="preserve">«Wikipedia - Android Studio,» [En línea]. </w:t>
-                    </w:r>
-                    <w:r>
-                      <w:rPr>
-                        <w:noProof/>
-                        <w:lang w:val="en-US"/>
-                      </w:rPr>
-                      <w:t>Available: https://es.wikipedia.org/wiki/Android_Studio.</w:t>
+                      <w:t>«Laravel,» [En línea]. Available: https://laravel.com/.</w:t>
                     </w:r>
                   </w:p>
                 </w:tc>
               </w:tr>
               <w:tr>
                 <w:trPr>
-                  <w:divId w:val="443885624"/>
+                  <w:divId w:val="597563792"/>
                   <w:tblCellSpacing w:w="15" w:type="dxa"/>
                 </w:trPr>
                 <w:tc>
@@ -27703,14 +27870,60 @@
                       <w:rPr>
                         <w:noProof/>
                       </w:rPr>
-                      <w:t>«Wikipedia - Moodle,» [En línea]. Available: https://es.wikipedia.org/wiki/Moodle.</w:t>
+                      <w:t>«Symphony,» [En línea]. Available: https://symphony.com/.</w:t>
                     </w:r>
                   </w:p>
                 </w:tc>
               </w:tr>
               <w:tr>
                 <w:trPr>
-                  <w:divId w:val="443885624"/>
+                  <w:divId w:val="597563792"/>
+                  <w:tblCellSpacing w:w="15" w:type="dxa"/>
+                </w:trPr>
+                <w:tc>
+                  <w:tcPr>
+                    <w:tcW w:w="50" w:type="pct"/>
+                    <w:hideMark/>
+                  </w:tcPr>
+                  <w:p>
+                    <w:pPr>
+                      <w:pStyle w:val="Bibliografa"/>
+                      <w:rPr>
+                        <w:noProof/>
+                      </w:rPr>
+                    </w:pPr>
+                    <w:r>
+                      <w:rPr>
+                        <w:noProof/>
+                      </w:rPr>
+                      <w:t xml:space="preserve">[23] </w:t>
+                    </w:r>
+                  </w:p>
+                </w:tc>
+                <w:tc>
+                  <w:tcPr>
+                    <w:tcW w:w="0" w:type="auto"/>
+                    <w:hideMark/>
+                  </w:tcPr>
+                  <w:p>
+                    <w:pPr>
+                      <w:pStyle w:val="Bibliografa"/>
+                      <w:rPr>
+                        <w:noProof/>
+                      </w:rPr>
+                    </w:pPr>
+                    <w:r>
+                      <w:rPr>
+                        <w:noProof/>
+                      </w:rPr>
+                      <w:t>«Slim,» [En línea]. Available: https://www.slimframework.com/.</w:t>
+                    </w:r>
+                  </w:p>
+                </w:tc>
+              </w:tr>
+              <w:tr>
+                <w:trPr>
+                  <w:divId w:val="597563792"/>
                   <w:tblCellSpacing w:w="15" w:type="dxa"/>
                 </w:trPr>
                 <w:tc>
@@ -27730,7 +27943,7 @@
                         <w:noProof/>
                       </w:rPr>
                       <w:lastRenderedPageBreak/>
-                      <w:t xml:space="preserve">[23] </w:t>
+                      <w:t xml:space="preserve">[24] </w:t>
                     </w:r>
                   </w:p>
                 </w:tc>
@@ -27751,67 +27964,21 @@
                       <w:rPr>
                         <w:noProof/>
                       </w:rPr>
-                      <w:t xml:space="preserve">«Libro de consulta,» [En línea]. </w:t>
+                      <w:t xml:space="preserve">«Wikipedia - Android Studio,» [En línea]. </w:t>
                     </w:r>
                     <w:r>
                       <w:rPr>
                         <w:noProof/>
                         <w:lang w:val="en-US"/>
                       </w:rPr>
-                      <w:t>Available: https://www.amazon.es/Android-Desarrollo-Aplicaciones-Smartphones-Tabletas/dp/2746092298.</w:t>
+                      <w:t>Available: https://es.wikipedia.org/wiki/Android_Studio.</w:t>
                     </w:r>
                   </w:p>
                 </w:tc>
               </w:tr>
               <w:tr>
                 <w:trPr>
-                  <w:divId w:val="443885624"/>
-                  <w:tblCellSpacing w:w="15" w:type="dxa"/>
-                </w:trPr>
-                <w:tc>
-                  <w:tcPr>
-                    <w:tcW w:w="50" w:type="pct"/>
-                    <w:hideMark/>
-                  </w:tcPr>
-                  <w:p>
-                    <w:pPr>
-                      <w:pStyle w:val="Bibliografa"/>
-                      <w:rPr>
-                        <w:noProof/>
-                      </w:rPr>
-                    </w:pPr>
-                    <w:r>
-                      <w:rPr>
-                        <w:noProof/>
-                      </w:rPr>
-                      <w:t xml:space="preserve">[24] </w:t>
-                    </w:r>
-                  </w:p>
-                </w:tc>
-                <w:tc>
-                  <w:tcPr>
-                    <w:tcW w:w="0" w:type="auto"/>
-                    <w:hideMark/>
-                  </w:tcPr>
-                  <w:p>
-                    <w:pPr>
-                      <w:pStyle w:val="Bibliografa"/>
-                      <w:rPr>
-                        <w:noProof/>
-                      </w:rPr>
-                    </w:pPr>
-                    <w:r>
-                      <w:rPr>
-                        <w:noProof/>
-                      </w:rPr>
-                      <w:t>«Lavanguardia,» 1 4 2016. [En línea]. Available: http://www.lavanguardia.com/vida/20160401/40813172673/martin-dougiamas-moodle-universitat-vict-doctor-honoris-causa-agora-barcelona-tencologia-software-libre.html.</w:t>
-                    </w:r>
-                  </w:p>
-                </w:tc>
-              </w:tr>
-              <w:tr>
-                <w:trPr>
-                  <w:divId w:val="443885624"/>
+                  <w:divId w:val="597563792"/>
                   <w:tblCellSpacing w:w="15" w:type="dxa"/>
                 </w:trPr>
                 <w:tc>
@@ -27850,14 +28017,14 @@
                       <w:rPr>
                         <w:noProof/>
                       </w:rPr>
-                      <w:t>«Moodle - Estadisticias,» [En línea]. Available: https://moodle.net/stats/.</w:t>
+                      <w:t>«Wikipedia - Moodle,» [En línea]. Available: https://es.wikipedia.org/wiki/Moodle.</w:t>
                     </w:r>
                   </w:p>
                 </w:tc>
               </w:tr>
               <w:tr>
                 <w:trPr>
-                  <w:divId w:val="443885624"/>
+                  <w:divId w:val="597563792"/>
                   <w:tblCellSpacing w:w="15" w:type="dxa"/>
                 </w:trPr>
                 <w:tc>
@@ -27890,20 +28057,28 @@
                       <w:pStyle w:val="Bibliografa"/>
                       <w:rPr>
                         <w:noProof/>
+                        <w:lang w:val="en-US"/>
                       </w:rPr>
                     </w:pPr>
                     <w:r>
                       <w:rPr>
                         <w:noProof/>
                       </w:rPr>
-                      <w:t>«Licencia Comercial,» [En línea]. Available: http://es.videojuegos.wikia.com/wiki/Licencia_comercial.</w:t>
+                      <w:t xml:space="preserve">«Libro de consulta,» [En línea]. </w:t>
+                    </w:r>
+                    <w:r>
+                      <w:rPr>
+                        <w:noProof/>
+                        <w:lang w:val="en-US"/>
+                      </w:rPr>
+                      <w:t>Available: https://www.amazon.es/Android-Desarrollo-Aplicaciones-Smartphones-Tabletas/dp/2746092298.</w:t>
                     </w:r>
                   </w:p>
                 </w:tc>
               </w:tr>
               <w:tr>
                 <w:trPr>
-                  <w:divId w:val="443885624"/>
+                  <w:divId w:val="597563792"/>
                   <w:tblCellSpacing w:w="15" w:type="dxa"/>
                 </w:trPr>
                 <w:tc>
@@ -27942,6 +28117,144 @@
                       <w:rPr>
                         <w:noProof/>
                       </w:rPr>
+                      <w:t>«Lavanguardia,» 1 4 2016. [En línea]. Available: http://www.lavanguardia.com/vida/20160401/40813172673/martin-dougiamas-moodle-universitat-vict-doctor-honoris-causa-agora-barcelona-tencologia-software-libre.html.</w:t>
+                    </w:r>
+                  </w:p>
+                </w:tc>
+              </w:tr>
+              <w:tr>
+                <w:trPr>
+                  <w:divId w:val="597563792"/>
+                  <w:tblCellSpacing w:w="15" w:type="dxa"/>
+                </w:trPr>
+                <w:tc>
+                  <w:tcPr>
+                    <w:tcW w:w="50" w:type="pct"/>
+                    <w:hideMark/>
+                  </w:tcPr>
+                  <w:p>
+                    <w:pPr>
+                      <w:pStyle w:val="Bibliografa"/>
+                      <w:rPr>
+                        <w:noProof/>
+                      </w:rPr>
+                    </w:pPr>
+                    <w:r>
+                      <w:rPr>
+                        <w:noProof/>
+                      </w:rPr>
+                      <w:t xml:space="preserve">[28] </w:t>
+                    </w:r>
+                  </w:p>
+                </w:tc>
+                <w:tc>
+                  <w:tcPr>
+                    <w:tcW w:w="0" w:type="auto"/>
+                    <w:hideMark/>
+                  </w:tcPr>
+                  <w:p>
+                    <w:pPr>
+                      <w:pStyle w:val="Bibliografa"/>
+                      <w:rPr>
+                        <w:noProof/>
+                      </w:rPr>
+                    </w:pPr>
+                    <w:r>
+                      <w:rPr>
+                        <w:noProof/>
+                      </w:rPr>
+                      <w:t>«Moodle - Estadisticias,» [En línea]. Available: https://moodle.net/stats/.</w:t>
+                    </w:r>
+                  </w:p>
+                </w:tc>
+              </w:tr>
+              <w:tr>
+                <w:trPr>
+                  <w:divId w:val="597563792"/>
+                  <w:tblCellSpacing w:w="15" w:type="dxa"/>
+                </w:trPr>
+                <w:tc>
+                  <w:tcPr>
+                    <w:tcW w:w="50" w:type="pct"/>
+                    <w:hideMark/>
+                  </w:tcPr>
+                  <w:p>
+                    <w:pPr>
+                      <w:pStyle w:val="Bibliografa"/>
+                      <w:rPr>
+                        <w:noProof/>
+                      </w:rPr>
+                    </w:pPr>
+                    <w:r>
+                      <w:rPr>
+                        <w:noProof/>
+                      </w:rPr>
+                      <w:t xml:space="preserve">[29] </w:t>
+                    </w:r>
+                  </w:p>
+                </w:tc>
+                <w:tc>
+                  <w:tcPr>
+                    <w:tcW w:w="0" w:type="auto"/>
+                    <w:hideMark/>
+                  </w:tcPr>
+                  <w:p>
+                    <w:pPr>
+                      <w:pStyle w:val="Bibliografa"/>
+                      <w:rPr>
+                        <w:noProof/>
+                      </w:rPr>
+                    </w:pPr>
+                    <w:r>
+                      <w:rPr>
+                        <w:noProof/>
+                      </w:rPr>
+                      <w:t>«Licencia Comercial,» [En línea]. Available: http://es.videojuegos.wikia.com/wiki/Licencia_comercial.</w:t>
+                    </w:r>
+                  </w:p>
+                </w:tc>
+              </w:tr>
+              <w:tr>
+                <w:trPr>
+                  <w:divId w:val="597563792"/>
+                  <w:tblCellSpacing w:w="15" w:type="dxa"/>
+                </w:trPr>
+                <w:tc>
+                  <w:tcPr>
+                    <w:tcW w:w="50" w:type="pct"/>
+                    <w:hideMark/>
+                  </w:tcPr>
+                  <w:p>
+                    <w:pPr>
+                      <w:pStyle w:val="Bibliografa"/>
+                      <w:rPr>
+                        <w:noProof/>
+                      </w:rPr>
+                    </w:pPr>
+                    <w:r>
+                      <w:rPr>
+                        <w:noProof/>
+                      </w:rPr>
+                      <w:t xml:space="preserve">[30] </w:t>
+                    </w:r>
+                  </w:p>
+                </w:tc>
+                <w:tc>
+                  <w:tcPr>
+                    <w:tcW w:w="0" w:type="auto"/>
+                    <w:hideMark/>
+                  </w:tcPr>
+                  <w:p>
+                    <w:pPr>
+                      <w:pStyle w:val="Bibliografa"/>
+                      <w:rPr>
+                        <w:noProof/>
+                      </w:rPr>
+                    </w:pPr>
+                    <w:r>
+                      <w:rPr>
+                        <w:noProof/>
+                      </w:rPr>
                       <w:t>«Android License Verification Library,» [En línea]. Available: https://developer.android.com/google/play/licensing/index.html.</w:t>
                     </w:r>
                   </w:p>
@@ -27950,7 +28263,7 @@
             </w:tbl>
             <w:p>
               <w:pPr>
-                <w:divId w:val="443885624"/>
+                <w:divId w:val="597563792"/>
                 <w:rPr>
                   <w:rFonts w:eastAsia="Times New Roman"/>
                   <w:noProof/>
@@ -28017,7 +28330,6 @@
         <w:docPartUnique/>
       </w:docPartObj>
     </w:sdtPr>
-    <w:sdtEndPr/>
     <w:sdtContent>
       <w:p>
         <w:pPr>
@@ -28037,7 +28349,7 @@
           <w:rPr>
             <w:noProof/>
           </w:rPr>
-          <w:t>42</w:t>
+          <w:t>20</w:t>
         </w:r>
         <w:r>
           <w:fldChar w:fldCharType="end"/>
@@ -28871,6 +29183,92 @@
     </w:lvl>
   </w:abstractNum>
   <w:abstractNum w:abstractNumId="8" w15:restartNumberingAfterBreak="0">
+    <w:nsid w:val="214E7132"/>
+    <w:multiLevelType w:val="multilevel"/>
+    <w:tmpl w:val="0C0A001F"/>
+    <w:lvl w:ilvl="0">
+      <w:start w:val="1"/>
+      <w:numFmt w:val="decimal"/>
+      <w:lvlText w:val="%1."/>
+      <w:lvlJc w:val="left"/>
+      <w:pPr>
+        <w:ind w:left="360" w:hanging="360"/>
+      </w:pPr>
+    </w:lvl>
+    <w:lvl w:ilvl="1">
+      <w:start w:val="1"/>
+      <w:numFmt w:val="decimal"/>
+      <w:lvlText w:val="%1.%2."/>
+      <w:lvlJc w:val="left"/>
+      <w:pPr>
+        <w:ind w:left="792" w:hanging="432"/>
+      </w:pPr>
+    </w:lvl>
+    <w:lvl w:ilvl="2">
+      <w:start w:val="1"/>
+      <w:numFmt w:val="decimal"/>
+      <w:lvlText w:val="%1.%2.%3."/>
+      <w:lvlJc w:val="left"/>
+      <w:pPr>
+        <w:ind w:left="1224" w:hanging="504"/>
+      </w:pPr>
+    </w:lvl>
+    <w:lvl w:ilvl="3">
+      <w:start w:val="1"/>
+      <w:numFmt w:val="decimal"/>
+      <w:lvlText w:val="%1.%2.%3.%4."/>
+      <w:lvlJc w:val="left"/>
+      <w:pPr>
+        <w:ind w:left="1728" w:hanging="648"/>
+      </w:pPr>
+    </w:lvl>
+    <w:lvl w:ilvl="4">
+      <w:start w:val="1"/>
+      <w:numFmt w:val="decimal"/>
+      <w:lvlText w:val="%1.%2.%3.%4.%5."/>
+      <w:lvlJc w:val="left"/>
+      <w:pPr>
+        <w:ind w:left="2232" w:hanging="792"/>
+      </w:pPr>
+    </w:lvl>
+    <w:lvl w:ilvl="5">
+      <w:start w:val="1"/>
+      <w:numFmt w:val="decimal"/>
+      <w:lvlText w:val="%1.%2.%3.%4.%5.%6."/>
+      <w:lvlJc w:val="left"/>
+      <w:pPr>
+        <w:ind w:left="2736" w:hanging="936"/>
+      </w:pPr>
+    </w:lvl>
+    <w:lvl w:ilvl="6">
+      <w:start w:val="1"/>
+      <w:numFmt w:val="decimal"/>
+      <w:lvlText w:val="%1.%2.%3.%4.%5.%6.%7."/>
+      <w:lvlJc w:val="left"/>
+      <w:pPr>
+        <w:ind w:left="3240" w:hanging="1080"/>
+      </w:pPr>
+    </w:lvl>
+    <w:lvl w:ilvl="7">
+      <w:start w:val="1"/>
+      <w:numFmt w:val="decimal"/>
+      <w:lvlText w:val="%1.%2.%3.%4.%5.%6.%7.%8."/>
+      <w:lvlJc w:val="left"/>
+      <w:pPr>
+        <w:ind w:left="3744" w:hanging="1224"/>
+      </w:pPr>
+    </w:lvl>
+    <w:lvl w:ilvl="8">
+      <w:start w:val="1"/>
+      <w:numFmt w:val="decimal"/>
+      <w:lvlText w:val="%1.%2.%3.%4.%5.%6.%7.%8.%9."/>
+      <w:lvlJc w:val="left"/>
+      <w:pPr>
+        <w:ind w:left="4320" w:hanging="1440"/>
+      </w:pPr>
+    </w:lvl>
+  </w:abstractNum>
+  <w:abstractNum w:abstractNumId="9" w15:restartNumberingAfterBreak="0">
     <w:nsid w:val="27F35E08"/>
     <w:multiLevelType w:val="hybridMultilevel"/>
     <w:tmpl w:val="40A0BACA"/>
@@ -28956,7 +29354,7 @@
       </w:pPr>
     </w:lvl>
   </w:abstractNum>
-  <w:abstractNum w:abstractNumId="9" w15:restartNumberingAfterBreak="0">
+  <w:abstractNum w:abstractNumId="10" w15:restartNumberingAfterBreak="0">
     <w:nsid w:val="32935D39"/>
     <w:multiLevelType w:val="hybridMultilevel"/>
     <w:tmpl w:val="45508D6C"/>
@@ -29069,7 +29467,7 @@
       </w:rPr>
     </w:lvl>
   </w:abstractNum>
-  <w:abstractNum w:abstractNumId="10" w15:restartNumberingAfterBreak="0">
+  <w:abstractNum w:abstractNumId="11" w15:restartNumberingAfterBreak="0">
     <w:nsid w:val="3442095A"/>
     <w:multiLevelType w:val="multilevel"/>
     <w:tmpl w:val="0C0A001F"/>
@@ -29155,7 +29553,7 @@
       </w:pPr>
     </w:lvl>
   </w:abstractNum>
-  <w:abstractNum w:abstractNumId="11" w15:restartNumberingAfterBreak="0">
+  <w:abstractNum w:abstractNumId="12" w15:restartNumberingAfterBreak="0">
     <w:nsid w:val="350079F7"/>
     <w:multiLevelType w:val="hybridMultilevel"/>
     <w:tmpl w:val="9F64382E"/>
@@ -29241,7 +29639,7 @@
       </w:pPr>
     </w:lvl>
   </w:abstractNum>
-  <w:abstractNum w:abstractNumId="12" w15:restartNumberingAfterBreak="0">
+  <w:abstractNum w:abstractNumId="13" w15:restartNumberingAfterBreak="0">
     <w:nsid w:val="35692AFF"/>
     <w:multiLevelType w:val="hybridMultilevel"/>
     <w:tmpl w:val="5740B0E0"/>
@@ -29354,7 +29752,7 @@
       </w:rPr>
     </w:lvl>
   </w:abstractNum>
-  <w:abstractNum w:abstractNumId="13" w15:restartNumberingAfterBreak="0">
+  <w:abstractNum w:abstractNumId="14" w15:restartNumberingAfterBreak="0">
     <w:nsid w:val="39967B24"/>
     <w:multiLevelType w:val="hybridMultilevel"/>
     <w:tmpl w:val="D1B22358"/>
@@ -29440,7 +29838,7 @@
       </w:pPr>
     </w:lvl>
   </w:abstractNum>
-  <w:abstractNum w:abstractNumId="14" w15:restartNumberingAfterBreak="0">
+  <w:abstractNum w:abstractNumId="15" w15:restartNumberingAfterBreak="0">
     <w:nsid w:val="3AB02AF9"/>
     <w:multiLevelType w:val="multilevel"/>
     <w:tmpl w:val="5E4CF0DA"/>
@@ -29526,7 +29924,7 @@
       </w:pPr>
     </w:lvl>
   </w:abstractNum>
-  <w:abstractNum w:abstractNumId="15" w15:restartNumberingAfterBreak="0">
+  <w:abstractNum w:abstractNumId="16" w15:restartNumberingAfterBreak="0">
     <w:nsid w:val="3C7922C4"/>
     <w:multiLevelType w:val="hybridMultilevel"/>
     <w:tmpl w:val="024A17DC"/>
@@ -29612,7 +30010,93 @@
       </w:pPr>
     </w:lvl>
   </w:abstractNum>
-  <w:abstractNum w:abstractNumId="16" w15:restartNumberingAfterBreak="0">
+  <w:abstractNum w:abstractNumId="17" w15:restartNumberingAfterBreak="0">
+    <w:nsid w:val="3DCB54BB"/>
+    <w:multiLevelType w:val="multilevel"/>
+    <w:tmpl w:val="0C0A001F"/>
+    <w:lvl w:ilvl="0">
+      <w:start w:val="1"/>
+      <w:numFmt w:val="decimal"/>
+      <w:lvlText w:val="%1."/>
+      <w:lvlJc w:val="left"/>
+      <w:pPr>
+        <w:ind w:left="360" w:hanging="360"/>
+      </w:pPr>
+    </w:lvl>
+    <w:lvl w:ilvl="1">
+      <w:start w:val="1"/>
+      <w:numFmt w:val="decimal"/>
+      <w:lvlText w:val="%1.%2."/>
+      <w:lvlJc w:val="left"/>
+      <w:pPr>
+        <w:ind w:left="792" w:hanging="432"/>
+      </w:pPr>
+    </w:lvl>
+    <w:lvl w:ilvl="2">
+      <w:start w:val="1"/>
+      <w:numFmt w:val="decimal"/>
+      <w:lvlText w:val="%1.%2.%3."/>
+      <w:lvlJc w:val="left"/>
+      <w:pPr>
+        <w:ind w:left="1224" w:hanging="504"/>
+      </w:pPr>
+    </w:lvl>
+    <w:lvl w:ilvl="3">
+      <w:start w:val="1"/>
+      <w:numFmt w:val="decimal"/>
+      <w:lvlText w:val="%1.%2.%3.%4."/>
+      <w:lvlJc w:val="left"/>
+      <w:pPr>
+        <w:ind w:left="1728" w:hanging="648"/>
+      </w:pPr>
+    </w:lvl>
+    <w:lvl w:ilvl="4">
+      <w:start w:val="1"/>
+      <w:numFmt w:val="decimal"/>
+      <w:lvlText w:val="%1.%2.%3.%4.%5."/>
+      <w:lvlJc w:val="left"/>
+      <w:pPr>
+        <w:ind w:left="2232" w:hanging="792"/>
+      </w:pPr>
+    </w:lvl>
+    <w:lvl w:ilvl="5">
+      <w:start w:val="1"/>
+      <w:numFmt w:val="decimal"/>
+      <w:lvlText w:val="%1.%2.%3.%4.%5.%6."/>
+      <w:lvlJc w:val="left"/>
+      <w:pPr>
+        <w:ind w:left="2736" w:hanging="936"/>
+      </w:pPr>
+    </w:lvl>
+    <w:lvl w:ilvl="6">
+      <w:start w:val="1"/>
+      <w:numFmt w:val="decimal"/>
+      <w:lvlText w:val="%1.%2.%3.%4.%5.%6.%7."/>
+      <w:lvlJc w:val="left"/>
+      <w:pPr>
+        <w:ind w:left="3240" w:hanging="1080"/>
+      </w:pPr>
+    </w:lvl>
+    <w:lvl w:ilvl="7">
+      <w:start w:val="1"/>
+      <w:numFmt w:val="decimal"/>
+      <w:lvlText w:val="%1.%2.%3.%4.%5.%6.%7.%8."/>
+      <w:lvlJc w:val="left"/>
+      <w:pPr>
+        <w:ind w:left="3744" w:hanging="1224"/>
+      </w:pPr>
+    </w:lvl>
+    <w:lvl w:ilvl="8">
+      <w:start w:val="1"/>
+      <w:numFmt w:val="decimal"/>
+      <w:lvlText w:val="%1.%2.%3.%4.%5.%6.%7.%8.%9."/>
+      <w:lvlJc w:val="left"/>
+      <w:pPr>
+        <w:ind w:left="4320" w:hanging="1440"/>
+      </w:pPr>
+    </w:lvl>
+  </w:abstractNum>
+  <w:abstractNum w:abstractNumId="18" w15:restartNumberingAfterBreak="0">
     <w:nsid w:val="41180034"/>
     <w:multiLevelType w:val="hybridMultilevel"/>
     <w:tmpl w:val="ED2A2882"/>
@@ -29725,7 +30209,7 @@
       </w:rPr>
     </w:lvl>
   </w:abstractNum>
-  <w:abstractNum w:abstractNumId="17" w15:restartNumberingAfterBreak="0">
+  <w:abstractNum w:abstractNumId="19" w15:restartNumberingAfterBreak="0">
     <w:nsid w:val="42F7348A"/>
     <w:multiLevelType w:val="hybridMultilevel"/>
     <w:tmpl w:val="92381C04"/>
@@ -29811,7 +30295,7 @@
       </w:pPr>
     </w:lvl>
   </w:abstractNum>
-  <w:abstractNum w:abstractNumId="18" w15:restartNumberingAfterBreak="0">
+  <w:abstractNum w:abstractNumId="20" w15:restartNumberingAfterBreak="0">
     <w:nsid w:val="450225DD"/>
     <w:multiLevelType w:val="hybridMultilevel"/>
     <w:tmpl w:val="7EB6AA1A"/>
@@ -29924,7 +30408,7 @@
       </w:rPr>
     </w:lvl>
   </w:abstractNum>
-  <w:abstractNum w:abstractNumId="19" w15:restartNumberingAfterBreak="0">
+  <w:abstractNum w:abstractNumId="21" w15:restartNumberingAfterBreak="0">
     <w:nsid w:val="45174674"/>
     <w:multiLevelType w:val="hybridMultilevel"/>
     <w:tmpl w:val="474A4B4E"/>
@@ -30037,7 +30521,7 @@
       </w:rPr>
     </w:lvl>
   </w:abstractNum>
-  <w:abstractNum w:abstractNumId="20" w15:restartNumberingAfterBreak="0">
+  <w:abstractNum w:abstractNumId="22" w15:restartNumberingAfterBreak="0">
     <w:nsid w:val="4BE144DE"/>
     <w:multiLevelType w:val="hybridMultilevel"/>
     <w:tmpl w:val="31C4A0A0"/>
@@ -30150,7 +30634,7 @@
       </w:rPr>
     </w:lvl>
   </w:abstractNum>
-  <w:abstractNum w:abstractNumId="21" w15:restartNumberingAfterBreak="0">
+  <w:abstractNum w:abstractNumId="23" w15:restartNumberingAfterBreak="0">
     <w:nsid w:val="4C397E6E"/>
     <w:multiLevelType w:val="hybridMultilevel"/>
     <w:tmpl w:val="1CCAB944"/>
@@ -30236,7 +30720,7 @@
       </w:pPr>
     </w:lvl>
   </w:abstractNum>
-  <w:abstractNum w:abstractNumId="22" w15:restartNumberingAfterBreak="0">
+  <w:abstractNum w:abstractNumId="24" w15:restartNumberingAfterBreak="0">
     <w:nsid w:val="561C3CEF"/>
     <w:multiLevelType w:val="multilevel"/>
     <w:tmpl w:val="5E4CF0DA"/>
@@ -30322,7 +30806,7 @@
       </w:pPr>
     </w:lvl>
   </w:abstractNum>
-  <w:abstractNum w:abstractNumId="23" w15:restartNumberingAfterBreak="0">
+  <w:abstractNum w:abstractNumId="25" w15:restartNumberingAfterBreak="0">
     <w:nsid w:val="59264C04"/>
     <w:multiLevelType w:val="hybridMultilevel"/>
     <w:tmpl w:val="17102050"/>
@@ -30408,7 +30892,7 @@
       </w:pPr>
     </w:lvl>
   </w:abstractNum>
-  <w:abstractNum w:abstractNumId="24" w15:restartNumberingAfterBreak="0">
+  <w:abstractNum w:abstractNumId="26" w15:restartNumberingAfterBreak="0">
     <w:nsid w:val="61B353FC"/>
     <w:multiLevelType w:val="hybridMultilevel"/>
     <w:tmpl w:val="3DDE01BA"/>
@@ -30494,7 +30978,7 @@
       </w:pPr>
     </w:lvl>
   </w:abstractNum>
-  <w:abstractNum w:abstractNumId="25" w15:restartNumberingAfterBreak="0">
+  <w:abstractNum w:abstractNumId="27" w15:restartNumberingAfterBreak="0">
     <w:nsid w:val="62FE06CE"/>
     <w:multiLevelType w:val="multilevel"/>
     <w:tmpl w:val="0C0A001F"/>
@@ -30580,7 +31064,7 @@
       </w:pPr>
     </w:lvl>
   </w:abstractNum>
-  <w:abstractNum w:abstractNumId="26" w15:restartNumberingAfterBreak="0">
+  <w:abstractNum w:abstractNumId="28" w15:restartNumberingAfterBreak="0">
     <w:nsid w:val="64AE3CF0"/>
     <w:multiLevelType w:val="multilevel"/>
     <w:tmpl w:val="0C0A001F"/>
@@ -30666,7 +31150,179 @@
       </w:pPr>
     </w:lvl>
   </w:abstractNum>
-  <w:abstractNum w:abstractNumId="27" w15:restartNumberingAfterBreak="0">
+  <w:abstractNum w:abstractNumId="29" w15:restartNumberingAfterBreak="0">
+    <w:nsid w:val="699E10AB"/>
+    <w:multiLevelType w:val="multilevel"/>
+    <w:tmpl w:val="5E4CF0DA"/>
+    <w:lvl w:ilvl="0">
+      <w:start w:val="1"/>
+      <w:numFmt w:val="upperRoman"/>
+      <w:lvlText w:val="%1."/>
+      <w:lvlJc w:val="right"/>
+      <w:pPr>
+        <w:ind w:left="360" w:hanging="360"/>
+      </w:pPr>
+    </w:lvl>
+    <w:lvl w:ilvl="1">
+      <w:start w:val="1"/>
+      <w:numFmt w:val="decimal"/>
+      <w:lvlText w:val="%1.%2."/>
+      <w:lvlJc w:val="left"/>
+      <w:pPr>
+        <w:ind w:left="792" w:hanging="432"/>
+      </w:pPr>
+    </w:lvl>
+    <w:lvl w:ilvl="2">
+      <w:start w:val="1"/>
+      <w:numFmt w:val="decimal"/>
+      <w:lvlText w:val="%1.%2.%3."/>
+      <w:lvlJc w:val="left"/>
+      <w:pPr>
+        <w:ind w:left="1224" w:hanging="504"/>
+      </w:pPr>
+    </w:lvl>
+    <w:lvl w:ilvl="3">
+      <w:start w:val="1"/>
+      <w:numFmt w:val="decimal"/>
+      <w:lvlText w:val="%1.%2.%3.%4."/>
+      <w:lvlJc w:val="left"/>
+      <w:pPr>
+        <w:ind w:left="1728" w:hanging="648"/>
+      </w:pPr>
+    </w:lvl>
+    <w:lvl w:ilvl="4">
+      <w:start w:val="1"/>
+      <w:numFmt w:val="decimal"/>
+      <w:lvlText w:val="%1.%2.%3.%4.%5."/>
+      <w:lvlJc w:val="left"/>
+      <w:pPr>
+        <w:ind w:left="2232" w:hanging="792"/>
+      </w:pPr>
+    </w:lvl>
+    <w:lvl w:ilvl="5">
+      <w:start w:val="1"/>
+      <w:numFmt w:val="decimal"/>
+      <w:lvlText w:val="%1.%2.%3.%4.%5.%6."/>
+      <w:lvlJc w:val="left"/>
+      <w:pPr>
+        <w:ind w:left="2736" w:hanging="936"/>
+      </w:pPr>
+    </w:lvl>
+    <w:lvl w:ilvl="6">
+      <w:start w:val="1"/>
+      <w:numFmt w:val="decimal"/>
+      <w:lvlText w:val="%1.%2.%3.%4.%5.%6.%7."/>
+      <w:lvlJc w:val="left"/>
+      <w:pPr>
+        <w:ind w:left="3240" w:hanging="1080"/>
+      </w:pPr>
+    </w:lvl>
+    <w:lvl w:ilvl="7">
+      <w:start w:val="1"/>
+      <w:numFmt w:val="decimal"/>
+      <w:lvlText w:val="%1.%2.%3.%4.%5.%6.%7.%8."/>
+      <w:lvlJc w:val="left"/>
+      <w:pPr>
+        <w:ind w:left="3744" w:hanging="1224"/>
+      </w:pPr>
+    </w:lvl>
+    <w:lvl w:ilvl="8">
+      <w:start w:val="1"/>
+      <w:numFmt w:val="decimal"/>
+      <w:lvlText w:val="%1.%2.%3.%4.%5.%6.%7.%8.%9."/>
+      <w:lvlJc w:val="left"/>
+      <w:pPr>
+        <w:ind w:left="4320" w:hanging="1440"/>
+      </w:pPr>
+    </w:lvl>
+  </w:abstractNum>
+  <w:abstractNum w:abstractNumId="30" w15:restartNumberingAfterBreak="0">
+    <w:nsid w:val="6F2C345C"/>
+    <w:multiLevelType w:val="multilevel"/>
+    <w:tmpl w:val="5E4CF0DA"/>
+    <w:lvl w:ilvl="0">
+      <w:start w:val="1"/>
+      <w:numFmt w:val="upperRoman"/>
+      <w:lvlText w:val="%1."/>
+      <w:lvlJc w:val="right"/>
+      <w:pPr>
+        <w:ind w:left="360" w:hanging="360"/>
+      </w:pPr>
+    </w:lvl>
+    <w:lvl w:ilvl="1">
+      <w:start w:val="1"/>
+      <w:numFmt w:val="decimal"/>
+      <w:lvlText w:val="%1.%2."/>
+      <w:lvlJc w:val="left"/>
+      <w:pPr>
+        <w:ind w:left="792" w:hanging="432"/>
+      </w:pPr>
+    </w:lvl>
+    <w:lvl w:ilvl="2">
+      <w:start w:val="1"/>
+      <w:numFmt w:val="decimal"/>
+      <w:lvlText w:val="%1.%2.%3."/>
+      <w:lvlJc w:val="left"/>
+      <w:pPr>
+        <w:ind w:left="1224" w:hanging="504"/>
+      </w:pPr>
+    </w:lvl>
+    <w:lvl w:ilvl="3">
+      <w:start w:val="1"/>
+      <w:numFmt w:val="decimal"/>
+      <w:lvlText w:val="%1.%2.%3.%4."/>
+      <w:lvlJc w:val="left"/>
+      <w:pPr>
+        <w:ind w:left="1728" w:hanging="648"/>
+      </w:pPr>
+    </w:lvl>
+    <w:lvl w:ilvl="4">
+      <w:start w:val="1"/>
+      <w:numFmt w:val="decimal"/>
+      <w:lvlText w:val="%1.%2.%3.%4.%5."/>
+      <w:lvlJc w:val="left"/>
+      <w:pPr>
+        <w:ind w:left="2232" w:hanging="792"/>
+      </w:pPr>
+    </w:lvl>
+    <w:lvl w:ilvl="5">
+      <w:start w:val="1"/>
+      <w:numFmt w:val="decimal"/>
+      <w:lvlText w:val="%1.%2.%3.%4.%5.%6."/>
+      <w:lvlJc w:val="left"/>
+      <w:pPr>
+        <w:ind w:left="2736" w:hanging="936"/>
+      </w:pPr>
+    </w:lvl>
+    <w:lvl w:ilvl="6">
+      <w:start w:val="1"/>
+      <w:numFmt w:val="decimal"/>
+      <w:lvlText w:val="%1.%2.%3.%4.%5.%6.%7."/>
+      <w:lvlJc w:val="left"/>
+      <w:pPr>
+        <w:ind w:left="3240" w:hanging="1080"/>
+      </w:pPr>
+    </w:lvl>
+    <w:lvl w:ilvl="7">
+      <w:start w:val="1"/>
+      <w:numFmt w:val="decimal"/>
+      <w:lvlText w:val="%1.%2.%3.%4.%5.%6.%7.%8."/>
+      <w:lvlJc w:val="left"/>
+      <w:pPr>
+        <w:ind w:left="3744" w:hanging="1224"/>
+      </w:pPr>
+    </w:lvl>
+    <w:lvl w:ilvl="8">
+      <w:start w:val="1"/>
+      <w:numFmt w:val="decimal"/>
+      <w:lvlText w:val="%1.%2.%3.%4.%5.%6.%7.%8.%9."/>
+      <w:lvlJc w:val="left"/>
+      <w:pPr>
+        <w:ind w:left="4320" w:hanging="1440"/>
+      </w:pPr>
+    </w:lvl>
+  </w:abstractNum>
+  <w:abstractNum w:abstractNumId="31" w15:restartNumberingAfterBreak="0">
     <w:nsid w:val="703F6BDC"/>
     <w:multiLevelType w:val="multilevel"/>
     <w:tmpl w:val="0C0A001F"/>
@@ -30752,7 +31408,7 @@
       </w:pPr>
     </w:lvl>
   </w:abstractNum>
-  <w:abstractNum w:abstractNumId="28" w15:restartNumberingAfterBreak="0">
+  <w:abstractNum w:abstractNumId="32" w15:restartNumberingAfterBreak="0">
     <w:nsid w:val="70C03A89"/>
     <w:multiLevelType w:val="hybridMultilevel"/>
     <w:tmpl w:val="8E8AE3AA"/>
@@ -30865,7 +31521,7 @@
       </w:rPr>
     </w:lvl>
   </w:abstractNum>
-  <w:abstractNum w:abstractNumId="29" w15:restartNumberingAfterBreak="0">
+  <w:abstractNum w:abstractNumId="33" w15:restartNumberingAfterBreak="0">
     <w:nsid w:val="7158132C"/>
     <w:multiLevelType w:val="multilevel"/>
     <w:tmpl w:val="0C0A001F"/>
@@ -30951,7 +31607,7 @@
       </w:pPr>
     </w:lvl>
   </w:abstractNum>
-  <w:abstractNum w:abstractNumId="30" w15:restartNumberingAfterBreak="0">
+  <w:abstractNum w:abstractNumId="34" w15:restartNumberingAfterBreak="0">
     <w:nsid w:val="723C45BA"/>
     <w:multiLevelType w:val="multilevel"/>
     <w:tmpl w:val="5E4CF0DA"/>
@@ -31037,7 +31693,7 @@
       </w:pPr>
     </w:lvl>
   </w:abstractNum>
-  <w:abstractNum w:abstractNumId="31" w15:restartNumberingAfterBreak="0">
+  <w:abstractNum w:abstractNumId="35" w15:restartNumberingAfterBreak="0">
     <w:nsid w:val="741A5BD5"/>
     <w:multiLevelType w:val="hybridMultilevel"/>
     <w:tmpl w:val="746CE9E2"/>
@@ -31150,7 +31806,7 @@
       </w:rPr>
     </w:lvl>
   </w:abstractNum>
-  <w:abstractNum w:abstractNumId="32" w15:restartNumberingAfterBreak="0">
+  <w:abstractNum w:abstractNumId="36" w15:restartNumberingAfterBreak="0">
     <w:nsid w:val="74302178"/>
     <w:multiLevelType w:val="hybridMultilevel"/>
     <w:tmpl w:val="87CC37DE"/>
@@ -31236,7 +31892,7 @@
       </w:pPr>
     </w:lvl>
   </w:abstractNum>
-  <w:abstractNum w:abstractNumId="33" w15:restartNumberingAfterBreak="0">
+  <w:abstractNum w:abstractNumId="37" w15:restartNumberingAfterBreak="0">
     <w:nsid w:val="7AAF69D0"/>
     <w:multiLevelType w:val="hybridMultilevel"/>
     <w:tmpl w:val="2E141E66"/>
@@ -31349,7 +32005,7 @@
       </w:rPr>
     </w:lvl>
   </w:abstractNum>
-  <w:abstractNum w:abstractNumId="34" w15:restartNumberingAfterBreak="0">
+  <w:abstractNum w:abstractNumId="38" w15:restartNumberingAfterBreak="0">
     <w:nsid w:val="7B9261DA"/>
     <w:multiLevelType w:val="multilevel"/>
     <w:tmpl w:val="5E4CF0DA"/>
@@ -31436,10 +32092,10 @@
     </w:lvl>
   </w:abstractNum>
   <w:num w:numId="1">
-    <w:abstractNumId w:val="27"/>
+    <w:abstractNumId w:val="31"/>
   </w:num>
   <w:num w:numId="2">
-    <w:abstractNumId w:val="34"/>
+    <w:abstractNumId w:val="38"/>
   </w:num>
   <w:num w:numId="3">
     <w:abstractNumId w:val="1"/>
@@ -31448,10 +32104,10 @@
     <w:abstractNumId w:val="6"/>
   </w:num>
   <w:num w:numId="5">
-    <w:abstractNumId w:val="15"/>
+    <w:abstractNumId w:val="16"/>
   </w:num>
   <w:num w:numId="6">
-    <w:abstractNumId w:val="11"/>
+    <w:abstractNumId w:val="12"/>
   </w:num>
   <w:num w:numId="7">
     <w:abstractNumId w:val="3"/>
@@ -31460,19 +32116,19 @@
     <w:abstractNumId w:val="2"/>
   </w:num>
   <w:num w:numId="9">
-    <w:abstractNumId w:val="17"/>
+    <w:abstractNumId w:val="19"/>
   </w:num>
   <w:num w:numId="10">
-    <w:abstractNumId w:val="9"/>
+    <w:abstractNumId w:val="10"/>
   </w:num>
   <w:num w:numId="11">
-    <w:abstractNumId w:val="29"/>
+    <w:abstractNumId w:val="33"/>
   </w:num>
   <w:num w:numId="12">
     <w:abstractNumId w:val="0"/>
   </w:num>
   <w:num w:numId="13">
-    <w:abstractNumId w:val="33"/>
+    <w:abstractNumId w:val="37"/>
   </w:num>
   <w:num w:numId="14">
     <w:abstractNumId w:val="7"/>
@@ -31481,64 +32137,76 @@
     <w:abstractNumId w:val="4"/>
   </w:num>
   <w:num w:numId="16">
+    <w:abstractNumId w:val="23"/>
+  </w:num>
+  <w:num w:numId="17">
+    <w:abstractNumId w:val="11"/>
+  </w:num>
+  <w:num w:numId="18">
+    <w:abstractNumId w:val="27"/>
+  </w:num>
+  <w:num w:numId="19">
+    <w:abstractNumId w:val="35"/>
+  </w:num>
+  <w:num w:numId="20">
+    <w:abstractNumId w:val="36"/>
+  </w:num>
+  <w:num w:numId="21">
+    <w:abstractNumId w:val="32"/>
+  </w:num>
+  <w:num w:numId="22">
     <w:abstractNumId w:val="21"/>
   </w:num>
-  <w:num w:numId="17">
-    <w:abstractNumId w:val="10"/>
+  <w:num w:numId="23">
+    <w:abstractNumId w:val="22"/>
   </w:num>
-  <w:num w:numId="18">
-    <w:abstractNumId w:val="25"/>
+  <w:num w:numId="24">
+    <w:abstractNumId w:val="13"/>
   </w:num>
-  <w:num w:numId="19">
-    <w:abstractNumId w:val="31"/>
+  <w:num w:numId="25">
+    <w:abstractNumId w:val="34"/>
   </w:num>
-  <w:num w:numId="20">
-    <w:abstractNumId w:val="32"/>
+  <w:num w:numId="26">
+    <w:abstractNumId w:val="9"/>
   </w:num>
-  <w:num w:numId="21">
-    <w:abstractNumId w:val="28"/>
-  </w:num>
-  <w:num w:numId="22">
-    <w:abstractNumId w:val="19"/>
-  </w:num>
-  <w:num w:numId="23">
+  <w:num w:numId="27">
     <w:abstractNumId w:val="20"/>
   </w:num>
-  <w:num w:numId="24">
-    <w:abstractNumId w:val="12"/>
-  </w:num>
-  <w:num w:numId="25">
-    <w:abstractNumId w:val="30"/>
-  </w:num>
-  <w:num w:numId="26">
-    <w:abstractNumId w:val="8"/>
-  </w:num>
-  <w:num w:numId="27">
+  <w:num w:numId="28">
     <w:abstractNumId w:val="18"/>
   </w:num>
-  <w:num w:numId="28">
-    <w:abstractNumId w:val="16"/>
-  </w:num>
   <w:num w:numId="29">
-    <w:abstractNumId w:val="13"/>
+    <w:abstractNumId w:val="14"/>
   </w:num>
   <w:num w:numId="30">
-    <w:abstractNumId w:val="23"/>
+    <w:abstractNumId w:val="25"/>
   </w:num>
   <w:num w:numId="31">
     <w:abstractNumId w:val="5"/>
   </w:num>
   <w:num w:numId="32">
+    <w:abstractNumId w:val="26"/>
+  </w:num>
+  <w:num w:numId="33">
+    <w:abstractNumId w:val="28"/>
+  </w:num>
+  <w:num w:numId="34">
+    <w:abstractNumId w:val="15"/>
+  </w:num>
+  <w:num w:numId="35">
     <w:abstractNumId w:val="24"/>
   </w:num>
-  <w:num w:numId="33">
-    <w:abstractNumId w:val="26"/>
+  <w:num w:numId="36">
+    <w:abstractNumId w:val="30"/>
   </w:num>
-  <w:num w:numId="34">
-    <w:abstractNumId w:val="14"/>
+  <w:num w:numId="37">
+    <w:abstractNumId w:val="29"/>
   </w:num>
-  <w:num w:numId="35">
-    <w:abstractNumId w:val="22"/>
+  <w:num w:numId="38">
+    <w:abstractNumId w:val="17"/>
+  </w:num>
+  <w:num w:numId="39">
+    <w:abstractNumId w:val="8"/>
   </w:num>
   <w:numIdMacAtCleanup w:val="4"/>
 </w:numbering>
@@ -34077,7 +34745,7 @@
     <b:Guid>{F811E74D-BCD8-4AE9-8A42-8C499B73A31A}</b:Guid>
     <b:Title>Wikipedia - SCRUM</b:Title>
     <b:URL>https://es.wikipedia.org/wiki/Scrum_(desarrollo_de_software)</b:URL>
-    <b:RefOrder>15</b:RefOrder>
+    <b:RefOrder>18</b:RefOrder>
   </b:Source>
   <b:Source>
     <b:Tag>PHP1</b:Tag>
@@ -34085,7 +34753,7 @@
     <b:Guid>{F9892DAA-1BEC-4F7A-B5C3-AF639DCC1F09}</b:Guid>
     <b:Title>PHP - Documentación</b:Title>
     <b:URL>http://uk1.php.net/manual/es/langref.php</b:URL>
-    <b:RefOrder>16</b:RefOrder>
+    <b:RefOrder>19</b:RefOrder>
   </b:Source>
   <b:Source>
     <b:Tag>Cak</b:Tag>
@@ -34093,7 +34761,7 @@
     <b:Guid>{5F29C12F-C520-4E7F-9571-7A8A04A7BFC5}</b:Guid>
     <b:Title>CakePHP</b:Title>
     <b:URL>https://cakephp.org/</b:URL>
-    <b:RefOrder>17</b:RefOrder>
+    <b:RefOrder>20</b:RefOrder>
   </b:Source>
   <b:Source>
     <b:Tag>Lar</b:Tag>
@@ -34101,7 +34769,7 @@
     <b:Guid>{E109CDF2-DC96-43C1-A153-B6F2CA98B1FB}</b:Guid>
     <b:Title>Laravel</b:Title>
     <b:URL>https://laravel.com/</b:URL>
-    <b:RefOrder>18</b:RefOrder>
+    <b:RefOrder>21</b:RefOrder>
   </b:Source>
   <b:Source>
     <b:Tag>Sym</b:Tag>
@@ -34109,7 +34777,7 @@
     <b:Guid>{D2A0E36C-3BDA-4281-B4CF-F7E05EF7C7C4}</b:Guid>
     <b:Title>Symphony</b:Title>
     <b:URL>https://symphony.com/</b:URL>
-    <b:RefOrder>19</b:RefOrder>
+    <b:RefOrder>22</b:RefOrder>
   </b:Source>
   <b:Source>
     <b:Tag>Sli</b:Tag>
@@ -34117,7 +34785,7 @@
     <b:Guid>{570E6D53-C80C-43F5-B691-D0A952E75924}</b:Guid>
     <b:Title>Slim</b:Title>
     <b:URL>https://www.slimframework.com/</b:URL>
-    <b:RefOrder>20</b:RefOrder>
+    <b:RefOrder>23</b:RefOrder>
   </b:Source>
   <b:Source>
     <b:Tag>Wik11</b:Tag>
@@ -34125,7 +34793,7 @@
     <b:Guid>{B9E2C15C-471E-4213-B7F6-96B85A63685C}</b:Guid>
     <b:Title>Wikipedia - Android Studio</b:Title>
     <b:URL>https://es.wikipedia.org/wiki/Android_Studio</b:URL>
-    <b:RefOrder>21</b:RefOrder>
+    <b:RefOrder>24</b:RefOrder>
   </b:Source>
   <b:Source>
     <b:Tag>Wik12</b:Tag>
@@ -34133,7 +34801,7 @@
     <b:Guid>{58F0C654-FBF3-4243-8A67-A53E0567EE5B}</b:Guid>
     <b:Title>Wikipedia - Moodle</b:Title>
     <b:URL>https://es.wikipedia.org/wiki/Moodle</b:URL>
-    <b:RefOrder>22</b:RefOrder>
+    <b:RefOrder>25</b:RefOrder>
   </b:Source>
   <b:Source>
     <b:Tag>Lib</b:Tag>
@@ -34141,7 +34809,7 @@
     <b:Guid>{3DA38512-4498-4023-A3FA-F9679A2659AB}</b:Guid>
     <b:Title>Libro de consulta</b:Title>
     <b:URL>https://www.amazon.es/Android-Desarrollo-Aplicaciones-Smartphones-Tabletas/dp/2746092298</b:URL>
-    <b:RefOrder>23</b:RefOrder>
+    <b:RefOrder>26</b:RefOrder>
   </b:Source>
   <b:Source>
     <b:Tag>Lav16</b:Tag>
@@ -34152,7 +34820,7 @@
     <b:Month>4</b:Month>
     <b:Day>1</b:Day>
     <b:URL>http://www.lavanguardia.com/vida/20160401/40813172673/martin-dougiamas-moodle-universitat-vict-doctor-honoris-causa-agora-barcelona-tencologia-software-libre.html</b:URL>
-    <b:RefOrder>24</b:RefOrder>
+    <b:RefOrder>27</b:RefOrder>
   </b:Source>
   <b:Source>
     <b:Tag>And</b:Tag>
@@ -34160,7 +34828,7 @@
     <b:Guid>{6316BC26-A163-4CEF-AE6B-7D76D3807CB6}</b:Guid>
     <b:Title>Android License Verification Library</b:Title>
     <b:URL>https://developer.android.com/google/play/licensing/index.html</b:URL>
-    <b:RefOrder>27</b:RefOrder>
+    <b:RefOrder>30</b:RefOrder>
   </b:Source>
   <b:Source>
     <b:Tag>Moo</b:Tag>
@@ -34168,7 +34836,7 @@
     <b:Guid>{5B82F4BA-46AF-4EFF-A2E2-2D4E16B2E155}</b:Guid>
     <b:Title>Moodle - Estadisticias </b:Title>
     <b:URL>https://moodle.net/stats/</b:URL>
-    <b:RefOrder>25</b:RefOrder>
+    <b:RefOrder>28</b:RefOrder>
   </b:Source>
   <b:Source>
     <b:Tag>Lic</b:Tag>
@@ -34176,13 +34844,37 @@
     <b:Guid>{FFFBF631-422E-4148-BB69-C96804230D23}</b:Guid>
     <b:Title>Licencia Comercial</b:Title>
     <b:URL>http://es.videojuegos.wikia.com/wiki/Licencia_comercial</b:URL>
-    <b:RefOrder>26</b:RefOrder>
+    <b:RefOrder>29</b:RefOrder>
+  </b:Source>
+  <b:Source>
+    <b:Tag>Ret</b:Tag>
+    <b:SourceType>InternetSite</b:SourceType>
+    <b:Guid>{F6AA5258-6B9E-49E2-81FD-266BB69205F3}</b:Guid>
+    <b:Title>Retrofit</b:Title>
+    <b:URL>http://square.github.io/retrofit/</b:URL>
+    <b:RefOrder>15</b:RefOrder>
+  </b:Source>
+  <b:Source>
+    <b:Tag>Vol</b:Tag>
+    <b:SourceType>InternetSite</b:SourceType>
+    <b:Guid>{F9CB5D98-F1E2-4025-B315-3D5AAA4606EC}</b:Guid>
+    <b:Title>Volley</b:Title>
+    <b:URL>https://github.com/google/volley</b:URL>
+    <b:RefOrder>16</b:RefOrder>
+  </b:Source>
+  <b:Source>
+    <b:Tag>Gso</b:Tag>
+    <b:SourceType>InternetSite</b:SourceType>
+    <b:Guid>{C45CB985-24AF-48E9-8AD5-33AC1A7638D7}</b:Guid>
+    <b:Title>Gson</b:Title>
+    <b:URL>https://github.com/google/gson</b:URL>
+    <b:RefOrder>17</b:RefOrder>
   </b:Source>
 </b:Sources>
 </file>
 
 <file path=customXml/itemProps1.xml><?xml version="1.0" encoding="utf-8"?>
-<ds:datastoreItem xmlns:ds="http://schemas.openxmlformats.org/officeDocument/2006/customXml" ds:itemID="{1453BBB7-18E5-44AD-B639-EB21B1F59C86}">
+<ds:datastoreItem xmlns:ds="http://schemas.openxmlformats.org/officeDocument/2006/customXml" ds:itemID="{68CED076-43FD-4592-BBC6-B37E57C829EB}">
   <ds:schemaRefs>
     <ds:schemaRef ds:uri="http://schemas.openxmlformats.org/officeDocument/2006/bibliography"/>
   </ds:schemaRefs>

</xml_diff>